<commit_message>
various renaming and other changes
</commit_message>
<xml_diff>
--- a/Refactoring Documentation for Project.docx
+++ b/Refactoring Documentation for Project.docx
@@ -15,23 +15,11 @@
         <w:rPr>
           <w:color w:val="auto"/>
         </w:rPr>
-        <w:t xml:space="preserve">Refactoring Documentation for Project “ </w:t>
+        <w:t>Refactoring Documentation for Project “ Balloons Pops”</w:t>
       </w:r>
       <w:r>
         <w:rPr>
           <w:color w:val="auto"/>
-        </w:rPr>
-        <w:t>Balloons Pops</w:t>
-      </w:r>
-      <w:r>
-        <w:rPr>
-          <w:color w:val="auto"/>
-        </w:rPr>
-        <w:t>”</w:t>
-      </w:r>
-      <w:r>
-        <w:rPr>
-          <w:color w:val="auto"/>
           <w:lang w:val="en-US"/>
         </w:rPr>
         <w:br/>
@@ -60,6 +48,196 @@
         <w:pStyle w:val="ListParagraph"/>
         <w:numPr>
           <w:ilvl w:val="0"/>
+          <w:numId w:val="3"/>
+        </w:numPr>
+        <w:rPr>
+          <w:lang w:val="en-US"/>
+        </w:rPr>
+      </w:pPr>
+      <w:r>
+        <w:rPr>
+          <w:lang w:val="en-US"/>
+        </w:rPr>
+        <w:t xml:space="preserve">Renamed the project </w:t>
+      </w:r>
+      <w:r>
+        <w:rPr>
+          <w:lang w:val="en-US"/>
+        </w:rPr>
+        <w:t xml:space="preserve">and the solution to </w:t>
+      </w:r>
+      <w:proofErr w:type="spellStart"/>
+      <w:r>
+        <w:rPr>
+          <w:lang w:val="en-US"/>
+        </w:rPr>
+        <w:t>Ballo</w:t>
+      </w:r>
+      <w:r>
+        <w:rPr>
+          <w:lang w:val="en-US"/>
+        </w:rPr>
+        <w:t>o</w:t>
+      </w:r>
+      <w:r>
+        <w:rPr>
+          <w:lang w:val="en-US"/>
+        </w:rPr>
+        <w:t>nsPopsGame</w:t>
+      </w:r>
+      <w:proofErr w:type="spellEnd"/>
+    </w:p>
+    <w:p>
+      <w:pPr>
+        <w:pStyle w:val="ListParagraph"/>
+        <w:numPr>
+          <w:ilvl w:val="0"/>
+          <w:numId w:val="3"/>
+        </w:numPr>
+        <w:rPr>
+          <w:lang w:val="en-US"/>
+        </w:rPr>
+      </w:pPr>
+      <w:r>
+        <w:rPr>
+          <w:lang w:val="en-US"/>
+        </w:rPr>
+        <w:t xml:space="preserve">Renamed the </w:t>
+      </w:r>
+      <w:r>
+        <w:rPr>
+          <w:lang w:val="en-US"/>
+        </w:rPr>
+        <w:t xml:space="preserve">namespace to </w:t>
+      </w:r>
+      <w:proofErr w:type="spellStart"/>
+      <w:r>
+        <w:rPr>
+          <w:lang w:val="en-US"/>
+        </w:rPr>
+        <w:t>Ball</w:t>
+      </w:r>
+      <w:r>
+        <w:rPr>
+          <w:lang w:val="en-US"/>
+        </w:rPr>
+        <w:t>o</w:t>
+      </w:r>
+      <w:r>
+        <w:rPr>
+          <w:lang w:val="en-US"/>
+        </w:rPr>
+        <w:t>onsPopsGame</w:t>
+      </w:r>
+      <w:proofErr w:type="spellEnd"/>
+    </w:p>
+    <w:p>
+      <w:pPr>
+        <w:pStyle w:val="ListParagraph"/>
+        <w:numPr>
+          <w:ilvl w:val="0"/>
+          <w:numId w:val="3"/>
+        </w:numPr>
+        <w:rPr>
+          <w:lang w:val="en-US"/>
+        </w:rPr>
+      </w:pPr>
+      <w:r>
+        <w:rPr>
+          <w:lang w:val="en-US"/>
+        </w:rPr>
+        <w:t>Removed useless empty destructors</w:t>
+      </w:r>
+    </w:p>
+    <w:p>
+      <w:pPr>
+        <w:pStyle w:val="ListParagraph"/>
+        <w:numPr>
+          <w:ilvl w:val="0"/>
+          <w:numId w:val="3"/>
+        </w:numPr>
+        <w:rPr>
+          <w:lang w:val="en-US"/>
+        </w:rPr>
+      </w:pPr>
+      <w:r>
+        <w:rPr>
+          <w:lang w:val="en-US"/>
+        </w:rPr>
+        <w:t xml:space="preserve">Renamed </w:t>
+      </w:r>
+      <w:proofErr w:type="spellStart"/>
+      <w:r>
+        <w:rPr>
+          <w:lang w:val="en-US"/>
+        </w:rPr>
+        <w:t>GameState</w:t>
+      </w:r>
+      <w:proofErr w:type="spellEnd"/>
+      <w:r>
+        <w:rPr>
+          <w:lang w:val="en-US"/>
+        </w:rPr>
+        <w:t xml:space="preserve"> class to Game</w:t>
+      </w:r>
+    </w:p>
+    <w:p>
+      <w:pPr>
+        <w:pStyle w:val="ListParagraph"/>
+        <w:numPr>
+          <w:ilvl w:val="0"/>
+          <w:numId w:val="3"/>
+        </w:numPr>
+        <w:rPr>
+          <w:lang w:val="en-US"/>
+        </w:rPr>
+      </w:pPr>
+      <w:r>
+        <w:rPr>
+          <w:lang w:val="en-US"/>
+        </w:rPr>
+        <w:t xml:space="preserve">Renamed </w:t>
+      </w:r>
+      <w:proofErr w:type="spellStart"/>
+      <w:r>
+        <w:rPr>
+          <w:lang w:val="en-US"/>
+        </w:rPr>
+        <w:t>ballonsState</w:t>
+      </w:r>
+      <w:proofErr w:type="spellEnd"/>
+      <w:r>
+        <w:rPr>
+          <w:lang w:val="en-US"/>
+        </w:rPr>
+        <w:t xml:space="preserve"> class to </w:t>
+      </w:r>
+      <w:proofErr w:type="spellStart"/>
+      <w:r>
+        <w:rPr>
+          <w:lang w:val="en-US"/>
+        </w:rPr>
+        <w:t>Ballo</w:t>
+      </w:r>
+      <w:r>
+        <w:rPr>
+          <w:lang w:val="en-US"/>
+        </w:rPr>
+        <w:t>o</w:t>
+      </w:r>
+      <w:r>
+        <w:rPr>
+          <w:lang w:val="en-US"/>
+        </w:rPr>
+        <w:t>nsContainer</w:t>
+      </w:r>
+      <w:proofErr w:type="spellEnd"/>
+    </w:p>
+    <w:p>
+      <w:pPr>
+        <w:pStyle w:val="ListParagraph"/>
+        <w:numPr>
+          <w:ilvl w:val="0"/>
           <w:numId w:val="1"/>
         </w:numPr>
         <w:rPr>
@@ -184,6 +362,84 @@
         <w:pStyle w:val="ListParagraph"/>
         <w:numPr>
           <w:ilvl w:val="0"/>
+          <w:numId w:val="2"/>
+        </w:numPr>
+        <w:rPr>
+          <w:lang w:val="en-US"/>
+        </w:rPr>
+      </w:pPr>
+      <w:r>
+        <w:rPr>
+          <w:lang w:val="en-US"/>
+        </w:rPr>
+        <w:t xml:space="preserve">Inserted the </w:t>
+      </w:r>
+      <w:proofErr w:type="spellStart"/>
+      <w:r>
+        <w:rPr>
+          <w:lang w:val="en-US"/>
+        </w:rPr>
+        <w:t>usings</w:t>
+      </w:r>
+      <w:proofErr w:type="spellEnd"/>
+      <w:r>
+        <w:rPr>
+          <w:lang w:val="en-US"/>
+        </w:rPr>
+        <w:t xml:space="preserve"> into the namespace</w:t>
+      </w:r>
+    </w:p>
+    <w:p>
+      <w:pPr>
+        <w:pStyle w:val="ListParagraph"/>
+        <w:numPr>
+          <w:ilvl w:val="0"/>
+          <w:numId w:val="2"/>
+        </w:numPr>
+        <w:rPr>
+          <w:lang w:val="en-US"/>
+        </w:rPr>
+      </w:pPr>
+      <w:r>
+        <w:rPr>
+          <w:lang w:val="en-US"/>
+        </w:rPr>
+        <w:t xml:space="preserve">Character casing: variables and fields made </w:t>
+      </w:r>
+      <w:proofErr w:type="spellStart"/>
+      <w:r>
+        <w:rPr>
+          <w:lang w:val="en-US"/>
+        </w:rPr>
+        <w:t>camelCase</w:t>
+      </w:r>
+      <w:proofErr w:type="spellEnd"/>
+      <w:r>
+        <w:rPr>
+          <w:lang w:val="en-US"/>
+        </w:rPr>
+        <w:t xml:space="preserve">; types and methods made </w:t>
+      </w:r>
+      <w:proofErr w:type="spellStart"/>
+      <w:r>
+        <w:rPr>
+          <w:lang w:val="en-US"/>
+        </w:rPr>
+        <w:t>PascalCase</w:t>
+      </w:r>
+      <w:proofErr w:type="spellEnd"/>
+      <w:r>
+        <w:rPr>
+          <w:lang w:val="en-US"/>
+        </w:rPr>
+        <w:t>.</w:t>
+      </w:r>
+    </w:p>
+    <w:p>
+      <w:pPr>
+        <w:pStyle w:val="ListParagraph"/>
+        <w:numPr>
+          <w:ilvl w:val="0"/>
           <w:numId w:val="1"/>
         </w:numPr>
         <w:rPr>
@@ -202,6 +458,190 @@
         <w:pStyle w:val="ListParagraph"/>
         <w:numPr>
           <w:ilvl w:val="0"/>
+          <w:numId w:val="2"/>
+        </w:numPr>
+        <w:rPr>
+          <w:lang w:val="en-US"/>
+        </w:rPr>
+      </w:pPr>
+      <w:r>
+        <w:rPr>
+          <w:lang w:val="en-US"/>
+        </w:rPr>
+        <w:t xml:space="preserve">In class </w:t>
+      </w:r>
+      <w:proofErr w:type="spellStart"/>
+      <w:r>
+        <w:rPr>
+          <w:lang w:val="en-US"/>
+        </w:rPr>
+        <w:t>Ballo</w:t>
+      </w:r>
+      <w:r>
+        <w:rPr>
+          <w:lang w:val="en-US"/>
+        </w:rPr>
+        <w:t>o</w:t>
+      </w:r>
+      <w:r>
+        <w:rPr>
+          <w:lang w:val="en-US"/>
+        </w:rPr>
+        <w:t>nsContainer</w:t>
+      </w:r>
+      <w:proofErr w:type="spellEnd"/>
+      <w:r>
+        <w:rPr>
+          <w:lang w:val="en-US"/>
+        </w:rPr>
+        <w:t xml:space="preserve">: </w:t>
+      </w:r>
+      <w:proofErr w:type="spellStart"/>
+      <w:r>
+        <w:rPr>
+          <w:lang w:val="en-US"/>
+        </w:rPr>
+        <w:t>poleto</w:t>
+      </w:r>
+      <w:proofErr w:type="spellEnd"/>
+      <w:r>
+        <w:rPr>
+          <w:lang w:val="en-US"/>
+        </w:rPr>
+        <w:t xml:space="preserve"> -&gt; </w:t>
+      </w:r>
+      <w:proofErr w:type="spellStart"/>
+      <w:r>
+        <w:rPr>
+          <w:lang w:val="en-US"/>
+        </w:rPr>
+        <w:t>ballons</w:t>
+      </w:r>
+      <w:proofErr w:type="spellEnd"/>
+      <w:r>
+        <w:rPr>
+          <w:lang w:val="en-US"/>
+        </w:rPr>
+        <w:t>.</w:t>
+      </w:r>
+    </w:p>
+    <w:p>
+      <w:pPr>
+        <w:pStyle w:val="ListParagraph"/>
+        <w:numPr>
+          <w:ilvl w:val="0"/>
+          <w:numId w:val="2"/>
+        </w:numPr>
+        <w:rPr>
+          <w:lang w:val="en-US"/>
+        </w:rPr>
+      </w:pPr>
+      <w:r>
+        <w:rPr>
+          <w:lang w:val="en-US"/>
+        </w:rPr>
+        <w:t xml:space="preserve">In class </w:t>
+      </w:r>
+      <w:proofErr w:type="spellStart"/>
+      <w:r>
+        <w:rPr>
+          <w:lang w:val="en-US"/>
+        </w:rPr>
+        <w:t>Ballo</w:t>
+      </w:r>
+      <w:r>
+        <w:rPr>
+          <w:lang w:val="en-US"/>
+        </w:rPr>
+        <w:t>o</w:t>
+      </w:r>
+      <w:r>
+        <w:rPr>
+          <w:lang w:val="en-US"/>
+        </w:rPr>
+        <w:t>nsContainer</w:t>
+      </w:r>
+      <w:proofErr w:type="gramStart"/>
+      <w:r>
+        <w:rPr>
+          <w:lang w:val="en-US"/>
+        </w:rPr>
+        <w:t>:</w:t>
+      </w:r>
+      <w:r>
+        <w:rPr>
+          <w:lang w:val="en-US"/>
+        </w:rPr>
+        <w:t>cnt</w:t>
+      </w:r>
+      <w:proofErr w:type="spellEnd"/>
+      <w:proofErr w:type="gramEnd"/>
+      <w:r>
+        <w:rPr>
+          <w:lang w:val="en-US"/>
+        </w:rPr>
+        <w:t xml:space="preserve"> -&gt; </w:t>
+      </w:r>
+      <w:proofErr w:type="spellStart"/>
+      <w:r>
+        <w:rPr>
+          <w:lang w:val="en-US"/>
+        </w:rPr>
+        <w:t>numberOfTurn</w:t>
+      </w:r>
+      <w:proofErr w:type="spellEnd"/>
+      <w:r>
+        <w:rPr>
+          <w:lang w:val="en-US"/>
+        </w:rPr>
+        <w:t>.</w:t>
+      </w:r>
+    </w:p>
+    <w:p>
+      <w:pPr>
+        <w:pStyle w:val="ListParagraph"/>
+        <w:numPr>
+          <w:ilvl w:val="0"/>
+          <w:numId w:val="2"/>
+        </w:numPr>
+        <w:rPr>
+          <w:lang w:val="en-US"/>
+        </w:rPr>
+      </w:pPr>
+      <w:r>
+        <w:rPr>
+          <w:lang w:val="en-US"/>
+        </w:rPr>
+        <w:t>In class Game: _</w:t>
+      </w:r>
+      <w:proofErr w:type="spellStart"/>
+      <w:r>
+        <w:rPr>
+          <w:lang w:val="en-US"/>
+        </w:rPr>
+        <w:t>st</w:t>
+      </w:r>
+      <w:proofErr w:type="spellEnd"/>
+      <w:r>
+        <w:rPr>
+          <w:lang w:val="en-US"/>
+        </w:rPr>
+        <w:t xml:space="preserve"> -&gt; </w:t>
+      </w:r>
+      <w:proofErr w:type="spellStart"/>
+      <w:r>
+        <w:rPr>
+          <w:lang w:val="en-US"/>
+        </w:rPr>
+        <w:t>ballons</w:t>
+      </w:r>
+      <w:proofErr w:type="spellEnd"/>
+    </w:p>
+    <w:p>
+      <w:pPr>
+        <w:pStyle w:val="ListParagraph"/>
+        <w:numPr>
+          <w:ilvl w:val="0"/>
           <w:numId w:val="1"/>
         </w:numPr>
         <w:rPr>
@@ -212,8 +652,514 @@
         <w:rPr>
           <w:lang w:val="en-US"/>
         </w:rPr>
+        <w:t xml:space="preserve">Renamed </w:t>
+      </w:r>
+      <w:r>
+        <w:rPr>
+          <w:lang w:val="en-US"/>
+        </w:rPr>
+        <w:t>methods</w:t>
+      </w:r>
+      <w:r>
+        <w:rPr>
+          <w:lang w:val="en-US"/>
+        </w:rPr>
+        <w:t>:</w:t>
+      </w:r>
+    </w:p>
+    <w:p>
+      <w:pPr>
+        <w:pStyle w:val="ListParagraph"/>
+        <w:numPr>
+          <w:ilvl w:val="0"/>
+          <w:numId w:val="2"/>
+        </w:numPr>
+        <w:rPr>
+          <w:lang w:val="en-US"/>
+        </w:rPr>
+      </w:pPr>
+      <w:r>
+        <w:rPr>
+          <w:lang w:val="en-US"/>
+        </w:rPr>
+        <w:t xml:space="preserve">In class </w:t>
+      </w:r>
+      <w:proofErr w:type="spellStart"/>
+      <w:r>
+        <w:rPr>
+          <w:lang w:val="en-US"/>
+        </w:rPr>
+        <w:t>Ballo</w:t>
+      </w:r>
+      <w:r>
+        <w:rPr>
+          <w:lang w:val="en-US"/>
+        </w:rPr>
+        <w:t>o</w:t>
+      </w:r>
+      <w:r>
+        <w:rPr>
+          <w:lang w:val="en-US"/>
+        </w:rPr>
+        <w:t>nsContainer</w:t>
+      </w:r>
+      <w:proofErr w:type="spellEnd"/>
+      <w:r>
+        <w:rPr>
+          <w:lang w:val="en-US"/>
+        </w:rPr>
+        <w:t xml:space="preserve">: </w:t>
+      </w:r>
+      <w:proofErr w:type="spellStart"/>
+      <w:r>
+        <w:rPr>
+          <w:lang w:val="en-US"/>
+        </w:rPr>
+        <w:t>kraj</w:t>
+      </w:r>
+      <w:proofErr w:type="spellEnd"/>
+      <w:r>
+        <w:rPr>
+          <w:lang w:val="en-US"/>
+        </w:rPr>
+        <w:t xml:space="preserve"> -&gt; </w:t>
+      </w:r>
+      <w:proofErr w:type="spellStart"/>
+      <w:r>
+        <w:rPr>
+          <w:lang w:val="en-US"/>
+        </w:rPr>
+        <w:t>IsGameOver</w:t>
+      </w:r>
+      <w:proofErr w:type="spellEnd"/>
+      <w:r>
+        <w:rPr>
+          <w:lang w:val="en-US"/>
+        </w:rPr>
+        <w:t>.</w:t>
+      </w:r>
+    </w:p>
+    <w:p>
+      <w:pPr>
+        <w:pStyle w:val="ListParagraph"/>
+        <w:numPr>
+          <w:ilvl w:val="0"/>
+          <w:numId w:val="2"/>
+        </w:numPr>
+        <w:rPr>
+          <w:lang w:val="en-US"/>
+        </w:rPr>
+      </w:pPr>
+      <w:r>
+        <w:rPr>
+          <w:lang w:val="en-US"/>
+        </w:rPr>
+        <w:t xml:space="preserve">In class </w:t>
+      </w:r>
+      <w:proofErr w:type="spellStart"/>
+      <w:r>
+        <w:rPr>
+          <w:lang w:val="en-US"/>
+        </w:rPr>
+        <w:t>Ballo</w:t>
+      </w:r>
+      <w:r>
+        <w:rPr>
+          <w:lang w:val="en-US"/>
+        </w:rPr>
+        <w:t>o</w:t>
+      </w:r>
+      <w:r>
+        <w:rPr>
+          <w:lang w:val="en-US"/>
+        </w:rPr>
+        <w:t>nsC</w:t>
+      </w:r>
+      <w:r>
+        <w:rPr>
+          <w:lang w:val="en-US"/>
+        </w:rPr>
+        <w:t>ontainer</w:t>
+      </w:r>
+      <w:proofErr w:type="spellEnd"/>
+      <w:r>
+        <w:rPr>
+          <w:lang w:val="en-US"/>
+        </w:rPr>
+        <w:t xml:space="preserve">: </w:t>
+      </w:r>
+      <w:proofErr w:type="spellStart"/>
+      <w:r>
+        <w:rPr>
+          <w:lang w:val="en-US"/>
+        </w:rPr>
+        <w:t>printArray</w:t>
+      </w:r>
+      <w:proofErr w:type="spellEnd"/>
+      <w:r>
+        <w:rPr>
+          <w:lang w:val="en-US"/>
+        </w:rPr>
+        <w:t xml:space="preserve"> -&gt; </w:t>
+      </w:r>
+      <w:proofErr w:type="spellStart"/>
+      <w:r>
+        <w:rPr>
+          <w:lang w:val="en-US"/>
+        </w:rPr>
+        <w:t>Dispay</w:t>
+      </w:r>
+      <w:proofErr w:type="spellEnd"/>
+      <w:r>
+        <w:rPr>
+          <w:lang w:val="en-US"/>
+        </w:rPr>
+        <w:t>.</w:t>
+      </w:r>
+    </w:p>
+    <w:p>
+      <w:pPr>
+        <w:pStyle w:val="ListParagraph"/>
+        <w:numPr>
+          <w:ilvl w:val="0"/>
+          <w:numId w:val="2"/>
+        </w:numPr>
+        <w:rPr>
+          <w:lang w:val="en-US"/>
+        </w:rPr>
+      </w:pPr>
+      <w:r>
+        <w:rPr>
+          <w:lang w:val="en-US"/>
+        </w:rPr>
+        <w:t xml:space="preserve">In class </w:t>
+      </w:r>
+      <w:proofErr w:type="spellStart"/>
+      <w:r>
+        <w:rPr>
+          <w:lang w:val="en-US"/>
+        </w:rPr>
+        <w:t>Ballo</w:t>
+      </w:r>
+      <w:r>
+        <w:rPr>
+          <w:lang w:val="en-US"/>
+        </w:rPr>
+        <w:t>o</w:t>
+      </w:r>
+      <w:r>
+        <w:rPr>
+          <w:lang w:val="en-US"/>
+        </w:rPr>
+        <w:t>nsContainer</w:t>
+      </w:r>
+      <w:proofErr w:type="spellEnd"/>
+      <w:r>
+        <w:rPr>
+          <w:lang w:val="en-US"/>
+        </w:rPr>
+        <w:t xml:space="preserve">: </w:t>
+      </w:r>
+      <w:proofErr w:type="spellStart"/>
+      <w:r>
+        <w:rPr>
+          <w:lang w:val="en-US"/>
+        </w:rPr>
+        <w:t>pr</w:t>
+      </w:r>
+      <w:proofErr w:type="spellEnd"/>
+      <w:r>
+        <w:rPr>
+          <w:lang w:val="en-US"/>
+        </w:rPr>
+        <w:t xml:space="preserve"> -&gt; </w:t>
+      </w:r>
+      <w:proofErr w:type="spellStart"/>
+      <w:r>
+        <w:rPr>
+          <w:lang w:val="en-US"/>
+        </w:rPr>
+        <w:t>ConvertBallonToChar</w:t>
+      </w:r>
+      <w:proofErr w:type="spellEnd"/>
+      <w:r>
+        <w:rPr>
+          <w:lang w:val="en-US"/>
+        </w:rPr>
+        <w:t>.</w:t>
+      </w:r>
+    </w:p>
+    <w:p>
+      <w:pPr>
+        <w:pStyle w:val="ListParagraph"/>
+        <w:numPr>
+          <w:ilvl w:val="0"/>
+          <w:numId w:val="2"/>
+        </w:numPr>
+        <w:rPr>
+          <w:lang w:val="en-US"/>
+        </w:rPr>
+      </w:pPr>
+      <w:r>
+        <w:rPr>
+          <w:lang w:val="en-US"/>
+        </w:rPr>
+        <w:t xml:space="preserve">In class </w:t>
+      </w:r>
+      <w:proofErr w:type="spellStart"/>
+      <w:r>
+        <w:rPr>
+          <w:lang w:val="en-US"/>
+        </w:rPr>
+        <w:t>Ballo</w:t>
+      </w:r>
+      <w:r>
+        <w:rPr>
+          <w:lang w:val="en-US"/>
+        </w:rPr>
+        <w:t>o</w:t>
+      </w:r>
+      <w:r>
+        <w:rPr>
+          <w:lang w:val="en-US"/>
+        </w:rPr>
+        <w:t>nsContainer</w:t>
+      </w:r>
+      <w:proofErr w:type="spellEnd"/>
+      <w:r>
+        <w:rPr>
+          <w:lang w:val="en-US"/>
+        </w:rPr>
+        <w:t xml:space="preserve">: </w:t>
+      </w:r>
+      <w:proofErr w:type="spellStart"/>
+      <w:r>
+        <w:rPr>
+          <w:lang w:val="en-US"/>
+        </w:rPr>
+        <w:t>PopBallon</w:t>
+      </w:r>
+      <w:proofErr w:type="spellEnd"/>
+      <w:r>
+        <w:rPr>
+          <w:lang w:val="en-US"/>
+        </w:rPr>
+        <w:t xml:space="preserve"> -&gt; </w:t>
+      </w:r>
+      <w:proofErr w:type="spellStart"/>
+      <w:r>
+        <w:rPr>
+          <w:lang w:val="en-US"/>
+        </w:rPr>
+        <w:t>PopBallons</w:t>
+      </w:r>
+      <w:proofErr w:type="spellEnd"/>
+      <w:r>
+        <w:rPr>
+          <w:lang w:val="en-US"/>
+        </w:rPr>
+        <w:t>.</w:t>
+      </w:r>
+    </w:p>
+    <w:p>
+      <w:pPr>
+        <w:pStyle w:val="ListParagraph"/>
+        <w:numPr>
+          <w:ilvl w:val="0"/>
+          <w:numId w:val="1"/>
+        </w:numPr>
+        <w:rPr>
+          <w:lang w:val="en-US"/>
+        </w:rPr>
+      </w:pPr>
+      <w:r>
+        <w:rPr>
+          <w:lang w:val="en-US"/>
+        </w:rPr>
         <w:t>Introduced constants:</w:t>
       </w:r>
+    </w:p>
+    <w:p>
+      <w:pPr>
+        <w:pStyle w:val="ListParagraph"/>
+        <w:numPr>
+          <w:ilvl w:val="0"/>
+          <w:numId w:val="2"/>
+        </w:numPr>
+        <w:rPr>
+          <w:lang w:val="en-US"/>
+        </w:rPr>
+      </w:pPr>
+      <w:r>
+        <w:rPr>
+          <w:lang w:val="en-US"/>
+        </w:rPr>
+        <w:t xml:space="preserve">In class </w:t>
+      </w:r>
+      <w:proofErr w:type="spellStart"/>
+      <w:r>
+        <w:rPr>
+          <w:lang w:val="en-US"/>
+        </w:rPr>
+        <w:t>Ballo</w:t>
+      </w:r>
+      <w:r>
+        <w:rPr>
+          <w:lang w:val="en-US"/>
+        </w:rPr>
+        <w:t>o</w:t>
+      </w:r>
+      <w:r>
+        <w:rPr>
+          <w:lang w:val="en-US"/>
+        </w:rPr>
+        <w:t>nsContainer</w:t>
+      </w:r>
+      <w:proofErr w:type="spellEnd"/>
+      <w:r>
+        <w:rPr>
+          <w:lang w:val="en-US"/>
+        </w:rPr>
+        <w:t>: NUMBER_OF_ROWS</w:t>
+      </w:r>
+    </w:p>
+    <w:p>
+      <w:pPr>
+        <w:pStyle w:val="ListParagraph"/>
+        <w:numPr>
+          <w:ilvl w:val="0"/>
+          <w:numId w:val="2"/>
+        </w:numPr>
+        <w:rPr>
+          <w:lang w:val="en-US"/>
+        </w:rPr>
+      </w:pPr>
+      <w:r>
+        <w:rPr>
+          <w:lang w:val="en-US"/>
+        </w:rPr>
+        <w:t xml:space="preserve">In class </w:t>
+      </w:r>
+      <w:proofErr w:type="spellStart"/>
+      <w:r>
+        <w:rPr>
+          <w:lang w:val="en-US"/>
+        </w:rPr>
+        <w:t>Ballo</w:t>
+      </w:r>
+      <w:r>
+        <w:rPr>
+          <w:lang w:val="en-US"/>
+        </w:rPr>
+        <w:t>o</w:t>
+      </w:r>
+      <w:r>
+        <w:rPr>
+          <w:lang w:val="en-US"/>
+        </w:rPr>
+        <w:t>nsContainer</w:t>
+      </w:r>
+      <w:proofErr w:type="spellEnd"/>
+      <w:r>
+        <w:rPr>
+          <w:lang w:val="en-US"/>
+        </w:rPr>
+        <w:t>: NUMBER_OF_</w:t>
+      </w:r>
+      <w:r>
+        <w:rPr>
+          <w:lang w:val="en-US"/>
+        </w:rPr>
+        <w:t>COLUMNS</w:t>
+      </w:r>
+    </w:p>
+    <w:p>
+      <w:pPr>
+        <w:pStyle w:val="ListParagraph"/>
+        <w:numPr>
+          <w:ilvl w:val="0"/>
+          <w:numId w:val="2"/>
+        </w:numPr>
+        <w:rPr>
+          <w:lang w:val="en-US"/>
+        </w:rPr>
+      </w:pPr>
+      <w:r>
+        <w:rPr>
+          <w:lang w:val="en-US"/>
+        </w:rPr>
+        <w:t>In class Ball</w:t>
+      </w:r>
+    </w:p>
+    <w:p>
+      <w:pPr>
+        <w:pStyle w:val="ListParagraph"/>
+        <w:numPr>
+          <w:ilvl w:val="0"/>
+          <w:numId w:val="1"/>
+        </w:numPr>
+        <w:rPr>
+          <w:lang w:val="en-US"/>
+        </w:rPr>
+      </w:pPr>
+      <w:r>
+        <w:rPr>
+          <w:lang w:val="en-US"/>
+        </w:rPr>
+        <w:t>Introduced Properties:</w:t>
+      </w:r>
+    </w:p>
+    <w:p>
+      <w:pPr>
+        <w:pStyle w:val="ListParagraph"/>
+        <w:numPr>
+          <w:ilvl w:val="0"/>
+          <w:numId w:val="2"/>
+        </w:numPr>
+        <w:rPr>
+          <w:lang w:val="en-US"/>
+        </w:rPr>
+      </w:pPr>
+      <w:r>
+        <w:rPr>
+          <w:lang w:val="en-US"/>
+        </w:rPr>
+        <w:t xml:space="preserve">In class </w:t>
+      </w:r>
+      <w:proofErr w:type="spellStart"/>
+      <w:r>
+        <w:rPr>
+          <w:lang w:val="en-US"/>
+        </w:rPr>
+        <w:t>Ballo</w:t>
+      </w:r>
+      <w:r>
+        <w:rPr>
+          <w:lang w:val="en-US"/>
+        </w:rPr>
+        <w:t>o</w:t>
+      </w:r>
+      <w:r>
+        <w:rPr>
+          <w:lang w:val="en-US"/>
+        </w:rPr>
+        <w:t>nsContainer</w:t>
+      </w:r>
+      <w:proofErr w:type="spellEnd"/>
+      <w:r>
+        <w:rPr>
+          <w:lang w:val="en-US"/>
+        </w:rPr>
+        <w:t xml:space="preserve">: </w:t>
+      </w:r>
+      <w:proofErr w:type="spellStart"/>
+      <w:r>
+        <w:rPr>
+          <w:lang w:val="en-US"/>
+        </w:rPr>
+        <w:t>NumberOfTurn</w:t>
+      </w:r>
+      <w:proofErr w:type="spellEnd"/>
     </w:p>
     <w:p>
       <w:pPr>
@@ -234,6 +1180,74 @@
       </w:r>
       <w:bookmarkStart w:id="0" w:name="_GoBack"/>
       <w:bookmarkEnd w:id="0"/>
+    </w:p>
+    <w:p>
+      <w:pPr>
+        <w:pStyle w:val="ListParagraph"/>
+        <w:numPr>
+          <w:ilvl w:val="0"/>
+          <w:numId w:val="1"/>
+        </w:numPr>
+        <w:rPr>
+          <w:lang w:val="en-US"/>
+        </w:rPr>
+      </w:pPr>
+      <w:r>
+        <w:rPr>
+          <w:lang w:val="en-US"/>
+        </w:rPr>
+        <w:t>Added access modifiers to all methods:</w:t>
+      </w:r>
+    </w:p>
+    <w:p>
+      <w:pPr>
+        <w:pStyle w:val="ListParagraph"/>
+        <w:numPr>
+          <w:ilvl w:val="0"/>
+          <w:numId w:val="1"/>
+        </w:numPr>
+        <w:rPr>
+          <w:lang w:val="en-US"/>
+        </w:rPr>
+      </w:pPr>
+      <w:r>
+        <w:rPr>
+          <w:lang w:val="en-US"/>
+        </w:rPr>
+        <w:t>Extracted methods:</w:t>
+      </w:r>
+    </w:p>
+    <w:p>
+      <w:pPr>
+        <w:pStyle w:val="ListParagraph"/>
+        <w:numPr>
+          <w:ilvl w:val="0"/>
+          <w:numId w:val="2"/>
+        </w:numPr>
+        <w:rPr>
+          <w:lang w:val="en-US"/>
+        </w:rPr>
+      </w:pPr>
+      <w:r>
+        <w:rPr>
+          <w:lang w:val="en-US"/>
+        </w:rPr>
+        <w:t xml:space="preserve">In class </w:t>
+      </w:r>
+      <w:proofErr w:type="spellStart"/>
+      <w:r>
+        <w:rPr>
+          <w:lang w:val="en-US"/>
+        </w:rPr>
+        <w:t>BallonsContainer</w:t>
+      </w:r>
+      <w:proofErr w:type="spellEnd"/>
+      <w:r>
+        <w:rPr>
+          <w:lang w:val="en-US"/>
+        </w:rPr>
+        <w:t xml:space="preserve"> placed the logic for filling the container into method Fill.</w:t>
+      </w:r>
     </w:p>
     <w:sectPr>
       <w:pgSz w:w="11906" w:h="16838"/>
@@ -337,6 +1351,119 @@
     </w:lvl>
   </w:abstractNum>
   <w:abstractNum w:abstractNumId="1">
+    <w:nsid w:val="412A276D"/>
+    <w:multiLevelType w:val="hybridMultilevel"/>
+    <w:tmpl w:val="AC444926"/>
+    <w:lvl w:ilvl="0" w:tplc="18FCDCE4">
+      <w:start w:val="1"/>
+      <w:numFmt w:val="bullet"/>
+      <w:lvlText w:val=""/>
+      <w:lvlJc w:val="left"/>
+      <w:pPr>
+        <w:ind w:left="1080" w:hanging="360"/>
+      </w:pPr>
+      <w:rPr>
+        <w:rFonts w:ascii="Symbol" w:eastAsiaTheme="minorHAnsi" w:hAnsi="Symbol" w:cstheme="minorBidi" w:hint="default"/>
+      </w:rPr>
+    </w:lvl>
+    <w:lvl w:ilvl="1" w:tplc="04020003" w:tentative="1">
+      <w:start w:val="1"/>
+      <w:numFmt w:val="bullet"/>
+      <w:lvlText w:val="o"/>
+      <w:lvlJc w:val="left"/>
+      <w:pPr>
+        <w:ind w:left="1800" w:hanging="360"/>
+      </w:pPr>
+      <w:rPr>
+        <w:rFonts w:ascii="Courier New" w:hAnsi="Courier New" w:cs="Courier New" w:hint="default"/>
+      </w:rPr>
+    </w:lvl>
+    <w:lvl w:ilvl="2" w:tplc="04020005" w:tentative="1">
+      <w:start w:val="1"/>
+      <w:numFmt w:val="bullet"/>
+      <w:lvlText w:val=""/>
+      <w:lvlJc w:val="left"/>
+      <w:pPr>
+        <w:ind w:left="2520" w:hanging="360"/>
+      </w:pPr>
+      <w:rPr>
+        <w:rFonts w:ascii="Wingdings" w:hAnsi="Wingdings" w:hint="default"/>
+      </w:rPr>
+    </w:lvl>
+    <w:lvl w:ilvl="3" w:tplc="04020001" w:tentative="1">
+      <w:start w:val="1"/>
+      <w:numFmt w:val="bullet"/>
+      <w:lvlText w:val=""/>
+      <w:lvlJc w:val="left"/>
+      <w:pPr>
+        <w:ind w:left="3240" w:hanging="360"/>
+      </w:pPr>
+      <w:rPr>
+        <w:rFonts w:ascii="Symbol" w:hAnsi="Symbol" w:hint="default"/>
+      </w:rPr>
+    </w:lvl>
+    <w:lvl w:ilvl="4" w:tplc="04020003" w:tentative="1">
+      <w:start w:val="1"/>
+      <w:numFmt w:val="bullet"/>
+      <w:lvlText w:val="o"/>
+      <w:lvlJc w:val="left"/>
+      <w:pPr>
+        <w:ind w:left="3960" w:hanging="360"/>
+      </w:pPr>
+      <w:rPr>
+        <w:rFonts w:ascii="Courier New" w:hAnsi="Courier New" w:cs="Courier New" w:hint="default"/>
+      </w:rPr>
+    </w:lvl>
+    <w:lvl w:ilvl="5" w:tplc="04020005" w:tentative="1">
+      <w:start w:val="1"/>
+      <w:numFmt w:val="bullet"/>
+      <w:lvlText w:val=""/>
+      <w:lvlJc w:val="left"/>
+      <w:pPr>
+        <w:ind w:left="4680" w:hanging="360"/>
+      </w:pPr>
+      <w:rPr>
+        <w:rFonts w:ascii="Wingdings" w:hAnsi="Wingdings" w:hint="default"/>
+      </w:rPr>
+    </w:lvl>
+    <w:lvl w:ilvl="6" w:tplc="04020001" w:tentative="1">
+      <w:start w:val="1"/>
+      <w:numFmt w:val="bullet"/>
+      <w:lvlText w:val=""/>
+      <w:lvlJc w:val="left"/>
+      <w:pPr>
+        <w:ind w:left="5400" w:hanging="360"/>
+      </w:pPr>
+      <w:rPr>
+        <w:rFonts w:ascii="Symbol" w:hAnsi="Symbol" w:hint="default"/>
+      </w:rPr>
+    </w:lvl>
+    <w:lvl w:ilvl="7" w:tplc="04020003" w:tentative="1">
+      <w:start w:val="1"/>
+      <w:numFmt w:val="bullet"/>
+      <w:lvlText w:val="o"/>
+      <w:lvlJc w:val="left"/>
+      <w:pPr>
+        <w:ind w:left="6120" w:hanging="360"/>
+      </w:pPr>
+      <w:rPr>
+        <w:rFonts w:ascii="Courier New" w:hAnsi="Courier New" w:cs="Courier New" w:hint="default"/>
+      </w:rPr>
+    </w:lvl>
+    <w:lvl w:ilvl="8" w:tplc="04020005" w:tentative="1">
+      <w:start w:val="1"/>
+      <w:numFmt w:val="bullet"/>
+      <w:lvlText w:val=""/>
+      <w:lvlJc w:val="left"/>
+      <w:pPr>
+        <w:ind w:left="6840" w:hanging="360"/>
+      </w:pPr>
+      <w:rPr>
+        <w:rFonts w:ascii="Wingdings" w:hAnsi="Wingdings" w:hint="default"/>
+      </w:rPr>
+    </w:lvl>
+  </w:abstractNum>
+  <w:abstractNum w:abstractNumId="2">
     <w:nsid w:val="6B892BDA"/>
     <w:multiLevelType w:val="hybridMultilevel"/>
     <w:tmpl w:val="9FEEE1CC"/>
@@ -453,6 +1580,9 @@
     <w:abstractNumId w:val="0"/>
   </w:num>
   <w:num w:numId="2">
+    <w:abstractNumId w:val="2"/>
+  </w:num>
+  <w:num w:numId="3">
     <w:abstractNumId w:val="1"/>
   </w:num>
 </w:numbering>
@@ -644,6 +1774,7 @@
   <w:style w:type="character" w:default="1" w:styleId="DefaultParagraphFont">
     <w:name w:val="Default Paragraph Font"/>
     <w:uiPriority w:val="1"/>
+    <w:semiHidden/>
     <w:unhideWhenUsed/>
   </w:style>
   <w:style w:type="table" w:default="1" w:styleId="TableNormal">
@@ -882,6 +2013,7 @@
   <w:style w:type="character" w:default="1" w:styleId="DefaultParagraphFont">
     <w:name w:val="Default Paragraph Font"/>
     <w:uiPriority w:val="1"/>
+    <w:semiHidden/>
     <w:unhideWhenUsed/>
   </w:style>
   <w:style w:type="table" w:default="1" w:styleId="TableNormal">

</xml_diff>

<commit_message>
fixed some bugs and improved game logic
</commit_message>
<xml_diff>
--- a/Refactoring Documentation for Project.docx
+++ b/Refactoring Documentation for Project.docx
@@ -729,7 +729,13 @@
         <w:rPr>
           <w:lang w:val="en-US"/>
         </w:rPr>
-        <w:t>IsGameOver</w:t>
+        <w:t>Is</w:t>
+      </w:r>
+      <w:r>
+        <w:rPr>
+          <w:lang w:val="en-US"/>
+        </w:rPr>
+        <w:t>ContainerEmpty</w:t>
       </w:r>
       <w:proofErr w:type="spellEnd"/>
       <w:r>
@@ -966,6 +972,52 @@
         <w:pStyle w:val="ListParagraph"/>
         <w:numPr>
           <w:ilvl w:val="0"/>
+          <w:numId w:val="2"/>
+        </w:numPr>
+        <w:rPr>
+          <w:lang w:val="en-US"/>
+        </w:rPr>
+      </w:pPr>
+      <w:r>
+        <w:rPr>
+          <w:lang w:val="en-US"/>
+        </w:rPr>
+        <w:t xml:space="preserve">In class Game: </w:t>
+      </w:r>
+      <w:proofErr w:type="spellStart"/>
+      <w:r>
+        <w:rPr>
+          <w:lang w:val="en-US"/>
+        </w:rPr>
+        <w:t>sendCommand</w:t>
+      </w:r>
+      <w:proofErr w:type="spellEnd"/>
+      <w:r>
+        <w:rPr>
+          <w:lang w:val="en-US"/>
+        </w:rPr>
+        <w:t xml:space="preserve"> -&gt; </w:t>
+      </w:r>
+      <w:proofErr w:type="spellStart"/>
+      <w:r>
+        <w:rPr>
+          <w:lang w:val="en-US"/>
+        </w:rPr>
+        <w:t>PopBallons</w:t>
+      </w:r>
+      <w:proofErr w:type="spellEnd"/>
+      <w:r>
+        <w:rPr>
+          <w:lang w:val="en-US"/>
+        </w:rPr>
+        <w:t>.</w:t>
+      </w:r>
+    </w:p>
+    <w:p>
+      <w:pPr>
+        <w:pStyle w:val="ListParagraph"/>
+        <w:numPr>
+          <w:ilvl w:val="0"/>
           <w:numId w:val="1"/>
         </w:numPr>
         <w:rPr>
@@ -1064,13 +1116,7 @@
         <w:rPr>
           <w:lang w:val="en-US"/>
         </w:rPr>
-        <w:t>: NUMBER_OF_</w:t>
-      </w:r>
-      <w:r>
-        <w:rPr>
-          <w:lang w:val="en-US"/>
-        </w:rPr>
-        <w:t>COLUMNS</w:t>
+        <w:t>: NUMBER_OF_COLUMNS</w:t>
       </w:r>
     </w:p>
     <w:p>
@@ -1160,6 +1206,44 @@
         <w:t>NumberOfTurn</w:t>
       </w:r>
       <w:proofErr w:type="spellEnd"/>
+      <w:r>
+        <w:rPr>
+          <w:lang w:val="en-US"/>
+        </w:rPr>
+        <w:t>.</w:t>
+      </w:r>
+    </w:p>
+    <w:p>
+      <w:pPr>
+        <w:pStyle w:val="ListParagraph"/>
+        <w:numPr>
+          <w:ilvl w:val="0"/>
+          <w:numId w:val="2"/>
+        </w:numPr>
+        <w:rPr>
+          <w:lang w:val="en-US"/>
+        </w:rPr>
+      </w:pPr>
+      <w:r>
+        <w:rPr>
+          <w:lang w:val="en-US"/>
+        </w:rPr>
+        <w:t xml:space="preserve">In class </w:t>
+      </w:r>
+      <w:proofErr w:type="spellStart"/>
+      <w:r>
+        <w:rPr>
+          <w:lang w:val="en-US"/>
+        </w:rPr>
+        <w:t>BalloonsContainer</w:t>
+      </w:r>
+      <w:proofErr w:type="spellEnd"/>
+      <w:r>
+        <w:rPr>
+          <w:lang w:val="en-US"/>
+        </w:rPr>
+        <w:t>: Balloons.</w:t>
+      </w:r>
     </w:p>
     <w:p>
       <w:pPr>
@@ -1177,6 +1261,201 @@
           <w:lang w:val="en-US"/>
         </w:rPr>
         <w:t>Removed unnecessary comments:</w:t>
+      </w:r>
+    </w:p>
+    <w:p>
+      <w:pPr>
+        <w:pStyle w:val="ListParagraph"/>
+        <w:numPr>
+          <w:ilvl w:val="0"/>
+          <w:numId w:val="1"/>
+        </w:numPr>
+        <w:rPr>
+          <w:lang w:val="en-US"/>
+        </w:rPr>
+      </w:pPr>
+      <w:r>
+        <w:rPr>
+          <w:lang w:val="en-US"/>
+        </w:rPr>
+        <w:t>Added access modifiers to all methods:</w:t>
+      </w:r>
+    </w:p>
+    <w:p>
+      <w:pPr>
+        <w:pStyle w:val="ListParagraph"/>
+        <w:numPr>
+          <w:ilvl w:val="0"/>
+          <w:numId w:val="1"/>
+        </w:numPr>
+        <w:rPr>
+          <w:lang w:val="en-US"/>
+        </w:rPr>
+      </w:pPr>
+      <w:r>
+        <w:rPr>
+          <w:lang w:val="en-US"/>
+        </w:rPr>
+        <w:t>Changed methods:</w:t>
+      </w:r>
+    </w:p>
+    <w:p>
+      <w:pPr>
+        <w:pStyle w:val="ListParagraph"/>
+        <w:numPr>
+          <w:ilvl w:val="0"/>
+          <w:numId w:val="2"/>
+        </w:numPr>
+        <w:rPr>
+          <w:lang w:val="en-US"/>
+        </w:rPr>
+      </w:pPr>
+      <w:r>
+        <w:rPr>
+          <w:lang w:val="en-US"/>
+        </w:rPr>
+        <w:t xml:space="preserve">In class </w:t>
+      </w:r>
+      <w:proofErr w:type="spellStart"/>
+      <w:r>
+        <w:rPr>
+          <w:lang w:val="en-US"/>
+        </w:rPr>
+        <w:t>BallonsContainer</w:t>
+      </w:r>
+      <w:proofErr w:type="spellEnd"/>
+      <w:r>
+        <w:rPr>
+          <w:lang w:val="en-US"/>
+        </w:rPr>
+        <w:t xml:space="preserve"> -&gt; </w:t>
+      </w:r>
+      <w:proofErr w:type="spellStart"/>
+      <w:r>
+        <w:rPr>
+          <w:lang w:val="en-US"/>
+        </w:rPr>
+        <w:t>PopBallons</w:t>
+      </w:r>
+      <w:proofErr w:type="spellEnd"/>
+      <w:r>
+        <w:rPr>
+          <w:lang w:val="en-US"/>
+        </w:rPr>
+        <w:t xml:space="preserve">: </w:t>
+      </w:r>
+      <w:r>
+        <w:rPr>
+          <w:lang w:val="en-US"/>
+        </w:rPr>
+        <w:t>Changed the return type of the method</w:t>
+      </w:r>
+      <w:r>
+        <w:rPr>
+          <w:lang w:val="en-US"/>
+        </w:rPr>
+        <w:t xml:space="preserve"> </w:t>
+      </w:r>
+      <w:r>
+        <w:rPr>
+          <w:lang w:val="en-US"/>
+        </w:rPr>
+        <w:t>to void. Removed the logic for checking if the container is empty from him.</w:t>
+      </w:r>
+      <w:r>
+        <w:rPr>
+          <w:lang w:val="en-US"/>
+        </w:rPr>
+        <w:t xml:space="preserve"> Added logic for checking if the ball</w:t>
+      </w:r>
+      <w:r>
+        <w:rPr>
+          <w:lang w:val="en-US"/>
+        </w:rPr>
+        <w:t>o</w:t>
+      </w:r>
+      <w:r>
+        <w:rPr>
+          <w:lang w:val="en-US"/>
+        </w:rPr>
+        <w:t>on position is valid.</w:t>
+      </w:r>
+    </w:p>
+    <w:p>
+      <w:pPr>
+        <w:pStyle w:val="ListParagraph"/>
+        <w:numPr>
+          <w:ilvl w:val="0"/>
+          <w:numId w:val="2"/>
+        </w:numPr>
+        <w:rPr>
+          <w:lang w:val="en-US"/>
+        </w:rPr>
+      </w:pPr>
+      <w:r>
+        <w:rPr>
+          <w:lang w:val="en-US"/>
+        </w:rPr>
+        <w:t>In class Game -&gt;</w:t>
+      </w:r>
+      <w:r>
+        <w:rPr>
+          <w:lang w:val="en-US"/>
+        </w:rPr>
+        <w:t xml:space="preserve"> </w:t>
+      </w:r>
+      <w:proofErr w:type="spellStart"/>
+      <w:r>
+        <w:rPr>
+          <w:lang w:val="en-US"/>
+        </w:rPr>
+        <w:t>PopBalloons</w:t>
+      </w:r>
+      <w:proofErr w:type="spellEnd"/>
+      <w:r>
+        <w:rPr>
+          <w:lang w:val="en-US"/>
+        </w:rPr>
+        <w:t>: Removed the logic for validating the balloon position.</w:t>
+      </w:r>
+      <w:r>
+        <w:rPr>
+          <w:lang w:val="en-US"/>
+        </w:rPr>
+        <w:t xml:space="preserve"> Made the method to update the scoreboard only after the end of the game.</w:t>
+      </w:r>
+    </w:p>
+    <w:p>
+      <w:pPr>
+        <w:pStyle w:val="ListParagraph"/>
+        <w:numPr>
+          <w:ilvl w:val="0"/>
+          <w:numId w:val="2"/>
+        </w:numPr>
+        <w:rPr>
+          <w:lang w:val="en-US"/>
+        </w:rPr>
+      </w:pPr>
+      <w:r>
+        <w:rPr>
+          <w:lang w:val="en-US"/>
+        </w:rPr>
+        <w:lastRenderedPageBreak/>
+        <w:t xml:space="preserve">In class Game -&gt; </w:t>
+      </w:r>
+      <w:proofErr w:type="spellStart"/>
+      <w:r>
+        <w:rPr>
+          <w:lang w:val="en-US"/>
+        </w:rPr>
+        <w:t>ExecuteCommand</w:t>
+      </w:r>
+      <w:proofErr w:type="spellEnd"/>
+      <w:r>
+        <w:rPr>
+          <w:lang w:val="en-US"/>
+        </w:rPr>
+        <w:t>: Fixed the parsing of the input when entering balloon position.</w:t>
       </w:r>
       <w:bookmarkStart w:id="0" w:name="_GoBack"/>
       <w:bookmarkEnd w:id="0"/>
@@ -1196,24 +1475,6 @@
         <w:rPr>
           <w:lang w:val="en-US"/>
         </w:rPr>
-        <w:t>Added access modifiers to all methods:</w:t>
-      </w:r>
-    </w:p>
-    <w:p>
-      <w:pPr>
-        <w:pStyle w:val="ListParagraph"/>
-        <w:numPr>
-          <w:ilvl w:val="0"/>
-          <w:numId w:val="1"/>
-        </w:numPr>
-        <w:rPr>
-          <w:lang w:val="en-US"/>
-        </w:rPr>
-      </w:pPr>
-      <w:r>
-        <w:rPr>
-          <w:lang w:val="en-US"/>
-        </w:rPr>
         <w:t>Extracted methods:</w:t>
       </w:r>
     </w:p>
@@ -1228,6 +1489,12 @@
           <w:lang w:val="en-US"/>
         </w:rPr>
       </w:pPr>
+      <w:r>
+        <w:rPr>
+          <w:lang w:val="en-US"/>
+        </w:rPr>
+        <w:t xml:space="preserve"> </w:t>
+      </w:r>
       <w:r>
         <w:rPr>
           <w:lang w:val="en-US"/>

</xml_diff>

<commit_message>
added new class ScoreBoard
</commit_message>
<xml_diff>
--- a/Refactoring Documentation for Project.docx
+++ b/Refactoring Documentation for Project.docx
@@ -1228,7 +1228,13 @@
         <w:rPr>
           <w:lang w:val="en-US"/>
         </w:rPr>
-        <w:t xml:space="preserve">In class </w:t>
+        <w:t>In cl</w:t>
+      </w:r>
+      <w:r>
+        <w:rPr>
+          <w:lang w:val="en-US"/>
+        </w:rPr>
+        <w:t xml:space="preserve">ass </w:t>
       </w:r>
       <w:proofErr w:type="spellStart"/>
       <w:r>
@@ -1242,8 +1248,42 @@
         <w:rPr>
           <w:lang w:val="en-US"/>
         </w:rPr>
-        <w:t>: Balloons.</w:t>
-      </w:r>
+        <w:t>: Balloons</w:t>
+      </w:r>
+    </w:p>
+    <w:p>
+      <w:pPr>
+        <w:pStyle w:val="ListParagraph"/>
+        <w:numPr>
+          <w:ilvl w:val="0"/>
+          <w:numId w:val="1"/>
+        </w:numPr>
+        <w:rPr>
+          <w:lang w:val="en-US"/>
+        </w:rPr>
+      </w:pPr>
+      <w:r>
+        <w:rPr>
+          <w:lang w:val="en-US"/>
+        </w:rPr>
+        <w:t xml:space="preserve">Moved the property </w:t>
+      </w:r>
+      <w:proofErr w:type="spellStart"/>
+      <w:r>
+        <w:rPr>
+          <w:lang w:val="en-US"/>
+        </w:rPr>
+        <w:t>NumberOfTurn</w:t>
+      </w:r>
+      <w:proofErr w:type="spellEnd"/>
+      <w:r>
+        <w:rPr>
+          <w:lang w:val="en-US"/>
+        </w:rPr>
+        <w:t xml:space="preserve"> into the Game class.</w:t>
+      </w:r>
+      <w:bookmarkStart w:id="0" w:name="_GoBack"/>
+      <w:bookmarkEnd w:id="0"/>
     </w:p>
     <w:p>
       <w:pPr>
@@ -1457,8 +1497,6 @@
         </w:rPr>
         <w:t>: Fixed the parsing of the input when entering balloon position.</w:t>
       </w:r>
-      <w:bookmarkStart w:id="0" w:name="_GoBack"/>
-      <w:bookmarkEnd w:id="0"/>
     </w:p>
     <w:p>
       <w:pPr>
@@ -1514,6 +1552,38 @@
           <w:lang w:val="en-US"/>
         </w:rPr>
         <w:t xml:space="preserve"> placed the logic for filling the container into method Fill.</w:t>
+      </w:r>
+    </w:p>
+    <w:p>
+      <w:pPr>
+        <w:pStyle w:val="ListParagraph"/>
+        <w:numPr>
+          <w:ilvl w:val="0"/>
+          <w:numId w:val="1"/>
+        </w:numPr>
+        <w:rPr>
+          <w:lang w:val="en-US"/>
+        </w:rPr>
+      </w:pPr>
+      <w:r>
+        <w:rPr>
+          <w:lang w:val="en-US"/>
+        </w:rPr>
+        <w:t xml:space="preserve">Introduced class </w:t>
+      </w:r>
+      <w:proofErr w:type="spellStart"/>
+      <w:r>
+        <w:rPr>
+          <w:lang w:val="en-US"/>
+        </w:rPr>
+        <w:t>ScoreBoard</w:t>
+      </w:r>
+      <w:proofErr w:type="spellEnd"/>
+      <w:r>
+        <w:rPr>
+          <w:lang w:val="en-US"/>
+        </w:rPr>
+        <w:t xml:space="preserve"> and moved all related functionality in it.</w:t>
       </w:r>
     </w:p>
     <w:sectPr>

</xml_diff>

<commit_message>
implemented Singleton design pattern
</commit_message>
<xml_diff>
--- a/Refactoring Documentation for Project.docx
+++ b/Refactoring Documentation for Project.docx
@@ -1282,309 +1282,345 @@
         </w:rPr>
         <w:t xml:space="preserve"> into the Game class.</w:t>
       </w:r>
+    </w:p>
+    <w:p>
+      <w:pPr>
+        <w:pStyle w:val="ListParagraph"/>
+        <w:numPr>
+          <w:ilvl w:val="0"/>
+          <w:numId w:val="1"/>
+        </w:numPr>
+        <w:rPr>
+          <w:lang w:val="en-US"/>
+        </w:rPr>
+      </w:pPr>
+      <w:r>
+        <w:rPr>
+          <w:lang w:val="en-US"/>
+        </w:rPr>
+        <w:t>Removed unnecessary comments:</w:t>
+      </w:r>
+    </w:p>
+    <w:p>
+      <w:pPr>
+        <w:pStyle w:val="ListParagraph"/>
+        <w:numPr>
+          <w:ilvl w:val="0"/>
+          <w:numId w:val="1"/>
+        </w:numPr>
+        <w:rPr>
+          <w:lang w:val="en-US"/>
+        </w:rPr>
+      </w:pPr>
+      <w:r>
+        <w:rPr>
+          <w:lang w:val="en-US"/>
+        </w:rPr>
+        <w:t>Added access modifiers to all methods:</w:t>
+      </w:r>
+    </w:p>
+    <w:p>
+      <w:pPr>
+        <w:pStyle w:val="ListParagraph"/>
+        <w:numPr>
+          <w:ilvl w:val="0"/>
+          <w:numId w:val="1"/>
+        </w:numPr>
+        <w:rPr>
+          <w:lang w:val="en-US"/>
+        </w:rPr>
+      </w:pPr>
+      <w:r>
+        <w:rPr>
+          <w:lang w:val="en-US"/>
+        </w:rPr>
+        <w:t>Changed methods:</w:t>
+      </w:r>
+    </w:p>
+    <w:p>
+      <w:pPr>
+        <w:pStyle w:val="ListParagraph"/>
+        <w:numPr>
+          <w:ilvl w:val="0"/>
+          <w:numId w:val="2"/>
+        </w:numPr>
+        <w:rPr>
+          <w:lang w:val="en-US"/>
+        </w:rPr>
+      </w:pPr>
+      <w:r>
+        <w:rPr>
+          <w:lang w:val="en-US"/>
+        </w:rPr>
+        <w:t xml:space="preserve">In class </w:t>
+      </w:r>
+      <w:proofErr w:type="spellStart"/>
+      <w:r>
+        <w:rPr>
+          <w:lang w:val="en-US"/>
+        </w:rPr>
+        <w:t>BallonsContainer</w:t>
+      </w:r>
+      <w:proofErr w:type="spellEnd"/>
+      <w:r>
+        <w:rPr>
+          <w:lang w:val="en-US"/>
+        </w:rPr>
+        <w:t xml:space="preserve"> -&gt; </w:t>
+      </w:r>
+      <w:proofErr w:type="spellStart"/>
+      <w:r>
+        <w:rPr>
+          <w:lang w:val="en-US"/>
+        </w:rPr>
+        <w:t>PopBallons</w:t>
+      </w:r>
+      <w:proofErr w:type="spellEnd"/>
+      <w:r>
+        <w:rPr>
+          <w:lang w:val="en-US"/>
+        </w:rPr>
+        <w:t xml:space="preserve">: </w:t>
+      </w:r>
+      <w:r>
+        <w:rPr>
+          <w:lang w:val="en-US"/>
+        </w:rPr>
+        <w:t>Changed the return type of the method</w:t>
+      </w:r>
+      <w:r>
+        <w:rPr>
+          <w:lang w:val="en-US"/>
+        </w:rPr>
+        <w:t xml:space="preserve"> </w:t>
+      </w:r>
+      <w:r>
+        <w:rPr>
+          <w:lang w:val="en-US"/>
+        </w:rPr>
+        <w:t>to void. Removed the logic for checking if the container is empty from him.</w:t>
+      </w:r>
+      <w:r>
+        <w:rPr>
+          <w:lang w:val="en-US"/>
+        </w:rPr>
+        <w:t xml:space="preserve"> Added logic for checking if the ball</w:t>
+      </w:r>
+      <w:r>
+        <w:rPr>
+          <w:lang w:val="en-US"/>
+        </w:rPr>
+        <w:t>o</w:t>
+      </w:r>
+      <w:r>
+        <w:rPr>
+          <w:lang w:val="en-US"/>
+        </w:rPr>
+        <w:t>on position is valid.</w:t>
+      </w:r>
+    </w:p>
+    <w:p>
+      <w:pPr>
+        <w:pStyle w:val="ListParagraph"/>
+        <w:numPr>
+          <w:ilvl w:val="0"/>
+          <w:numId w:val="2"/>
+        </w:numPr>
+        <w:rPr>
+          <w:lang w:val="en-US"/>
+        </w:rPr>
+      </w:pPr>
+      <w:r>
+        <w:rPr>
+          <w:lang w:val="en-US"/>
+        </w:rPr>
+        <w:t>In class Game -&gt;</w:t>
+      </w:r>
+      <w:r>
+        <w:rPr>
+          <w:lang w:val="en-US"/>
+        </w:rPr>
+        <w:t xml:space="preserve"> </w:t>
+      </w:r>
+      <w:proofErr w:type="spellStart"/>
+      <w:r>
+        <w:rPr>
+          <w:lang w:val="en-US"/>
+        </w:rPr>
+        <w:t>PopBalloons</w:t>
+      </w:r>
+      <w:proofErr w:type="spellEnd"/>
+      <w:r>
+        <w:rPr>
+          <w:lang w:val="en-US"/>
+        </w:rPr>
+        <w:t>: Removed the logic for validating the balloon position.</w:t>
+      </w:r>
+      <w:r>
+        <w:rPr>
+          <w:lang w:val="en-US"/>
+        </w:rPr>
+        <w:t xml:space="preserve"> Made the method to update the scoreboard only after the end of the game.</w:t>
+      </w:r>
+    </w:p>
+    <w:p>
+      <w:pPr>
+        <w:pStyle w:val="ListParagraph"/>
+        <w:numPr>
+          <w:ilvl w:val="0"/>
+          <w:numId w:val="2"/>
+        </w:numPr>
+        <w:rPr>
+          <w:lang w:val="en-US"/>
+        </w:rPr>
+      </w:pPr>
+      <w:r>
+        <w:rPr>
+          <w:lang w:val="en-US"/>
+        </w:rPr>
+        <w:lastRenderedPageBreak/>
+        <w:t xml:space="preserve">In class Game -&gt; </w:t>
+      </w:r>
+      <w:proofErr w:type="spellStart"/>
+      <w:r>
+        <w:rPr>
+          <w:lang w:val="en-US"/>
+        </w:rPr>
+        <w:t>ExecuteCommand</w:t>
+      </w:r>
+      <w:proofErr w:type="spellEnd"/>
+      <w:r>
+        <w:rPr>
+          <w:lang w:val="en-US"/>
+        </w:rPr>
+        <w:t>: Fixed the parsing of the input when entering balloon position.</w:t>
+      </w:r>
+    </w:p>
+    <w:p>
+      <w:pPr>
+        <w:pStyle w:val="ListParagraph"/>
+        <w:numPr>
+          <w:ilvl w:val="0"/>
+          <w:numId w:val="1"/>
+        </w:numPr>
+        <w:rPr>
+          <w:lang w:val="en-US"/>
+        </w:rPr>
+      </w:pPr>
+      <w:r>
+        <w:rPr>
+          <w:lang w:val="en-US"/>
+        </w:rPr>
+        <w:t>Extracted methods:</w:t>
+      </w:r>
+    </w:p>
+    <w:p>
+      <w:pPr>
+        <w:pStyle w:val="ListParagraph"/>
+        <w:numPr>
+          <w:ilvl w:val="0"/>
+          <w:numId w:val="2"/>
+        </w:numPr>
+        <w:rPr>
+          <w:lang w:val="en-US"/>
+        </w:rPr>
+      </w:pPr>
+      <w:r>
+        <w:rPr>
+          <w:lang w:val="en-US"/>
+        </w:rPr>
+        <w:t xml:space="preserve"> </w:t>
+      </w:r>
+      <w:r>
+        <w:rPr>
+          <w:lang w:val="en-US"/>
+        </w:rPr>
+        <w:t xml:space="preserve">In class </w:t>
+      </w:r>
+      <w:proofErr w:type="spellStart"/>
+      <w:r>
+        <w:rPr>
+          <w:lang w:val="en-US"/>
+        </w:rPr>
+        <w:t>BallonsContainer</w:t>
+      </w:r>
+      <w:proofErr w:type="spellEnd"/>
+      <w:r>
+        <w:rPr>
+          <w:lang w:val="en-US"/>
+        </w:rPr>
+        <w:t xml:space="preserve"> placed the logic for filling the container into method Fill.</w:t>
+      </w:r>
+    </w:p>
+    <w:p>
+      <w:pPr>
+        <w:pStyle w:val="ListParagraph"/>
+        <w:numPr>
+          <w:ilvl w:val="0"/>
+          <w:numId w:val="1"/>
+        </w:numPr>
+        <w:rPr>
+          <w:lang w:val="en-US"/>
+        </w:rPr>
+      </w:pPr>
+      <w:r>
+        <w:rPr>
+          <w:lang w:val="en-US"/>
+        </w:rPr>
+        <w:t xml:space="preserve">Introduced class </w:t>
+      </w:r>
+      <w:proofErr w:type="spellStart"/>
+      <w:r>
+        <w:rPr>
+          <w:lang w:val="en-US"/>
+        </w:rPr>
+        <w:t>ScoreBoard</w:t>
+      </w:r>
+      <w:proofErr w:type="spellEnd"/>
+      <w:r>
+        <w:rPr>
+          <w:lang w:val="en-US"/>
+        </w:rPr>
+        <w:t xml:space="preserve"> and moved all related functionality in it.</w:t>
+      </w:r>
+    </w:p>
+    <w:p>
+      <w:pPr>
+        <w:pStyle w:val="ListParagraph"/>
+        <w:numPr>
+          <w:ilvl w:val="0"/>
+          <w:numId w:val="1"/>
+        </w:numPr>
+        <w:rPr>
+          <w:lang w:val="en-US"/>
+        </w:rPr>
+      </w:pPr>
+      <w:r>
+        <w:rPr>
+          <w:lang w:val="en-US"/>
+        </w:rPr>
+        <w:t>Design Patterns:</w:t>
+      </w:r>
+    </w:p>
+    <w:p>
+      <w:pPr>
+        <w:pStyle w:val="ListParagraph"/>
+        <w:numPr>
+          <w:ilvl w:val="0"/>
+          <w:numId w:val="2"/>
+        </w:numPr>
+        <w:rPr>
+          <w:lang w:val="en-US"/>
+        </w:rPr>
+      </w:pPr>
+      <w:r>
+        <w:rPr>
+          <w:lang w:val="en-US"/>
+        </w:rPr>
+        <w:t>Made the Game class a singleton one.</w:t>
+      </w:r>
       <w:bookmarkStart w:id="0" w:name="_GoBack"/>
       <w:bookmarkEnd w:id="0"/>
-    </w:p>
-    <w:p>
-      <w:pPr>
-        <w:pStyle w:val="ListParagraph"/>
-        <w:numPr>
-          <w:ilvl w:val="0"/>
-          <w:numId w:val="1"/>
-        </w:numPr>
-        <w:rPr>
-          <w:lang w:val="en-US"/>
-        </w:rPr>
-      </w:pPr>
-      <w:r>
-        <w:rPr>
-          <w:lang w:val="en-US"/>
-        </w:rPr>
-        <w:t>Removed unnecessary comments:</w:t>
-      </w:r>
-    </w:p>
-    <w:p>
-      <w:pPr>
-        <w:pStyle w:val="ListParagraph"/>
-        <w:numPr>
-          <w:ilvl w:val="0"/>
-          <w:numId w:val="1"/>
-        </w:numPr>
-        <w:rPr>
-          <w:lang w:val="en-US"/>
-        </w:rPr>
-      </w:pPr>
-      <w:r>
-        <w:rPr>
-          <w:lang w:val="en-US"/>
-        </w:rPr>
-        <w:t>Added access modifiers to all methods:</w:t>
-      </w:r>
-    </w:p>
-    <w:p>
-      <w:pPr>
-        <w:pStyle w:val="ListParagraph"/>
-        <w:numPr>
-          <w:ilvl w:val="0"/>
-          <w:numId w:val="1"/>
-        </w:numPr>
-        <w:rPr>
-          <w:lang w:val="en-US"/>
-        </w:rPr>
-      </w:pPr>
-      <w:r>
-        <w:rPr>
-          <w:lang w:val="en-US"/>
-        </w:rPr>
-        <w:t>Changed methods:</w:t>
-      </w:r>
-    </w:p>
-    <w:p>
-      <w:pPr>
-        <w:pStyle w:val="ListParagraph"/>
-        <w:numPr>
-          <w:ilvl w:val="0"/>
-          <w:numId w:val="2"/>
-        </w:numPr>
-        <w:rPr>
-          <w:lang w:val="en-US"/>
-        </w:rPr>
-      </w:pPr>
-      <w:r>
-        <w:rPr>
-          <w:lang w:val="en-US"/>
-        </w:rPr>
-        <w:t xml:space="preserve">In class </w:t>
-      </w:r>
-      <w:proofErr w:type="spellStart"/>
-      <w:r>
-        <w:rPr>
-          <w:lang w:val="en-US"/>
-        </w:rPr>
-        <w:t>BallonsContainer</w:t>
-      </w:r>
-      <w:proofErr w:type="spellEnd"/>
-      <w:r>
-        <w:rPr>
-          <w:lang w:val="en-US"/>
-        </w:rPr>
-        <w:t xml:space="preserve"> -&gt; </w:t>
-      </w:r>
-      <w:proofErr w:type="spellStart"/>
-      <w:r>
-        <w:rPr>
-          <w:lang w:val="en-US"/>
-        </w:rPr>
-        <w:t>PopBallons</w:t>
-      </w:r>
-      <w:proofErr w:type="spellEnd"/>
-      <w:r>
-        <w:rPr>
-          <w:lang w:val="en-US"/>
-        </w:rPr>
-        <w:t xml:space="preserve">: </w:t>
-      </w:r>
-      <w:r>
-        <w:rPr>
-          <w:lang w:val="en-US"/>
-        </w:rPr>
-        <w:t>Changed the return type of the method</w:t>
-      </w:r>
-      <w:r>
-        <w:rPr>
-          <w:lang w:val="en-US"/>
-        </w:rPr>
-        <w:t xml:space="preserve"> </w:t>
-      </w:r>
-      <w:r>
-        <w:rPr>
-          <w:lang w:val="en-US"/>
-        </w:rPr>
-        <w:t>to void. Removed the logic for checking if the container is empty from him.</w:t>
-      </w:r>
-      <w:r>
-        <w:rPr>
-          <w:lang w:val="en-US"/>
-        </w:rPr>
-        <w:t xml:space="preserve"> Added logic for checking if the ball</w:t>
-      </w:r>
-      <w:r>
-        <w:rPr>
-          <w:lang w:val="en-US"/>
-        </w:rPr>
-        <w:t>o</w:t>
-      </w:r>
-      <w:r>
-        <w:rPr>
-          <w:lang w:val="en-US"/>
-        </w:rPr>
-        <w:t>on position is valid.</w:t>
-      </w:r>
-    </w:p>
-    <w:p>
-      <w:pPr>
-        <w:pStyle w:val="ListParagraph"/>
-        <w:numPr>
-          <w:ilvl w:val="0"/>
-          <w:numId w:val="2"/>
-        </w:numPr>
-        <w:rPr>
-          <w:lang w:val="en-US"/>
-        </w:rPr>
-      </w:pPr>
-      <w:r>
-        <w:rPr>
-          <w:lang w:val="en-US"/>
-        </w:rPr>
-        <w:t>In class Game -&gt;</w:t>
-      </w:r>
-      <w:r>
-        <w:rPr>
-          <w:lang w:val="en-US"/>
-        </w:rPr>
-        <w:t xml:space="preserve"> </w:t>
-      </w:r>
-      <w:proofErr w:type="spellStart"/>
-      <w:r>
-        <w:rPr>
-          <w:lang w:val="en-US"/>
-        </w:rPr>
-        <w:t>PopBalloons</w:t>
-      </w:r>
-      <w:proofErr w:type="spellEnd"/>
-      <w:r>
-        <w:rPr>
-          <w:lang w:val="en-US"/>
-        </w:rPr>
-        <w:t>: Removed the logic for validating the balloon position.</w:t>
-      </w:r>
-      <w:r>
-        <w:rPr>
-          <w:lang w:val="en-US"/>
-        </w:rPr>
-        <w:t xml:space="preserve"> Made the method to update the scoreboard only after the end of the game.</w:t>
-      </w:r>
-    </w:p>
-    <w:p>
-      <w:pPr>
-        <w:pStyle w:val="ListParagraph"/>
-        <w:numPr>
-          <w:ilvl w:val="0"/>
-          <w:numId w:val="2"/>
-        </w:numPr>
-        <w:rPr>
-          <w:lang w:val="en-US"/>
-        </w:rPr>
-      </w:pPr>
-      <w:r>
-        <w:rPr>
-          <w:lang w:val="en-US"/>
-        </w:rPr>
-        <w:lastRenderedPageBreak/>
-        <w:t xml:space="preserve">In class Game -&gt; </w:t>
-      </w:r>
-      <w:proofErr w:type="spellStart"/>
-      <w:r>
-        <w:rPr>
-          <w:lang w:val="en-US"/>
-        </w:rPr>
-        <w:t>ExecuteCommand</w:t>
-      </w:r>
-      <w:proofErr w:type="spellEnd"/>
-      <w:r>
-        <w:rPr>
-          <w:lang w:val="en-US"/>
-        </w:rPr>
-        <w:t>: Fixed the parsing of the input when entering balloon position.</w:t>
-      </w:r>
-    </w:p>
-    <w:p>
-      <w:pPr>
-        <w:pStyle w:val="ListParagraph"/>
-        <w:numPr>
-          <w:ilvl w:val="0"/>
-          <w:numId w:val="1"/>
-        </w:numPr>
-        <w:rPr>
-          <w:lang w:val="en-US"/>
-        </w:rPr>
-      </w:pPr>
-      <w:r>
-        <w:rPr>
-          <w:lang w:val="en-US"/>
-        </w:rPr>
-        <w:t>Extracted methods:</w:t>
-      </w:r>
-    </w:p>
-    <w:p>
-      <w:pPr>
-        <w:pStyle w:val="ListParagraph"/>
-        <w:numPr>
-          <w:ilvl w:val="0"/>
-          <w:numId w:val="2"/>
-        </w:numPr>
-        <w:rPr>
-          <w:lang w:val="en-US"/>
-        </w:rPr>
-      </w:pPr>
-      <w:r>
-        <w:rPr>
-          <w:lang w:val="en-US"/>
-        </w:rPr>
-        <w:t xml:space="preserve"> </w:t>
-      </w:r>
-      <w:r>
-        <w:rPr>
-          <w:lang w:val="en-US"/>
-        </w:rPr>
-        <w:t xml:space="preserve">In class </w:t>
-      </w:r>
-      <w:proofErr w:type="spellStart"/>
-      <w:r>
-        <w:rPr>
-          <w:lang w:val="en-US"/>
-        </w:rPr>
-        <w:t>BallonsContainer</w:t>
-      </w:r>
-      <w:proofErr w:type="spellEnd"/>
-      <w:r>
-        <w:rPr>
-          <w:lang w:val="en-US"/>
-        </w:rPr>
-        <w:t xml:space="preserve"> placed the logic for filling the container into method Fill.</w:t>
-      </w:r>
-    </w:p>
-    <w:p>
-      <w:pPr>
-        <w:pStyle w:val="ListParagraph"/>
-        <w:numPr>
-          <w:ilvl w:val="0"/>
-          <w:numId w:val="1"/>
-        </w:numPr>
-        <w:rPr>
-          <w:lang w:val="en-US"/>
-        </w:rPr>
-      </w:pPr>
-      <w:r>
-        <w:rPr>
-          <w:lang w:val="en-US"/>
-        </w:rPr>
-        <w:t xml:space="preserve">Introduced class </w:t>
-      </w:r>
-      <w:proofErr w:type="spellStart"/>
-      <w:r>
-        <w:rPr>
-          <w:lang w:val="en-US"/>
-        </w:rPr>
-        <w:t>ScoreBoard</w:t>
-      </w:r>
-      <w:proofErr w:type="spellEnd"/>
-      <w:r>
-        <w:rPr>
-          <w:lang w:val="en-US"/>
-        </w:rPr>
-        <w:t xml:space="preserve"> and moved all related functionality in it.</w:t>
-      </w:r>
     </w:p>
     <w:sectPr>
       <w:pgSz w:w="11906" w:h="16838"/>

</xml_diff>

<commit_message>
implemented Factory Method pattern
</commit_message>
<xml_diff>
--- a/Refactoring Documentation for Project.docx
+++ b/Refactoring Documentation for Project.docx
@@ -1618,6 +1618,24 @@
           <w:lang w:val="en-US"/>
         </w:rPr>
         <w:t>Made the Game class a singleton one.</w:t>
+      </w:r>
+    </w:p>
+    <w:p>
+      <w:pPr>
+        <w:pStyle w:val="ListParagraph"/>
+        <w:numPr>
+          <w:ilvl w:val="0"/>
+          <w:numId w:val="2"/>
+        </w:numPr>
+        <w:rPr>
+          <w:lang w:val="en-US"/>
+        </w:rPr>
+      </w:pPr>
+      <w:r>
+        <w:rPr>
+          <w:lang w:val="en-US"/>
+        </w:rPr>
+        <w:t>Made balloon creation with Factory method.</w:t>
       </w:r>
       <w:bookmarkStart w:id="0" w:name="_GoBack"/>
       <w:bookmarkEnd w:id="0"/>

</xml_diff>

<commit_message>
added UI generators and implemented two more patterns
</commit_message>
<xml_diff>
--- a/Refactoring Documentation for Project.docx
+++ b/Refactoring Documentation for Project.docx
@@ -859,6 +859,12 @@
         </w:rPr>
         <w:t>Dispay</w:t>
       </w:r>
+      <w:r>
+        <w:rPr>
+          <w:lang w:val="en-US"/>
+        </w:rPr>
+        <w:t>Balloons</w:t>
+      </w:r>
       <w:proofErr w:type="spellEnd"/>
       <w:r>
         <w:rPr>
@@ -1254,6 +1260,24 @@
         <w:pStyle w:val="ListParagraph"/>
         <w:numPr>
           <w:ilvl w:val="0"/>
+          <w:numId w:val="1"/>
+        </w:numPr>
+        <w:rPr>
+          <w:lang w:val="en-US"/>
+        </w:rPr>
+      </w:pPr>
+      <w:r>
+        <w:rPr>
+          <w:lang w:val="en-US"/>
+        </w:rPr>
+        <w:t>Introduced Properties:</w:t>
+      </w:r>
+    </w:p>
+    <w:p>
+      <w:pPr>
+        <w:pStyle w:val="ListParagraph"/>
+        <w:numPr>
+          <w:ilvl w:val="0"/>
           <w:numId w:val="2"/>
         </w:numPr>
         <w:rPr>
@@ -1264,25 +1288,47 @@
         <w:rPr>
           <w:lang w:val="en-US"/>
         </w:rPr>
-        <w:t>In class Ball</w:t>
-      </w:r>
-    </w:p>
-    <w:p>
-      <w:pPr>
-        <w:pStyle w:val="ListParagraph"/>
-        <w:numPr>
-          <w:ilvl w:val="0"/>
-          <w:numId w:val="1"/>
-        </w:numPr>
-        <w:rPr>
-          <w:lang w:val="en-US"/>
-        </w:rPr>
-      </w:pPr>
-      <w:r>
-        <w:rPr>
-          <w:lang w:val="en-US"/>
-        </w:rPr>
-        <w:t>Introduced Properties:</w:t>
+        <w:t xml:space="preserve">In class </w:t>
+      </w:r>
+      <w:proofErr w:type="spellStart"/>
+      <w:r>
+        <w:rPr>
+          <w:lang w:val="en-US"/>
+        </w:rPr>
+        <w:t>Ballo</w:t>
+      </w:r>
+      <w:r>
+        <w:rPr>
+          <w:lang w:val="en-US"/>
+        </w:rPr>
+        <w:t>o</w:t>
+      </w:r>
+      <w:r>
+        <w:rPr>
+          <w:lang w:val="en-US"/>
+        </w:rPr>
+        <w:t>nsContainer</w:t>
+      </w:r>
+      <w:proofErr w:type="spellEnd"/>
+      <w:r>
+        <w:rPr>
+          <w:lang w:val="en-US"/>
+        </w:rPr>
+        <w:t xml:space="preserve">: </w:t>
+      </w:r>
+      <w:proofErr w:type="spellStart"/>
+      <w:r>
+        <w:rPr>
+          <w:lang w:val="en-US"/>
+        </w:rPr>
+        <w:t>NumberOfTurn</w:t>
+      </w:r>
+      <w:proofErr w:type="spellEnd"/>
+      <w:r>
+        <w:rPr>
+          <w:lang w:val="en-US"/>
+        </w:rPr>
+        <w:t>.</w:t>
       </w:r>
     </w:p>
     <w:p>
@@ -1300,47 +1346,27 @@
         <w:rPr>
           <w:lang w:val="en-US"/>
         </w:rPr>
-        <w:t xml:space="preserve">In class </w:t>
-      </w:r>
-      <w:proofErr w:type="spellStart"/>
-      <w:r>
-        <w:rPr>
-          <w:lang w:val="en-US"/>
-        </w:rPr>
-        <w:t>Ballo</w:t>
-      </w:r>
-      <w:r>
-        <w:rPr>
-          <w:lang w:val="en-US"/>
-        </w:rPr>
-        <w:t>o</w:t>
-      </w:r>
-      <w:r>
-        <w:rPr>
-          <w:lang w:val="en-US"/>
-        </w:rPr>
-        <w:t>nsContainer</w:t>
-      </w:r>
-      <w:proofErr w:type="spellEnd"/>
-      <w:r>
-        <w:rPr>
-          <w:lang w:val="en-US"/>
-        </w:rPr>
-        <w:t xml:space="preserve">: </w:t>
-      </w:r>
-      <w:proofErr w:type="spellStart"/>
-      <w:r>
-        <w:rPr>
-          <w:lang w:val="en-US"/>
-        </w:rPr>
-        <w:t>NumberOfTurn</w:t>
-      </w:r>
-      <w:proofErr w:type="spellEnd"/>
-      <w:r>
-        <w:rPr>
-          <w:lang w:val="en-US"/>
-        </w:rPr>
-        <w:t>.</w:t>
+        <w:t>In cl</w:t>
+      </w:r>
+      <w:r>
+        <w:rPr>
+          <w:lang w:val="en-US"/>
+        </w:rPr>
+        <w:t xml:space="preserve">ass </w:t>
+      </w:r>
+      <w:proofErr w:type="spellStart"/>
+      <w:r>
+        <w:rPr>
+          <w:lang w:val="en-US"/>
+        </w:rPr>
+        <w:t>BalloonsContainer</w:t>
+      </w:r>
+      <w:proofErr w:type="spellEnd"/>
+      <w:r>
+        <w:rPr>
+          <w:lang w:val="en-US"/>
+        </w:rPr>
+        <w:t>: Balloons</w:t>
       </w:r>
     </w:p>
     <w:p>
@@ -1358,730 +1384,7 @@
         <w:rPr>
           <w:lang w:val="en-US"/>
         </w:rPr>
-        <w:t>In cl</w:t>
-      </w:r>
-      <w:r>
-        <w:rPr>
-          <w:lang w:val="en-US"/>
-        </w:rPr>
-        <w:t xml:space="preserve">ass </w:t>
-      </w:r>
-      <w:proofErr w:type="spellStart"/>
-      <w:r>
-        <w:rPr>
-          <w:lang w:val="en-US"/>
-        </w:rPr>
-        <w:t>BalloonsContainer</w:t>
-      </w:r>
-      <w:proofErr w:type="spellEnd"/>
-      <w:r>
-        <w:rPr>
-          <w:lang w:val="en-US"/>
-        </w:rPr>
-        <w:t>: Balloons</w:t>
-      </w:r>
-    </w:p>
-    <w:p>
-      <w:pPr>
-        <w:pStyle w:val="ListParagraph"/>
-        <w:numPr>
-          <w:ilvl w:val="0"/>
-          <w:numId w:val="1"/>
-        </w:numPr>
-        <w:rPr>
-          <w:lang w:val="en-US"/>
-        </w:rPr>
-      </w:pPr>
-      <w:r>
-        <w:rPr>
-          <w:lang w:val="en-US"/>
-        </w:rPr>
-        <w:t xml:space="preserve">Moved the property </w:t>
-      </w:r>
-      <w:proofErr w:type="spellStart"/>
-      <w:r>
-        <w:rPr>
-          <w:lang w:val="en-US"/>
-        </w:rPr>
-        <w:t>NumberOfTurn</w:t>
-      </w:r>
-      <w:proofErr w:type="spellEnd"/>
-      <w:r>
-        <w:rPr>
-          <w:lang w:val="en-US"/>
-        </w:rPr>
-        <w:t xml:space="preserve"> into the Game class.</w:t>
-      </w:r>
-    </w:p>
-    <w:p>
-      <w:pPr>
-        <w:pStyle w:val="ListParagraph"/>
-        <w:numPr>
-          <w:ilvl w:val="0"/>
-          <w:numId w:val="1"/>
-        </w:numPr>
-        <w:rPr>
-          <w:lang w:val="en-US"/>
-        </w:rPr>
-      </w:pPr>
-      <w:r>
-        <w:rPr>
-          <w:lang w:val="en-US"/>
-        </w:rPr>
-        <w:t>Removed unnecessary comments:</w:t>
-      </w:r>
-    </w:p>
-    <w:p>
-      <w:pPr>
-        <w:pStyle w:val="ListParagraph"/>
-        <w:numPr>
-          <w:ilvl w:val="0"/>
-          <w:numId w:val="1"/>
-        </w:numPr>
-        <w:rPr>
-          <w:lang w:val="en-US"/>
-        </w:rPr>
-      </w:pPr>
-      <w:r>
-        <w:rPr>
-          <w:lang w:val="en-US"/>
-        </w:rPr>
-        <w:t>Added access modifiers to all methods:</w:t>
-      </w:r>
-    </w:p>
-    <w:p>
-      <w:pPr>
-        <w:pStyle w:val="ListParagraph"/>
-        <w:numPr>
-          <w:ilvl w:val="0"/>
-          <w:numId w:val="1"/>
-        </w:numPr>
-        <w:rPr>
-          <w:lang w:val="en-US"/>
-        </w:rPr>
-      </w:pPr>
-      <w:r>
-        <w:rPr>
-          <w:lang w:val="en-US"/>
-        </w:rPr>
-        <w:t>Changed methods:</w:t>
-      </w:r>
-    </w:p>
-    <w:p>
-      <w:pPr>
-        <w:pStyle w:val="ListParagraph"/>
-        <w:numPr>
-          <w:ilvl w:val="0"/>
-          <w:numId w:val="2"/>
-        </w:numPr>
-        <w:rPr>
-          <w:lang w:val="en-US"/>
-        </w:rPr>
-      </w:pPr>
-      <w:r>
-        <w:rPr>
-          <w:lang w:val="en-US"/>
-        </w:rPr>
-        <w:lastRenderedPageBreak/>
-        <w:t xml:space="preserve">In class </w:t>
-      </w:r>
-      <w:proofErr w:type="spellStart"/>
-      <w:r>
-        <w:rPr>
-          <w:lang w:val="en-US"/>
-        </w:rPr>
-        <w:t>BallonsContainer</w:t>
-      </w:r>
-      <w:proofErr w:type="spellEnd"/>
-      <w:r>
-        <w:rPr>
-          <w:lang w:val="en-US"/>
-        </w:rPr>
-        <w:t xml:space="preserve"> -&gt; </w:t>
-      </w:r>
-      <w:proofErr w:type="spellStart"/>
-      <w:r>
-        <w:rPr>
-          <w:lang w:val="en-US"/>
-        </w:rPr>
-        <w:t>PopBallons</w:t>
-      </w:r>
-      <w:proofErr w:type="spellEnd"/>
-      <w:r>
-        <w:rPr>
-          <w:lang w:val="en-US"/>
-        </w:rPr>
-        <w:t xml:space="preserve">: </w:t>
-      </w:r>
-      <w:r>
-        <w:rPr>
-          <w:lang w:val="en-US"/>
-        </w:rPr>
-        <w:t>Changed the return type of the method</w:t>
-      </w:r>
-      <w:r>
-        <w:rPr>
-          <w:lang w:val="en-US"/>
-        </w:rPr>
-        <w:t xml:space="preserve"> </w:t>
-      </w:r>
-      <w:r>
-        <w:rPr>
-          <w:lang w:val="en-US"/>
-        </w:rPr>
-        <w:t>to void. Removed the logic for checking if the container is empty from him.</w:t>
-      </w:r>
-      <w:r>
-        <w:rPr>
-          <w:lang w:val="en-US"/>
-        </w:rPr>
-        <w:t xml:space="preserve"> Added logic for checking if the ball</w:t>
-      </w:r>
-      <w:r>
-        <w:rPr>
-          <w:lang w:val="en-US"/>
-        </w:rPr>
-        <w:t>o</w:t>
-      </w:r>
-      <w:r>
-        <w:rPr>
-          <w:lang w:val="en-US"/>
-        </w:rPr>
-        <w:t>on position is valid.</w:t>
-      </w:r>
-    </w:p>
-    <w:p>
-      <w:pPr>
-        <w:pStyle w:val="ListParagraph"/>
-        <w:numPr>
-          <w:ilvl w:val="0"/>
-          <w:numId w:val="2"/>
-        </w:numPr>
-        <w:rPr>
-          <w:lang w:val="en-US"/>
-        </w:rPr>
-      </w:pPr>
-      <w:r>
-        <w:rPr>
-          <w:lang w:val="en-US"/>
-        </w:rPr>
-        <w:t>In class Game -&gt;</w:t>
-      </w:r>
-      <w:r>
-        <w:rPr>
-          <w:lang w:val="en-US"/>
-        </w:rPr>
-        <w:t xml:space="preserve"> </w:t>
-      </w:r>
-      <w:proofErr w:type="spellStart"/>
-      <w:r>
-        <w:rPr>
-          <w:lang w:val="en-US"/>
-        </w:rPr>
-        <w:t>PopBalloons</w:t>
-      </w:r>
-      <w:proofErr w:type="spellEnd"/>
-      <w:r>
-        <w:rPr>
-          <w:lang w:val="en-US"/>
-        </w:rPr>
-        <w:t>: Removed the logic for validating the balloon position.</w:t>
-      </w:r>
-      <w:r>
-        <w:rPr>
-          <w:lang w:val="en-US"/>
-        </w:rPr>
-        <w:t xml:space="preserve"> Made the method to update the scoreboard only after the end of the game.</w:t>
-      </w:r>
-    </w:p>
-    <w:p>
-      <w:pPr>
-        <w:pStyle w:val="ListParagraph"/>
-        <w:numPr>
-          <w:ilvl w:val="0"/>
-          <w:numId w:val="2"/>
-        </w:numPr>
-        <w:rPr>
-          <w:lang w:val="en-US"/>
-        </w:rPr>
-      </w:pPr>
-      <w:r>
-        <w:rPr>
-          <w:lang w:val="en-US"/>
-        </w:rPr>
-        <w:t xml:space="preserve">In class Game -&gt; </w:t>
-      </w:r>
-      <w:proofErr w:type="spellStart"/>
-      <w:r>
-        <w:rPr>
-          <w:lang w:val="en-US"/>
-        </w:rPr>
-        <w:t>ExecuteCommand</w:t>
-      </w:r>
-      <w:proofErr w:type="spellEnd"/>
-      <w:r>
-        <w:rPr>
-          <w:lang w:val="en-US"/>
-        </w:rPr>
-        <w:t>: Fixed the parsing of the input when entering balloon position.</w:t>
-      </w:r>
-    </w:p>
-    <w:p>
-      <w:pPr>
-        <w:pStyle w:val="ListParagraph"/>
-        <w:numPr>
-          <w:ilvl w:val="0"/>
-          <w:numId w:val="1"/>
-        </w:numPr>
-        <w:rPr>
-          <w:lang w:val="en-US"/>
-        </w:rPr>
-      </w:pPr>
-      <w:r>
-        <w:rPr>
-          <w:lang w:val="en-US"/>
-        </w:rPr>
-        <w:t>Extracted methods:</w:t>
-      </w:r>
-    </w:p>
-    <w:p>
-      <w:pPr>
-        <w:pStyle w:val="ListParagraph"/>
-        <w:numPr>
-          <w:ilvl w:val="0"/>
-          <w:numId w:val="2"/>
-        </w:numPr>
-        <w:rPr>
-          <w:lang w:val="en-US"/>
-        </w:rPr>
-      </w:pPr>
-      <w:r>
-        <w:rPr>
-          <w:lang w:val="en-US"/>
-        </w:rPr>
-        <w:t xml:space="preserve"> </w:t>
-      </w:r>
-      <w:r>
-        <w:rPr>
-          <w:lang w:val="en-US"/>
-        </w:rPr>
-        <w:t xml:space="preserve">In class </w:t>
-      </w:r>
-      <w:proofErr w:type="spellStart"/>
-      <w:r>
-        <w:rPr>
-          <w:lang w:val="en-US"/>
-        </w:rPr>
-        <w:t>BallonsContainer</w:t>
-      </w:r>
-      <w:proofErr w:type="spellEnd"/>
-      <w:r>
-        <w:rPr>
-          <w:lang w:val="en-US"/>
-        </w:rPr>
-        <w:t xml:space="preserve"> placed the logic for filling the container into method Fill.</w:t>
-      </w:r>
-    </w:p>
-    <w:p>
-      <w:pPr>
-        <w:pStyle w:val="ListParagraph"/>
-        <w:numPr>
-          <w:ilvl w:val="0"/>
-          <w:numId w:val="1"/>
-        </w:numPr>
-        <w:rPr>
-          <w:lang w:val="en-US"/>
-        </w:rPr>
-      </w:pPr>
-      <w:r>
-        <w:rPr>
-          <w:lang w:val="en-US"/>
-        </w:rPr>
-        <w:t>Introduced</w:t>
-      </w:r>
-      <w:r>
-        <w:rPr>
-          <w:lang w:val="en-US"/>
-        </w:rPr>
-        <w:t xml:space="preserve"> new</w:t>
-      </w:r>
-      <w:r>
-        <w:rPr>
-          <w:lang w:val="en-US"/>
-        </w:rPr>
-        <w:t xml:space="preserve"> class </w:t>
-      </w:r>
-      <w:proofErr w:type="spellStart"/>
-      <w:r>
-        <w:rPr>
-          <w:lang w:val="en-US"/>
-        </w:rPr>
-        <w:t>ScoreBoard</w:t>
-      </w:r>
-      <w:proofErr w:type="spellEnd"/>
-      <w:r>
-        <w:rPr>
-          <w:lang w:val="en-US"/>
-        </w:rPr>
-        <w:t xml:space="preserve"> and moved all related functionality in it.</w:t>
-      </w:r>
-    </w:p>
-    <w:p>
-      <w:pPr>
-        <w:pStyle w:val="ListParagraph"/>
-        <w:numPr>
-          <w:ilvl w:val="0"/>
-          <w:numId w:val="1"/>
-        </w:numPr>
-        <w:rPr>
-          <w:lang w:val="en-US"/>
-        </w:rPr>
-      </w:pPr>
-      <w:r>
-        <w:rPr>
-          <w:lang w:val="en-US"/>
-        </w:rPr>
-        <w:t xml:space="preserve">Introduced new interface </w:t>
-      </w:r>
-      <w:proofErr w:type="spellStart"/>
-      <w:r>
-        <w:rPr>
-          <w:lang w:val="en-US"/>
-        </w:rPr>
-        <w:t>IRandomNumberProvider</w:t>
-      </w:r>
-      <w:proofErr w:type="spellEnd"/>
-      <w:r>
-        <w:rPr>
-          <w:lang w:val="en-US"/>
-        </w:rPr>
-        <w:t xml:space="preserve"> and new class </w:t>
-      </w:r>
-      <w:proofErr w:type="spellStart"/>
-      <w:r>
-        <w:rPr>
-          <w:lang w:val="en-US"/>
-        </w:rPr>
-        <w:t>StandardRandomNumberProvider</w:t>
-      </w:r>
-      <w:proofErr w:type="spellEnd"/>
-      <w:r>
-        <w:rPr>
-          <w:lang w:val="en-US"/>
-        </w:rPr>
-        <w:t xml:space="preserve"> and moved the functionality for creating random numbers into them.</w:t>
-      </w:r>
-    </w:p>
-    <w:p>
-      <w:pPr>
-        <w:pStyle w:val="ListParagraph"/>
-        <w:numPr>
-          <w:ilvl w:val="0"/>
-          <w:numId w:val="1"/>
-        </w:numPr>
-        <w:rPr>
-          <w:lang w:val="en-US"/>
-        </w:rPr>
-      </w:pPr>
-      <w:r>
-        <w:rPr>
-          <w:lang w:val="en-US"/>
-        </w:rPr>
-        <w:t>Implemented Singleton design pattern</w:t>
-      </w:r>
-      <w:r>
-        <w:rPr>
-          <w:lang w:val="en-US"/>
-        </w:rPr>
-        <w:t>:</w:t>
-      </w:r>
-    </w:p>
-    <w:p>
-      <w:pPr>
-        <w:pStyle w:val="ListParagraph"/>
-        <w:numPr>
-          <w:ilvl w:val="0"/>
-          <w:numId w:val="2"/>
-        </w:numPr>
-        <w:rPr>
-          <w:lang w:val="en-US"/>
-        </w:rPr>
-      </w:pPr>
-      <w:r>
-        <w:rPr>
-          <w:lang w:val="en-US"/>
-        </w:rPr>
-        <w:t>Made the Game class a singleton one.</w:t>
-      </w:r>
-    </w:p>
-    <w:p>
-      <w:pPr>
-        <w:pStyle w:val="ListParagraph"/>
-        <w:numPr>
-          <w:ilvl w:val="0"/>
-          <w:numId w:val="2"/>
-        </w:numPr>
-        <w:rPr>
-          <w:lang w:val="en-US"/>
-        </w:rPr>
-      </w:pPr>
-      <w:r>
-        <w:rPr>
-          <w:lang w:val="en-US"/>
-        </w:rPr>
-        <w:t>Added Instance property for returning the static instance of Game class.</w:t>
-      </w:r>
-    </w:p>
-    <w:p>
-      <w:pPr>
-        <w:pStyle w:val="ListParagraph"/>
-        <w:numPr>
-          <w:ilvl w:val="0"/>
-          <w:numId w:val="1"/>
-        </w:numPr>
-        <w:rPr>
-          <w:lang w:val="en-US"/>
-        </w:rPr>
-      </w:pPr>
-      <w:r>
-        <w:rPr>
-          <w:lang w:val="en-US"/>
-        </w:rPr>
-        <w:t>Implemented Factory Method design pattern:</w:t>
-      </w:r>
-    </w:p>
-    <w:p>
-      <w:pPr>
-        <w:pStyle w:val="ListParagraph"/>
-        <w:numPr>
-          <w:ilvl w:val="0"/>
-          <w:numId w:val="2"/>
-        </w:numPr>
-        <w:rPr>
-          <w:lang w:val="en-US"/>
-        </w:rPr>
-      </w:pPr>
-      <w:r>
-        <w:rPr>
-          <w:lang w:val="en-US"/>
-        </w:rPr>
-        <w:t xml:space="preserve">Made balloon creation with Factory </w:t>
-      </w:r>
-      <w:r>
-        <w:rPr>
-          <w:lang w:val="en-US"/>
-        </w:rPr>
-        <w:t>M</w:t>
-      </w:r>
-      <w:r>
-        <w:rPr>
-          <w:lang w:val="en-US"/>
-        </w:rPr>
-        <w:t>ethod.</w:t>
-      </w:r>
-    </w:p>
-    <w:p>
-      <w:pPr>
-        <w:pStyle w:val="ListParagraph"/>
-        <w:numPr>
-          <w:ilvl w:val="0"/>
-          <w:numId w:val="2"/>
-        </w:numPr>
-        <w:rPr>
-          <w:lang w:val="en-US"/>
-        </w:rPr>
-      </w:pPr>
-      <w:r>
-        <w:rPr>
-          <w:lang w:val="en-US"/>
-        </w:rPr>
-        <w:t>Create</w:t>
-      </w:r>
-      <w:r>
-        <w:rPr>
-          <w:lang w:val="en-US"/>
-        </w:rPr>
-        <w:t>d</w:t>
-      </w:r>
-      <w:r>
-        <w:rPr>
-          <w:lang w:val="en-US"/>
-        </w:rPr>
-        <w:t xml:space="preserve"> new Balloon, </w:t>
-      </w:r>
-      <w:proofErr w:type="spellStart"/>
-      <w:r>
-        <w:rPr>
-          <w:lang w:val="en-US"/>
-        </w:rPr>
-        <w:t>BalloonCreator</w:t>
-      </w:r>
-      <w:proofErr w:type="spellEnd"/>
-      <w:r>
-        <w:rPr>
-          <w:lang w:val="en-US"/>
-        </w:rPr>
-        <w:t xml:space="preserve">, </w:t>
-      </w:r>
-      <w:proofErr w:type="spellStart"/>
-      <w:proofErr w:type="gramStart"/>
-      <w:r>
-        <w:rPr>
-          <w:lang w:val="en-US"/>
-        </w:rPr>
-        <w:t>BlueBalloon</w:t>
-      </w:r>
-      <w:proofErr w:type="spellEnd"/>
-      <w:proofErr w:type="gramEnd"/>
-      <w:r>
-        <w:rPr>
-          <w:lang w:val="en-US"/>
-        </w:rPr>
-        <w:t xml:space="preserve">, </w:t>
-      </w:r>
-      <w:proofErr w:type="spellStart"/>
-      <w:r>
-        <w:rPr>
-          <w:lang w:val="en-US"/>
-        </w:rPr>
-        <w:t>BlueBalloonCreator</w:t>
-      </w:r>
-      <w:proofErr w:type="spellEnd"/>
-      <w:r>
-        <w:rPr>
-          <w:lang w:val="en-US"/>
-        </w:rPr>
-        <w:t xml:space="preserve">, </w:t>
-      </w:r>
-      <w:proofErr w:type="spellStart"/>
-      <w:r>
-        <w:rPr>
-          <w:lang w:val="en-US"/>
-        </w:rPr>
-        <w:t>RedBalloon</w:t>
-      </w:r>
-      <w:proofErr w:type="spellEnd"/>
-      <w:r>
-        <w:rPr>
-          <w:lang w:val="en-US"/>
-        </w:rPr>
-        <w:t xml:space="preserve">, </w:t>
-      </w:r>
-      <w:proofErr w:type="spellStart"/>
-      <w:r>
-        <w:rPr>
-          <w:lang w:val="en-US"/>
-        </w:rPr>
-        <w:t>RedBalloonCreator</w:t>
-      </w:r>
-      <w:proofErr w:type="spellEnd"/>
-      <w:r>
-        <w:rPr>
-          <w:lang w:val="en-US"/>
-        </w:rPr>
-        <w:t xml:space="preserve">, </w:t>
-      </w:r>
-      <w:proofErr w:type="spellStart"/>
-      <w:r>
-        <w:rPr>
-          <w:lang w:val="en-US"/>
-        </w:rPr>
-        <w:t>GreenBalloon</w:t>
-      </w:r>
-      <w:proofErr w:type="spellEnd"/>
-      <w:r>
-        <w:rPr>
-          <w:lang w:val="en-US"/>
-        </w:rPr>
-        <w:t xml:space="preserve">, </w:t>
-      </w:r>
-      <w:proofErr w:type="spellStart"/>
-      <w:r>
-        <w:rPr>
-          <w:lang w:val="en-US"/>
-        </w:rPr>
-        <w:t>GreenBalloonCreator</w:t>
-      </w:r>
-      <w:proofErr w:type="spellEnd"/>
-      <w:r>
-        <w:rPr>
-          <w:lang w:val="en-US"/>
-        </w:rPr>
-        <w:t xml:space="preserve">, </w:t>
-      </w:r>
-      <w:proofErr w:type="spellStart"/>
-      <w:r>
-        <w:rPr>
-          <w:lang w:val="en-US"/>
-        </w:rPr>
-        <w:t>YellowBalloon</w:t>
-      </w:r>
-      <w:proofErr w:type="spellEnd"/>
-      <w:r>
-        <w:rPr>
-          <w:lang w:val="en-US"/>
-        </w:rPr>
-        <w:t xml:space="preserve">, </w:t>
-      </w:r>
-      <w:proofErr w:type="spellStart"/>
-      <w:r>
-        <w:rPr>
-          <w:lang w:val="en-US"/>
-        </w:rPr>
-        <w:t>YellowBalloonCreator</w:t>
-      </w:r>
-      <w:proofErr w:type="spellEnd"/>
-      <w:r>
-        <w:rPr>
-          <w:lang w:val="en-US"/>
-        </w:rPr>
-        <w:t xml:space="preserve">, </w:t>
-      </w:r>
-      <w:proofErr w:type="spellStart"/>
-      <w:r>
-        <w:rPr>
-          <w:lang w:val="en-US"/>
-        </w:rPr>
-        <w:t>PoppedBalloon</w:t>
-      </w:r>
-      <w:proofErr w:type="spellEnd"/>
-      <w:r>
-        <w:rPr>
-          <w:lang w:val="en-US"/>
-        </w:rPr>
-        <w:t xml:space="preserve"> and </w:t>
-      </w:r>
-      <w:proofErr w:type="spellStart"/>
-      <w:r>
-        <w:rPr>
-          <w:lang w:val="en-US"/>
-        </w:rPr>
-        <w:t>PoppedBalloonCreator</w:t>
-      </w:r>
-      <w:proofErr w:type="spellEnd"/>
-      <w:r>
-        <w:rPr>
-          <w:lang w:val="en-US"/>
-        </w:rPr>
-        <w:t xml:space="preserve"> classes.</w:t>
-      </w:r>
-    </w:p>
-    <w:p>
-      <w:pPr>
-        <w:pStyle w:val="ListParagraph"/>
-        <w:numPr>
-          <w:ilvl w:val="0"/>
-          <w:numId w:val="2"/>
-        </w:numPr>
-        <w:rPr>
-          <w:lang w:val="en-US"/>
-        </w:rPr>
-      </w:pPr>
-      <w:r>
-        <w:rPr>
-          <w:lang w:val="en-US"/>
-        </w:rPr>
-        <w:t xml:space="preserve">Created new namespace </w:t>
+        <w:t xml:space="preserve">In class Game: </w:t>
       </w:r>
       <w:r>
         <w:rPr>
@@ -2089,7 +1392,7 @@
           <w:color w:val="000000"/>
           <w:highlight w:val="white"/>
         </w:rPr>
-        <w:t>BalloonsPopsGame.Balloons.Creator</w:t>
+        <w:t>Scoreboard</w:t>
       </w:r>
       <w:r>
         <w:rPr>
@@ -2105,6 +1408,74 @@
         <w:pStyle w:val="ListParagraph"/>
         <w:numPr>
           <w:ilvl w:val="0"/>
+          <w:numId w:val="2"/>
+        </w:numPr>
+        <w:rPr>
+          <w:lang w:val="en-US"/>
+        </w:rPr>
+      </w:pPr>
+      <w:r>
+        <w:rPr>
+          <w:lang w:val="en-US"/>
+        </w:rPr>
+        <w:t xml:space="preserve">In class Game: </w:t>
+      </w:r>
+      <w:r>
+        <w:rPr>
+          <w:rFonts w:ascii="Consolas" w:hAnsi="Consolas" w:cs="Consolas"/>
+          <w:color w:val="000000"/>
+          <w:highlight w:val="white"/>
+        </w:rPr>
+        <w:t>Balloons</w:t>
+      </w:r>
+      <w:r>
+        <w:rPr>
+          <w:rFonts w:ascii="Consolas" w:hAnsi="Consolas" w:cs="Consolas"/>
+          <w:color w:val="000000"/>
+          <w:lang w:val="en-US"/>
+        </w:rPr>
+        <w:t>.</w:t>
+      </w:r>
+    </w:p>
+    <w:p>
+      <w:pPr>
+        <w:pStyle w:val="ListParagraph"/>
+        <w:numPr>
+          <w:ilvl w:val="0"/>
+          <w:numId w:val="2"/>
+        </w:numPr>
+        <w:rPr>
+          <w:lang w:val="en-US"/>
+        </w:rPr>
+      </w:pPr>
+      <w:r>
+        <w:rPr>
+          <w:lang w:val="en-US"/>
+        </w:rPr>
+        <w:t xml:space="preserve">In class Game: </w:t>
+      </w:r>
+      <w:r>
+        <w:rPr>
+          <w:rFonts w:ascii="Consolas" w:hAnsi="Consolas" w:cs="Consolas"/>
+          <w:color w:val="000000"/>
+          <w:highlight w:val="white"/>
+        </w:rPr>
+        <w:t>UIGenerator</w:t>
+      </w:r>
+      <w:r>
+        <w:rPr>
+          <w:rFonts w:ascii="Consolas" w:hAnsi="Consolas" w:cs="Consolas"/>
+          <w:color w:val="000000"/>
+          <w:lang w:val="en-US"/>
+        </w:rPr>
+        <w:t>.</w:t>
+      </w:r>
+    </w:p>
+    <w:p>
+      <w:pPr>
+        <w:pStyle w:val="ListParagraph"/>
+        <w:numPr>
+          <w:ilvl w:val="0"/>
           <w:numId w:val="1"/>
         </w:numPr>
         <w:rPr>
@@ -2115,7 +1486,75 @@
         <w:rPr>
           <w:lang w:val="en-US"/>
         </w:rPr>
-        <w:t>Implemented Flyweight design pattern:</w:t>
+        <w:t xml:space="preserve">Moved the property </w:t>
+      </w:r>
+      <w:proofErr w:type="spellStart"/>
+      <w:r>
+        <w:rPr>
+          <w:lang w:val="en-US"/>
+        </w:rPr>
+        <w:t>NumberOfTurn</w:t>
+      </w:r>
+      <w:proofErr w:type="spellEnd"/>
+      <w:r>
+        <w:rPr>
+          <w:lang w:val="en-US"/>
+        </w:rPr>
+        <w:t xml:space="preserve"> into the Game class.</w:t>
+      </w:r>
+    </w:p>
+    <w:p>
+      <w:pPr>
+        <w:pStyle w:val="ListParagraph"/>
+        <w:numPr>
+          <w:ilvl w:val="0"/>
+          <w:numId w:val="1"/>
+        </w:numPr>
+        <w:rPr>
+          <w:lang w:val="en-US"/>
+        </w:rPr>
+      </w:pPr>
+      <w:r>
+        <w:rPr>
+          <w:lang w:val="en-US"/>
+        </w:rPr>
+        <w:t>Removed unnecessary comments:</w:t>
+      </w:r>
+    </w:p>
+    <w:p>
+      <w:pPr>
+        <w:pStyle w:val="ListParagraph"/>
+        <w:numPr>
+          <w:ilvl w:val="0"/>
+          <w:numId w:val="1"/>
+        </w:numPr>
+        <w:rPr>
+          <w:lang w:val="en-US"/>
+        </w:rPr>
+      </w:pPr>
+      <w:r>
+        <w:rPr>
+          <w:lang w:val="en-US"/>
+        </w:rPr>
+        <w:t>Added access modifiers to all methods:</w:t>
+      </w:r>
+    </w:p>
+    <w:p>
+      <w:pPr>
+        <w:pStyle w:val="ListParagraph"/>
+        <w:numPr>
+          <w:ilvl w:val="0"/>
+          <w:numId w:val="1"/>
+        </w:numPr>
+        <w:rPr>
+          <w:lang w:val="en-US"/>
+        </w:rPr>
+      </w:pPr>
+      <w:r>
+        <w:rPr>
+          <w:lang w:val="en-US"/>
+        </w:rPr>
+        <w:t>Changed methods:</w:t>
       </w:r>
     </w:p>
     <w:p>
@@ -2133,6 +1572,843 @@
         <w:rPr>
           <w:lang w:val="en-US"/>
         </w:rPr>
+        <w:lastRenderedPageBreak/>
+        <w:t xml:space="preserve">In class </w:t>
+      </w:r>
+      <w:proofErr w:type="spellStart"/>
+      <w:r>
+        <w:rPr>
+          <w:lang w:val="en-US"/>
+        </w:rPr>
+        <w:t>BallonsContainer</w:t>
+      </w:r>
+      <w:proofErr w:type="spellEnd"/>
+      <w:r>
+        <w:rPr>
+          <w:lang w:val="en-US"/>
+        </w:rPr>
+        <w:t xml:space="preserve"> -&gt; </w:t>
+      </w:r>
+      <w:proofErr w:type="spellStart"/>
+      <w:r>
+        <w:rPr>
+          <w:lang w:val="en-US"/>
+        </w:rPr>
+        <w:t>PopBallons</w:t>
+      </w:r>
+      <w:proofErr w:type="spellEnd"/>
+      <w:r>
+        <w:rPr>
+          <w:lang w:val="en-US"/>
+        </w:rPr>
+        <w:t xml:space="preserve">: </w:t>
+      </w:r>
+      <w:r>
+        <w:rPr>
+          <w:lang w:val="en-US"/>
+        </w:rPr>
+        <w:t>Changed the return type of the method</w:t>
+      </w:r>
+      <w:r>
+        <w:rPr>
+          <w:lang w:val="en-US"/>
+        </w:rPr>
+        <w:t xml:space="preserve"> </w:t>
+      </w:r>
+      <w:r>
+        <w:rPr>
+          <w:lang w:val="en-US"/>
+        </w:rPr>
+        <w:t>to void. Removed the logic for checking if the container is empty from him.</w:t>
+      </w:r>
+      <w:r>
+        <w:rPr>
+          <w:lang w:val="en-US"/>
+        </w:rPr>
+        <w:t xml:space="preserve"> Added logic for checking if the ball</w:t>
+      </w:r>
+      <w:r>
+        <w:rPr>
+          <w:lang w:val="en-US"/>
+        </w:rPr>
+        <w:t>o</w:t>
+      </w:r>
+      <w:r>
+        <w:rPr>
+          <w:lang w:val="en-US"/>
+        </w:rPr>
+        <w:t>on position is valid.</w:t>
+      </w:r>
+    </w:p>
+    <w:p>
+      <w:pPr>
+        <w:pStyle w:val="ListParagraph"/>
+        <w:numPr>
+          <w:ilvl w:val="0"/>
+          <w:numId w:val="2"/>
+        </w:numPr>
+        <w:rPr>
+          <w:lang w:val="en-US"/>
+        </w:rPr>
+      </w:pPr>
+      <w:r>
+        <w:rPr>
+          <w:lang w:val="en-US"/>
+        </w:rPr>
+        <w:t>In class Game -&gt;</w:t>
+      </w:r>
+      <w:r>
+        <w:rPr>
+          <w:lang w:val="en-US"/>
+        </w:rPr>
+        <w:t xml:space="preserve"> </w:t>
+      </w:r>
+      <w:proofErr w:type="spellStart"/>
+      <w:r>
+        <w:rPr>
+          <w:lang w:val="en-US"/>
+        </w:rPr>
+        <w:t>PopBalloons</w:t>
+      </w:r>
+      <w:proofErr w:type="spellEnd"/>
+      <w:r>
+        <w:rPr>
+          <w:lang w:val="en-US"/>
+        </w:rPr>
+        <w:t>: Removed the logic for validating the balloon position.</w:t>
+      </w:r>
+      <w:r>
+        <w:rPr>
+          <w:lang w:val="en-US"/>
+        </w:rPr>
+        <w:t xml:space="preserve"> Made the method to update the scoreboard only after the end of the game.</w:t>
+      </w:r>
+    </w:p>
+    <w:p>
+      <w:pPr>
+        <w:pStyle w:val="ListParagraph"/>
+        <w:numPr>
+          <w:ilvl w:val="0"/>
+          <w:numId w:val="2"/>
+        </w:numPr>
+        <w:rPr>
+          <w:lang w:val="en-US"/>
+        </w:rPr>
+      </w:pPr>
+      <w:r>
+        <w:rPr>
+          <w:lang w:val="en-US"/>
+        </w:rPr>
+        <w:t xml:space="preserve">In class Game -&gt; </w:t>
+      </w:r>
+      <w:proofErr w:type="spellStart"/>
+      <w:r>
+        <w:rPr>
+          <w:lang w:val="en-US"/>
+        </w:rPr>
+        <w:t>ExecuteCommand</w:t>
+      </w:r>
+      <w:proofErr w:type="spellEnd"/>
+      <w:r>
+        <w:rPr>
+          <w:lang w:val="en-US"/>
+        </w:rPr>
+        <w:t>: Fixed the parsing of the input when entering balloon position.</w:t>
+      </w:r>
+    </w:p>
+    <w:p>
+      <w:pPr>
+        <w:pStyle w:val="ListParagraph"/>
+        <w:numPr>
+          <w:ilvl w:val="0"/>
+          <w:numId w:val="1"/>
+        </w:numPr>
+        <w:rPr>
+          <w:lang w:val="en-US"/>
+        </w:rPr>
+      </w:pPr>
+      <w:r>
+        <w:rPr>
+          <w:lang w:val="en-US"/>
+        </w:rPr>
+        <w:t>Extracted methods:</w:t>
+      </w:r>
+    </w:p>
+    <w:p>
+      <w:pPr>
+        <w:pStyle w:val="ListParagraph"/>
+        <w:numPr>
+          <w:ilvl w:val="0"/>
+          <w:numId w:val="2"/>
+        </w:numPr>
+        <w:rPr>
+          <w:lang w:val="en-US"/>
+        </w:rPr>
+      </w:pPr>
+      <w:r>
+        <w:rPr>
+          <w:lang w:val="en-US"/>
+        </w:rPr>
+        <w:t xml:space="preserve"> </w:t>
+      </w:r>
+      <w:r>
+        <w:rPr>
+          <w:lang w:val="en-US"/>
+        </w:rPr>
+        <w:t xml:space="preserve">In class </w:t>
+      </w:r>
+      <w:proofErr w:type="spellStart"/>
+      <w:r>
+        <w:rPr>
+          <w:lang w:val="en-US"/>
+        </w:rPr>
+        <w:t>BallonsContainer</w:t>
+      </w:r>
+      <w:proofErr w:type="spellEnd"/>
+      <w:r>
+        <w:rPr>
+          <w:lang w:val="en-US"/>
+        </w:rPr>
+        <w:t xml:space="preserve"> placed the logic for filling the container into method Fill.</w:t>
+      </w:r>
+    </w:p>
+    <w:p>
+      <w:pPr>
+        <w:pStyle w:val="ListParagraph"/>
+        <w:numPr>
+          <w:ilvl w:val="0"/>
+          <w:numId w:val="1"/>
+        </w:numPr>
+        <w:rPr>
+          <w:lang w:val="en-US"/>
+        </w:rPr>
+      </w:pPr>
+      <w:r>
+        <w:rPr>
+          <w:lang w:val="en-US"/>
+        </w:rPr>
+        <w:t>Introduced</w:t>
+      </w:r>
+      <w:r>
+        <w:rPr>
+          <w:lang w:val="en-US"/>
+        </w:rPr>
+        <w:t xml:space="preserve"> new</w:t>
+      </w:r>
+      <w:r>
+        <w:rPr>
+          <w:lang w:val="en-US"/>
+        </w:rPr>
+        <w:t xml:space="preserve"> class </w:t>
+      </w:r>
+      <w:proofErr w:type="spellStart"/>
+      <w:r>
+        <w:rPr>
+          <w:lang w:val="en-US"/>
+        </w:rPr>
+        <w:t>ScoreBoard</w:t>
+      </w:r>
+      <w:proofErr w:type="spellEnd"/>
+      <w:r>
+        <w:rPr>
+          <w:lang w:val="en-US"/>
+        </w:rPr>
+        <w:t xml:space="preserve"> and moved all related functionality in it.</w:t>
+      </w:r>
+    </w:p>
+    <w:p>
+      <w:pPr>
+        <w:pStyle w:val="ListParagraph"/>
+        <w:numPr>
+          <w:ilvl w:val="0"/>
+          <w:numId w:val="1"/>
+        </w:numPr>
+        <w:rPr>
+          <w:lang w:val="en-US"/>
+        </w:rPr>
+      </w:pPr>
+      <w:r>
+        <w:rPr>
+          <w:lang w:val="en-US"/>
+        </w:rPr>
+        <w:t xml:space="preserve">Introduced new interface </w:t>
+      </w:r>
+      <w:proofErr w:type="spellStart"/>
+      <w:r>
+        <w:rPr>
+          <w:lang w:val="en-US"/>
+        </w:rPr>
+        <w:t>UIGenerator</w:t>
+      </w:r>
+      <w:proofErr w:type="spellEnd"/>
+      <w:r>
+        <w:rPr>
+          <w:lang w:val="en-US"/>
+        </w:rPr>
+        <w:t xml:space="preserve"> and new class </w:t>
+      </w:r>
+      <w:proofErr w:type="spellStart"/>
+      <w:r>
+        <w:rPr>
+          <w:lang w:val="en-US"/>
+        </w:rPr>
+        <w:t>ConsoleUIGenerator</w:t>
+      </w:r>
+      <w:proofErr w:type="spellEnd"/>
+      <w:r>
+        <w:rPr>
+          <w:lang w:val="en-US"/>
+        </w:rPr>
+        <w:t xml:space="preserve"> and moved the </w:t>
+      </w:r>
+      <w:r>
+        <w:rPr>
+          <w:lang w:val="en-US"/>
+        </w:rPr>
+        <w:t>logic for creating UI into them:</w:t>
+      </w:r>
+    </w:p>
+    <w:p>
+      <w:pPr>
+        <w:pStyle w:val="ListParagraph"/>
+        <w:numPr>
+          <w:ilvl w:val="0"/>
+          <w:numId w:val="2"/>
+        </w:numPr>
+        <w:rPr>
+          <w:lang w:val="en-US"/>
+        </w:rPr>
+      </w:pPr>
+      <w:r>
+        <w:rPr>
+          <w:lang w:val="en-US"/>
+        </w:rPr>
+        <w:t xml:space="preserve">Moved the </w:t>
+      </w:r>
+      <w:proofErr w:type="spellStart"/>
+      <w:r>
+        <w:rPr>
+          <w:lang w:val="en-US"/>
+        </w:rPr>
+        <w:t>DisplayBalloons</w:t>
+      </w:r>
+      <w:proofErr w:type="spellEnd"/>
+      <w:r>
+        <w:rPr>
+          <w:lang w:val="en-US"/>
+        </w:rPr>
+        <w:t xml:space="preserve"> method from </w:t>
+      </w:r>
+      <w:proofErr w:type="spellStart"/>
+      <w:r>
+        <w:rPr>
+          <w:lang w:val="en-US"/>
+        </w:rPr>
+        <w:t>BalloonsContainer</w:t>
+      </w:r>
+      <w:proofErr w:type="spellEnd"/>
+      <w:r>
+        <w:rPr>
+          <w:lang w:val="en-US"/>
+        </w:rPr>
+        <w:t xml:space="preserve"> class.</w:t>
+      </w:r>
+    </w:p>
+    <w:p>
+      <w:pPr>
+        <w:pStyle w:val="ListParagraph"/>
+        <w:numPr>
+          <w:ilvl w:val="0"/>
+          <w:numId w:val="2"/>
+        </w:numPr>
+        <w:rPr>
+          <w:lang w:val="en-US"/>
+        </w:rPr>
+      </w:pPr>
+      <w:r>
+        <w:rPr>
+          <w:lang w:val="en-US"/>
+        </w:rPr>
+        <w:t>M</w:t>
+      </w:r>
+      <w:r>
+        <w:rPr>
+          <w:lang w:val="en-US"/>
+        </w:rPr>
+        <w:t xml:space="preserve">oved the </w:t>
+      </w:r>
+      <w:proofErr w:type="spellStart"/>
+      <w:r>
+        <w:rPr>
+          <w:lang w:val="en-US"/>
+        </w:rPr>
+        <w:t>ConvertToChar</w:t>
+      </w:r>
+      <w:proofErr w:type="spellEnd"/>
+      <w:r>
+        <w:rPr>
+          <w:lang w:val="en-US"/>
+        </w:rPr>
+        <w:t xml:space="preserve"> method from </w:t>
+      </w:r>
+      <w:proofErr w:type="spellStart"/>
+      <w:r>
+        <w:rPr>
+          <w:lang w:val="en-US"/>
+        </w:rPr>
+        <w:t>BalloonsContainer</w:t>
+      </w:r>
+      <w:proofErr w:type="spellEnd"/>
+      <w:r>
+        <w:rPr>
+          <w:lang w:val="en-US"/>
+        </w:rPr>
+        <w:t xml:space="preserve"> class.</w:t>
+      </w:r>
+    </w:p>
+    <w:p>
+      <w:pPr>
+        <w:pStyle w:val="ListParagraph"/>
+        <w:numPr>
+          <w:ilvl w:val="0"/>
+          <w:numId w:val="1"/>
+        </w:numPr>
+        <w:rPr>
+          <w:lang w:val="en-US"/>
+        </w:rPr>
+      </w:pPr>
+      <w:r>
+        <w:rPr>
+          <w:lang w:val="en-US"/>
+        </w:rPr>
+        <w:t xml:space="preserve">Introduced new interface </w:t>
+      </w:r>
+      <w:proofErr w:type="spellStart"/>
+      <w:r>
+        <w:rPr>
+          <w:lang w:val="en-US"/>
+        </w:rPr>
+        <w:t>IRandomNumberProvider</w:t>
+      </w:r>
+      <w:proofErr w:type="spellEnd"/>
+      <w:r>
+        <w:rPr>
+          <w:lang w:val="en-US"/>
+        </w:rPr>
+        <w:t xml:space="preserve"> and new class </w:t>
+      </w:r>
+      <w:proofErr w:type="spellStart"/>
+      <w:r>
+        <w:rPr>
+          <w:lang w:val="en-US"/>
+        </w:rPr>
+        <w:t>StandardRandomNumberProvider</w:t>
+      </w:r>
+      <w:proofErr w:type="spellEnd"/>
+      <w:r>
+        <w:rPr>
+          <w:lang w:val="en-US"/>
+        </w:rPr>
+        <w:t xml:space="preserve"> and moved the functionality for creating random numbers into them.</w:t>
+      </w:r>
+    </w:p>
+    <w:p>
+      <w:pPr>
+        <w:pStyle w:val="ListParagraph"/>
+        <w:numPr>
+          <w:ilvl w:val="0"/>
+          <w:numId w:val="1"/>
+        </w:numPr>
+        <w:rPr>
+          <w:lang w:val="en-US"/>
+        </w:rPr>
+      </w:pPr>
+      <w:r>
+        <w:rPr>
+          <w:lang w:val="en-US"/>
+        </w:rPr>
+        <w:t xml:space="preserve">Implemented </w:t>
+      </w:r>
+      <w:r>
+        <w:rPr>
+          <w:lang w:val="en-US"/>
+        </w:rPr>
+        <w:t xml:space="preserve">the </w:t>
+      </w:r>
+      <w:r>
+        <w:rPr>
+          <w:lang w:val="en-US"/>
+        </w:rPr>
+        <w:t>Singleton design pattern</w:t>
+      </w:r>
+      <w:r>
+        <w:rPr>
+          <w:lang w:val="en-US"/>
+        </w:rPr>
+        <w:t>:</w:t>
+      </w:r>
+    </w:p>
+    <w:p>
+      <w:pPr>
+        <w:pStyle w:val="ListParagraph"/>
+        <w:numPr>
+          <w:ilvl w:val="0"/>
+          <w:numId w:val="2"/>
+        </w:numPr>
+        <w:rPr>
+          <w:lang w:val="en-US"/>
+        </w:rPr>
+      </w:pPr>
+      <w:r>
+        <w:rPr>
+          <w:lang w:val="en-US"/>
+        </w:rPr>
+        <w:t>Made the Game class a singleton one.</w:t>
+      </w:r>
+    </w:p>
+    <w:p>
+      <w:pPr>
+        <w:pStyle w:val="ListParagraph"/>
+        <w:numPr>
+          <w:ilvl w:val="0"/>
+          <w:numId w:val="2"/>
+        </w:numPr>
+        <w:rPr>
+          <w:lang w:val="en-US"/>
+        </w:rPr>
+      </w:pPr>
+      <w:r>
+        <w:rPr>
+          <w:lang w:val="en-US"/>
+        </w:rPr>
+        <w:t>Added Instance property for returning the static instance of Game class.</w:t>
+      </w:r>
+    </w:p>
+    <w:p>
+      <w:pPr>
+        <w:pStyle w:val="ListParagraph"/>
+        <w:numPr>
+          <w:ilvl w:val="0"/>
+          <w:numId w:val="1"/>
+        </w:numPr>
+        <w:rPr>
+          <w:lang w:val="en-US"/>
+        </w:rPr>
+      </w:pPr>
+      <w:r>
+        <w:rPr>
+          <w:lang w:val="en-US"/>
+        </w:rPr>
+        <w:t>Implemented</w:t>
+      </w:r>
+      <w:r>
+        <w:rPr>
+          <w:lang w:val="en-US"/>
+        </w:rPr>
+        <w:t xml:space="preserve"> the</w:t>
+      </w:r>
+      <w:r>
+        <w:rPr>
+          <w:lang w:val="en-US"/>
+        </w:rPr>
+        <w:t xml:space="preserve"> Factory Method design pattern:</w:t>
+      </w:r>
+    </w:p>
+    <w:p>
+      <w:pPr>
+        <w:pStyle w:val="ListParagraph"/>
+        <w:numPr>
+          <w:ilvl w:val="0"/>
+          <w:numId w:val="2"/>
+        </w:numPr>
+        <w:rPr>
+          <w:lang w:val="en-US"/>
+        </w:rPr>
+      </w:pPr>
+      <w:r>
+        <w:rPr>
+          <w:lang w:val="en-US"/>
+        </w:rPr>
+        <w:t xml:space="preserve">Made balloon creation with Factory </w:t>
+      </w:r>
+      <w:r>
+        <w:rPr>
+          <w:lang w:val="en-US"/>
+        </w:rPr>
+        <w:t>M</w:t>
+      </w:r>
+      <w:r>
+        <w:rPr>
+          <w:lang w:val="en-US"/>
+        </w:rPr>
+        <w:t>ethod.</w:t>
+      </w:r>
+    </w:p>
+    <w:p>
+      <w:pPr>
+        <w:pStyle w:val="ListParagraph"/>
+        <w:numPr>
+          <w:ilvl w:val="0"/>
+          <w:numId w:val="2"/>
+        </w:numPr>
+        <w:rPr>
+          <w:lang w:val="en-US"/>
+        </w:rPr>
+      </w:pPr>
+      <w:r>
+        <w:rPr>
+          <w:lang w:val="en-US"/>
+        </w:rPr>
+        <w:t>Create</w:t>
+      </w:r>
+      <w:r>
+        <w:rPr>
+          <w:lang w:val="en-US"/>
+        </w:rPr>
+        <w:t>d</w:t>
+      </w:r>
+      <w:r>
+        <w:rPr>
+          <w:lang w:val="en-US"/>
+        </w:rPr>
+        <w:t xml:space="preserve"> new Balloon, </w:t>
+      </w:r>
+      <w:proofErr w:type="spellStart"/>
+      <w:r>
+        <w:rPr>
+          <w:lang w:val="en-US"/>
+        </w:rPr>
+        <w:t>BalloonCreator</w:t>
+      </w:r>
+      <w:proofErr w:type="spellEnd"/>
+      <w:r>
+        <w:rPr>
+          <w:lang w:val="en-US"/>
+        </w:rPr>
+        <w:t xml:space="preserve">, </w:t>
+      </w:r>
+      <w:proofErr w:type="spellStart"/>
+      <w:proofErr w:type="gramStart"/>
+      <w:r>
+        <w:rPr>
+          <w:lang w:val="en-US"/>
+        </w:rPr>
+        <w:t>BlueBalloon</w:t>
+      </w:r>
+      <w:proofErr w:type="spellEnd"/>
+      <w:proofErr w:type="gramEnd"/>
+      <w:r>
+        <w:rPr>
+          <w:lang w:val="en-US"/>
+        </w:rPr>
+        <w:t xml:space="preserve">, </w:t>
+      </w:r>
+      <w:proofErr w:type="spellStart"/>
+      <w:r>
+        <w:rPr>
+          <w:lang w:val="en-US"/>
+        </w:rPr>
+        <w:t>BlueBalloonCreator</w:t>
+      </w:r>
+      <w:proofErr w:type="spellEnd"/>
+      <w:r>
+        <w:rPr>
+          <w:lang w:val="en-US"/>
+        </w:rPr>
+        <w:t xml:space="preserve">, </w:t>
+      </w:r>
+      <w:proofErr w:type="spellStart"/>
+      <w:r>
+        <w:rPr>
+          <w:lang w:val="en-US"/>
+        </w:rPr>
+        <w:t>RedBalloon</w:t>
+      </w:r>
+      <w:proofErr w:type="spellEnd"/>
+      <w:r>
+        <w:rPr>
+          <w:lang w:val="en-US"/>
+        </w:rPr>
+        <w:t xml:space="preserve">, </w:t>
+      </w:r>
+      <w:proofErr w:type="spellStart"/>
+      <w:r>
+        <w:rPr>
+          <w:lang w:val="en-US"/>
+        </w:rPr>
+        <w:t>RedBalloonCreator</w:t>
+      </w:r>
+      <w:proofErr w:type="spellEnd"/>
+      <w:r>
+        <w:rPr>
+          <w:lang w:val="en-US"/>
+        </w:rPr>
+        <w:t xml:space="preserve">, </w:t>
+      </w:r>
+      <w:proofErr w:type="spellStart"/>
+      <w:r>
+        <w:rPr>
+          <w:lang w:val="en-US"/>
+        </w:rPr>
+        <w:t>GreenBalloon</w:t>
+      </w:r>
+      <w:proofErr w:type="spellEnd"/>
+      <w:r>
+        <w:rPr>
+          <w:lang w:val="en-US"/>
+        </w:rPr>
+        <w:t xml:space="preserve">, </w:t>
+      </w:r>
+      <w:proofErr w:type="spellStart"/>
+      <w:r>
+        <w:rPr>
+          <w:lang w:val="en-US"/>
+        </w:rPr>
+        <w:t>GreenBalloonCreator</w:t>
+      </w:r>
+      <w:proofErr w:type="spellEnd"/>
+      <w:r>
+        <w:rPr>
+          <w:lang w:val="en-US"/>
+        </w:rPr>
+        <w:t xml:space="preserve">, </w:t>
+      </w:r>
+      <w:proofErr w:type="spellStart"/>
+      <w:r>
+        <w:rPr>
+          <w:lang w:val="en-US"/>
+        </w:rPr>
+        <w:t>YellowBalloon</w:t>
+      </w:r>
+      <w:proofErr w:type="spellEnd"/>
+      <w:r>
+        <w:rPr>
+          <w:lang w:val="en-US"/>
+        </w:rPr>
+        <w:t xml:space="preserve">, </w:t>
+      </w:r>
+      <w:proofErr w:type="spellStart"/>
+      <w:r>
+        <w:rPr>
+          <w:lang w:val="en-US"/>
+        </w:rPr>
+        <w:t>YellowBalloonCreator</w:t>
+      </w:r>
+      <w:proofErr w:type="spellEnd"/>
+      <w:r>
+        <w:rPr>
+          <w:lang w:val="en-US"/>
+        </w:rPr>
+        <w:t xml:space="preserve">, </w:t>
+      </w:r>
+      <w:proofErr w:type="spellStart"/>
+      <w:r>
+        <w:rPr>
+          <w:lang w:val="en-US"/>
+        </w:rPr>
+        <w:t>PoppedBalloon</w:t>
+      </w:r>
+      <w:proofErr w:type="spellEnd"/>
+      <w:r>
+        <w:rPr>
+          <w:lang w:val="en-US"/>
+        </w:rPr>
+        <w:t xml:space="preserve"> and </w:t>
+      </w:r>
+      <w:proofErr w:type="spellStart"/>
+      <w:r>
+        <w:rPr>
+          <w:lang w:val="en-US"/>
+        </w:rPr>
+        <w:t>PoppedBalloonCreator</w:t>
+      </w:r>
+      <w:proofErr w:type="spellEnd"/>
+      <w:r>
+        <w:rPr>
+          <w:lang w:val="en-US"/>
+        </w:rPr>
+        <w:t xml:space="preserve"> classes.</w:t>
+      </w:r>
+    </w:p>
+    <w:p>
+      <w:pPr>
+        <w:pStyle w:val="ListParagraph"/>
+        <w:numPr>
+          <w:ilvl w:val="0"/>
+          <w:numId w:val="2"/>
+        </w:numPr>
+        <w:rPr>
+          <w:lang w:val="en-US"/>
+        </w:rPr>
+      </w:pPr>
+      <w:r>
+        <w:rPr>
+          <w:lang w:val="en-US"/>
+        </w:rPr>
+        <w:t xml:space="preserve">Created new namespace </w:t>
+      </w:r>
+      <w:r>
+        <w:rPr>
+          <w:rFonts w:ascii="Consolas" w:hAnsi="Consolas" w:cs="Consolas"/>
+          <w:color w:val="000000"/>
+          <w:highlight w:val="white"/>
+        </w:rPr>
+        <w:t>BalloonsPopsGame.Balloons.Creator</w:t>
+      </w:r>
+      <w:r>
+        <w:rPr>
+          <w:rFonts w:ascii="Consolas" w:hAnsi="Consolas" w:cs="Consolas"/>
+          <w:color w:val="000000"/>
+          <w:lang w:val="en-US"/>
+        </w:rPr>
+        <w:t>.</w:t>
+      </w:r>
+    </w:p>
+    <w:p>
+      <w:pPr>
+        <w:pStyle w:val="ListParagraph"/>
+        <w:numPr>
+          <w:ilvl w:val="0"/>
+          <w:numId w:val="1"/>
+        </w:numPr>
+        <w:rPr>
+          <w:lang w:val="en-US"/>
+        </w:rPr>
+      </w:pPr>
+      <w:r>
+        <w:rPr>
+          <w:lang w:val="en-US"/>
+        </w:rPr>
+        <w:t>Implemented</w:t>
+      </w:r>
+      <w:r>
+        <w:rPr>
+          <w:lang w:val="en-US"/>
+        </w:rPr>
+        <w:t xml:space="preserve"> the</w:t>
+      </w:r>
+      <w:r>
+        <w:rPr>
+          <w:lang w:val="en-US"/>
+        </w:rPr>
+        <w:t xml:space="preserve"> Flyweight design pattern:</w:t>
+      </w:r>
+    </w:p>
+    <w:p>
+      <w:pPr>
+        <w:pStyle w:val="ListParagraph"/>
+        <w:numPr>
+          <w:ilvl w:val="0"/>
+          <w:numId w:val="2"/>
+        </w:numPr>
+        <w:rPr>
+          <w:lang w:val="en-US"/>
+        </w:rPr>
+      </w:pPr>
+      <w:r>
+        <w:rPr>
+          <w:lang w:val="en-US"/>
+        </w:rPr>
         <w:t>Made balloon storage with Flyweight pattern.</w:t>
       </w:r>
     </w:p>
@@ -2194,9 +2470,267 @@
           <w:lang w:val="en-US"/>
         </w:rPr>
         <w:t xml:space="preserve"> enumeration.</w:t>
+      </w:r>
+    </w:p>
+    <w:p>
+      <w:pPr>
+        <w:pStyle w:val="ListParagraph"/>
+        <w:numPr>
+          <w:ilvl w:val="0"/>
+          <w:numId w:val="1"/>
+        </w:numPr>
+        <w:rPr>
+          <w:lang w:val="en-US"/>
+        </w:rPr>
+      </w:pPr>
+      <w:r>
+        <w:rPr>
+          <w:lang w:val="en-US"/>
+        </w:rPr>
+        <w:t>Implemented the Iterator</w:t>
+      </w:r>
+      <w:r>
+        <w:rPr>
+          <w:lang w:val="en-US"/>
+        </w:rPr>
+        <w:t xml:space="preserve"> pattern:</w:t>
+      </w:r>
+    </w:p>
+    <w:p>
+      <w:pPr>
+        <w:pStyle w:val="ListParagraph"/>
+        <w:numPr>
+          <w:ilvl w:val="0"/>
+          <w:numId w:val="2"/>
+        </w:numPr>
+        <w:rPr>
+          <w:lang w:val="en-US"/>
+        </w:rPr>
+      </w:pPr>
+      <w:r>
+        <w:rPr>
+          <w:lang w:val="en-US"/>
+        </w:rPr>
+        <w:t xml:space="preserve">Made </w:t>
+      </w:r>
+      <w:proofErr w:type="spellStart"/>
+      <w:r>
+        <w:rPr>
+          <w:lang w:val="en-US"/>
+        </w:rPr>
+        <w:t>BalloonsContainer</w:t>
+      </w:r>
+      <w:proofErr w:type="spellEnd"/>
+      <w:r>
+        <w:rPr>
+          <w:lang w:val="en-US"/>
+        </w:rPr>
+        <w:t xml:space="preserve"> </w:t>
+      </w:r>
+      <w:r>
+        <w:rPr>
+          <w:lang w:val="en-US"/>
+        </w:rPr>
+        <w:t xml:space="preserve">to </w:t>
+      </w:r>
+      <w:r>
+        <w:rPr>
+          <w:lang w:val="en-US"/>
+        </w:rPr>
+        <w:t xml:space="preserve">implement </w:t>
+      </w:r>
+      <w:r>
+        <w:rPr>
+          <w:rFonts w:ascii="Consolas" w:hAnsi="Consolas" w:cs="Consolas"/>
+          <w:color w:val="2B91AF"/>
+          <w:highlight w:val="white"/>
+        </w:rPr>
+        <w:t>IEnumerable</w:t>
+      </w:r>
+      <w:r>
+        <w:rPr>
+          <w:rFonts w:ascii="Consolas" w:hAnsi="Consolas" w:cs="Consolas"/>
+          <w:color w:val="000000"/>
+          <w:highlight w:val="white"/>
+        </w:rPr>
+        <w:t>&lt;</w:t>
+      </w:r>
+      <w:r>
+        <w:rPr>
+          <w:rFonts w:ascii="Consolas" w:hAnsi="Consolas" w:cs="Consolas"/>
+          <w:color w:val="2B91AF"/>
+          <w:highlight w:val="white"/>
+        </w:rPr>
+        <w:t>Balloon</w:t>
+      </w:r>
+      <w:r>
+        <w:rPr>
+          <w:rFonts w:ascii="Consolas" w:hAnsi="Consolas" w:cs="Consolas"/>
+          <w:color w:val="000000"/>
+          <w:highlight w:val="white"/>
+        </w:rPr>
+        <w:t>&gt;</w:t>
+      </w:r>
+      <w:r>
+        <w:rPr>
+          <w:rFonts w:ascii="Consolas" w:hAnsi="Consolas" w:cs="Consolas"/>
+          <w:color w:val="000000"/>
+          <w:lang w:val="en-US"/>
+        </w:rPr>
+        <w:t>.</w:t>
+      </w:r>
+    </w:p>
+    <w:p>
+      <w:pPr>
+        <w:pStyle w:val="ListParagraph"/>
+        <w:numPr>
+          <w:ilvl w:val="0"/>
+          <w:numId w:val="1"/>
+        </w:numPr>
+        <w:rPr>
+          <w:lang w:val="en-US"/>
+        </w:rPr>
+      </w:pPr>
+      <w:r>
+        <w:rPr>
+          <w:rFonts w:ascii="Consolas" w:hAnsi="Consolas" w:cs="Consolas"/>
+          <w:color w:val="000000"/>
+          <w:lang w:val="en-US"/>
+        </w:rPr>
+        <w:t>Implemented the Observer pattern:</w:t>
+      </w:r>
+    </w:p>
+    <w:p>
+      <w:pPr>
+        <w:pStyle w:val="ListParagraph"/>
+        <w:numPr>
+          <w:ilvl w:val="0"/>
+          <w:numId w:val="2"/>
+        </w:numPr>
+        <w:rPr>
+          <w:lang w:val="en-US"/>
+        </w:rPr>
+      </w:pPr>
+      <w:r>
+        <w:rPr>
+          <w:rFonts w:ascii="Consolas" w:hAnsi="Consolas" w:cs="Consolas"/>
+          <w:color w:val="000000"/>
+          <w:lang w:val="en-US"/>
+        </w:rPr>
+        <w:t xml:space="preserve">Added </w:t>
+      </w:r>
+      <w:proofErr w:type="spellStart"/>
+      <w:r>
+        <w:rPr>
+          <w:rFonts w:ascii="Consolas" w:hAnsi="Consolas" w:cs="Consolas"/>
+          <w:color w:val="000000"/>
+          <w:lang w:val="en-US"/>
+        </w:rPr>
+        <w:t>ContainerChanged</w:t>
+      </w:r>
+      <w:proofErr w:type="spellEnd"/>
+      <w:r>
+        <w:rPr>
+          <w:rFonts w:ascii="Consolas" w:hAnsi="Consolas" w:cs="Consolas"/>
+          <w:color w:val="000000"/>
+          <w:lang w:val="en-US"/>
+        </w:rPr>
+        <w:t xml:space="preserve"> event to the </w:t>
+      </w:r>
+      <w:proofErr w:type="spellStart"/>
+      <w:r>
+        <w:rPr>
+          <w:rFonts w:ascii="Consolas" w:hAnsi="Consolas" w:cs="Consolas"/>
+          <w:color w:val="000000"/>
+          <w:lang w:val="en-US"/>
+        </w:rPr>
+        <w:t>BalloonsContainer</w:t>
+      </w:r>
+      <w:proofErr w:type="spellEnd"/>
+      <w:r>
+        <w:rPr>
+          <w:rFonts w:ascii="Consolas" w:hAnsi="Consolas" w:cs="Consolas"/>
+          <w:color w:val="000000"/>
+          <w:lang w:val="en-US"/>
+        </w:rPr>
+        <w:t xml:space="preserve"> and protected void </w:t>
+      </w:r>
+      <w:proofErr w:type="spellStart"/>
+      <w:r>
+        <w:rPr>
+          <w:rFonts w:ascii="Consolas" w:hAnsi="Consolas" w:cs="Consolas"/>
+          <w:color w:val="000000"/>
+          <w:lang w:val="en-US"/>
+        </w:rPr>
+        <w:t>OnContainerChanged</w:t>
+      </w:r>
+      <w:proofErr w:type="spellEnd"/>
+      <w:r>
+        <w:rPr>
+          <w:rFonts w:ascii="Consolas" w:hAnsi="Consolas" w:cs="Consolas"/>
+          <w:color w:val="000000"/>
+          <w:lang w:val="en-US"/>
+        </w:rPr>
+        <w:t xml:space="preserve"> method.</w:t>
+      </w:r>
+    </w:p>
+    <w:p>
+      <w:pPr>
+        <w:pStyle w:val="ListParagraph"/>
+        <w:numPr>
+          <w:ilvl w:val="0"/>
+          <w:numId w:val="2"/>
+        </w:numPr>
+        <w:rPr>
+          <w:lang w:val="en-US"/>
+        </w:rPr>
+      </w:pPr>
+      <w:proofErr w:type="spellStart"/>
+      <w:r>
+        <w:rPr>
+          <w:rFonts w:ascii="Consolas" w:hAnsi="Consolas" w:cs="Consolas"/>
+          <w:color w:val="000000"/>
+          <w:lang w:val="en-US"/>
+        </w:rPr>
+        <w:t>UIGenerator</w:t>
+      </w:r>
+      <w:proofErr w:type="spellEnd"/>
+      <w:r>
+        <w:rPr>
+          <w:rFonts w:ascii="Consolas" w:hAnsi="Consolas" w:cs="Consolas"/>
+          <w:color w:val="000000"/>
+          <w:lang w:val="en-US"/>
+        </w:rPr>
+        <w:t xml:space="preserve"> subscribes to the </w:t>
+      </w:r>
+      <w:proofErr w:type="spellStart"/>
+      <w:r>
+        <w:rPr>
+          <w:rFonts w:ascii="Consolas" w:hAnsi="Consolas" w:cs="Consolas"/>
+          <w:color w:val="000000"/>
+          <w:lang w:val="en-US"/>
+        </w:rPr>
+        <w:t>ContainerCha</w:t>
       </w:r>
       <w:bookmarkStart w:id="0" w:name="_GoBack"/>
       <w:bookmarkEnd w:id="0"/>
+      <w:r>
+        <w:rPr>
+          <w:rFonts w:ascii="Consolas" w:hAnsi="Consolas" w:cs="Consolas"/>
+          <w:color w:val="000000"/>
+          <w:lang w:val="en-US"/>
+        </w:rPr>
+        <w:t>nged</w:t>
+      </w:r>
+      <w:proofErr w:type="spellEnd"/>
+      <w:r>
+        <w:rPr>
+          <w:rFonts w:ascii="Consolas" w:hAnsi="Consolas" w:cs="Consolas"/>
+          <w:color w:val="000000"/>
+          <w:lang w:val="en-US"/>
+        </w:rPr>
+        <w:t xml:space="preserve"> event.</w:t>
+      </w:r>
     </w:p>
     <w:sectPr>
       <w:pgSz w:w="11906" w:h="16838"/>

</xml_diff>

<commit_message>
refactored the UI generation
</commit_message>
<xml_diff>
--- a/Refactoring Documentation for Project.docx
+++ b/Refactoring Documentation for Project.docx
@@ -1787,6 +1787,42 @@
         <w:rPr>
           <w:lang w:val="en-US"/>
         </w:rPr>
+        <w:t>Made new methods:</w:t>
+      </w:r>
+    </w:p>
+    <w:p>
+      <w:pPr>
+        <w:pStyle w:val="ListParagraph"/>
+        <w:numPr>
+          <w:ilvl w:val="0"/>
+          <w:numId w:val="2"/>
+        </w:numPr>
+        <w:rPr>
+          <w:lang w:val="en-US"/>
+        </w:rPr>
+      </w:pPr>
+      <w:r>
+        <w:rPr>
+          <w:lang w:val="en-US"/>
+        </w:rPr>
+        <w:t>In class Game -&gt; Start: moved the endless loop and command execution logic in it.</w:t>
+      </w:r>
+    </w:p>
+    <w:p>
+      <w:pPr>
+        <w:pStyle w:val="ListParagraph"/>
+        <w:numPr>
+          <w:ilvl w:val="0"/>
+          <w:numId w:val="1"/>
+        </w:numPr>
+        <w:rPr>
+          <w:lang w:val="en-US"/>
+        </w:rPr>
+      </w:pPr>
+      <w:r>
+        <w:rPr>
+          <w:lang w:val="en-US"/>
+        </w:rPr>
         <w:t>Introduced</w:t>
       </w:r>
       <w:r>
@@ -1929,42 +1965,24 @@
         <w:rPr>
           <w:lang w:val="en-US"/>
         </w:rPr>
-        <w:t>M</w:t>
-      </w:r>
-      <w:r>
-        <w:rPr>
-          <w:lang w:val="en-US"/>
-        </w:rPr>
-        <w:t xml:space="preserve">oved the </w:t>
-      </w:r>
-      <w:proofErr w:type="spellStart"/>
-      <w:r>
-        <w:rPr>
-          <w:lang w:val="en-US"/>
-        </w:rPr>
-        <w:t>ConvertToChar</w:t>
-      </w:r>
-      <w:proofErr w:type="spellEnd"/>
-      <w:r>
-        <w:rPr>
-          <w:lang w:val="en-US"/>
-        </w:rPr>
-        <w:t xml:space="preserve"> method from </w:t>
-      </w:r>
-      <w:proofErr w:type="spellStart"/>
-      <w:r>
-        <w:rPr>
-          <w:lang w:val="en-US"/>
-        </w:rPr>
-        <w:t>BalloonsContainer</w:t>
-      </w:r>
-      <w:proofErr w:type="spellEnd"/>
-      <w:r>
-        <w:rPr>
-          <w:lang w:val="en-US"/>
-        </w:rPr>
-        <w:t xml:space="preserve"> class.</w:t>
-      </w:r>
+        <w:t xml:space="preserve">Created </w:t>
+      </w:r>
+      <w:proofErr w:type="spellStart"/>
+      <w:r>
+        <w:rPr>
+          <w:lang w:val="en-US"/>
+        </w:rPr>
+        <w:t>DispayMessage</w:t>
+      </w:r>
+      <w:proofErr w:type="spellEnd"/>
+      <w:r>
+        <w:rPr>
+          <w:lang w:val="en-US"/>
+        </w:rPr>
+        <w:t xml:space="preserve"> method for writing messages to the user.</w:t>
+      </w:r>
+      <w:bookmarkStart w:id="0" w:name="_GoBack"/>
+      <w:bookmarkEnd w:id="0"/>
     </w:p>
     <w:p>
       <w:pPr>
@@ -2010,6 +2028,116 @@
           <w:lang w:val="en-US"/>
         </w:rPr>
         <w:t xml:space="preserve"> and moved the functionality for creating random numbers into them.</w:t>
+      </w:r>
+    </w:p>
+    <w:p>
+      <w:pPr>
+        <w:pStyle w:val="ListParagraph"/>
+        <w:numPr>
+          <w:ilvl w:val="0"/>
+          <w:numId w:val="1"/>
+        </w:numPr>
+        <w:rPr>
+          <w:lang w:val="en-US"/>
+        </w:rPr>
+      </w:pPr>
+      <w:r>
+        <w:rPr>
+          <w:lang w:val="en-US"/>
+        </w:rPr>
+        <w:t xml:space="preserve">Introduced new </w:t>
+      </w:r>
+      <w:r>
+        <w:rPr>
+          <w:rFonts w:ascii="Consolas" w:hAnsi="Consolas" w:cs="Consolas"/>
+          <w:color w:val="4EC9B0"/>
+          <w:sz w:val="19"/>
+          <w:szCs w:val="19"/>
+        </w:rPr>
+        <w:t>InvalidRowOrColumnException</w:t>
+      </w:r>
+      <w:r>
+        <w:rPr>
+          <w:rFonts w:ascii="Consolas" w:hAnsi="Consolas" w:cs="Consolas"/>
+          <w:sz w:val="19"/>
+          <w:szCs w:val="19"/>
+          <w:lang w:val="en-US"/>
+        </w:rPr>
+        <w:t>and</w:t>
+      </w:r>
+      <w:r>
+        <w:rPr>
+          <w:rFonts w:ascii="Consolas" w:hAnsi="Consolas" w:cs="Consolas"/>
+          <w:sz w:val="19"/>
+          <w:szCs w:val="19"/>
+          <w:lang w:val="en-US"/>
+        </w:rPr>
+        <w:t xml:space="preserve"> </w:t>
+      </w:r>
+      <w:r>
+        <w:rPr>
+          <w:rFonts w:ascii="Consolas" w:hAnsi="Consolas" w:cs="Consolas"/>
+          <w:color w:val="4EC9B0"/>
+          <w:sz w:val="19"/>
+          <w:szCs w:val="19"/>
+        </w:rPr>
+        <w:t>MissingBalloonException</w:t>
+      </w:r>
+      <w:r>
+        <w:rPr>
+          <w:rFonts w:ascii="Consolas" w:hAnsi="Consolas" w:cs="Consolas"/>
+          <w:color w:val="4EC9B0"/>
+          <w:sz w:val="19"/>
+          <w:szCs w:val="19"/>
+          <w:lang w:val="en-US"/>
+        </w:rPr>
+        <w:t>:</w:t>
+      </w:r>
+    </w:p>
+    <w:p>
+      <w:pPr>
+        <w:pStyle w:val="ListParagraph"/>
+        <w:numPr>
+          <w:ilvl w:val="0"/>
+          <w:numId w:val="2"/>
+        </w:numPr>
+        <w:rPr>
+          <w:lang w:val="en-US"/>
+        </w:rPr>
+      </w:pPr>
+      <w:r>
+        <w:rPr>
+          <w:lang w:val="en-US"/>
+        </w:rPr>
+        <w:t xml:space="preserve">Made </w:t>
+      </w:r>
+      <w:proofErr w:type="spellStart"/>
+      <w:r>
+        <w:rPr>
+          <w:lang w:val="en-US"/>
+        </w:rPr>
+        <w:t>PopBallons</w:t>
+      </w:r>
+      <w:proofErr w:type="spellEnd"/>
+      <w:r>
+        <w:rPr>
+          <w:lang w:val="en-US"/>
+        </w:rPr>
+        <w:t xml:space="preserve"> method in </w:t>
+      </w:r>
+      <w:proofErr w:type="spellStart"/>
+      <w:r>
+        <w:rPr>
+          <w:lang w:val="en-US"/>
+        </w:rPr>
+        <w:t>BallonsContainer</w:t>
+      </w:r>
+      <w:proofErr w:type="spellEnd"/>
+      <w:r>
+        <w:rPr>
+          <w:lang w:val="en-US"/>
+        </w:rPr>
+        <w:t xml:space="preserve"> to throw these exceptions instead of writing on the console.</w:t>
       </w:r>
     </w:p>
     <w:p>
@@ -2710,17 +2838,7 @@
           <w:color w:val="000000"/>
           <w:lang w:val="en-US"/>
         </w:rPr>
-        <w:t>ContainerCha</w:t>
-      </w:r>
-      <w:bookmarkStart w:id="0" w:name="_GoBack"/>
-      <w:bookmarkEnd w:id="0"/>
-      <w:r>
-        <w:rPr>
-          <w:rFonts w:ascii="Consolas" w:hAnsi="Consolas" w:cs="Consolas"/>
-          <w:color w:val="000000"/>
-          <w:lang w:val="en-US"/>
-        </w:rPr>
-        <w:t>nged</w:t>
+        <w:t>ContainerChanged</w:t>
       </w:r>
       <w:proofErr w:type="spellEnd"/>
       <w:r>

</xml_diff>

<commit_message>
implemented Simple Factory for making colorful balloons
</commit_message>
<xml_diff>
--- a/Refactoring Documentation for Project.docx
+++ b/Refactoring Documentation for Project.docx
@@ -64,14 +64,7 @@
         <w:rPr>
           <w:lang w:val="en-US"/>
         </w:rPr>
-        <w:t xml:space="preserve">and the solution to </w:t>
-      </w:r>
-      <w:proofErr w:type="spellStart"/>
-      <w:r>
-        <w:rPr>
-          <w:lang w:val="en-US"/>
-        </w:rPr>
-        <w:t>Ballo</w:t>
+        <w:t>and the solution to Ballo</w:t>
       </w:r>
       <w:r>
         <w:rPr>
@@ -85,7 +78,6 @@
         </w:rPr>
         <w:t>nsPopsGame</w:t>
       </w:r>
-      <w:proofErr w:type="spellEnd"/>
     </w:p>
     <w:p>
       <w:pPr>
@@ -108,14 +100,7 @@
         <w:rPr>
           <w:lang w:val="en-US"/>
         </w:rPr>
-        <w:t xml:space="preserve">namespace to </w:t>
-      </w:r>
-      <w:proofErr w:type="spellStart"/>
-      <w:r>
-        <w:rPr>
-          <w:lang w:val="en-US"/>
-        </w:rPr>
-        <w:t>Ball</w:t>
+        <w:t>namespace to Ball</w:t>
       </w:r>
       <w:r>
         <w:rPr>
@@ -129,7 +114,6 @@
         </w:rPr>
         <w:t>onsPopsGame</w:t>
       </w:r>
-      <w:proofErr w:type="spellEnd"/>
     </w:p>
     <w:p>
       <w:pPr>
@@ -164,21 +148,7 @@
         <w:rPr>
           <w:lang w:val="en-US"/>
         </w:rPr>
-        <w:t xml:space="preserve">Renamed </w:t>
-      </w:r>
-      <w:proofErr w:type="spellStart"/>
-      <w:r>
-        <w:rPr>
-          <w:lang w:val="en-US"/>
-        </w:rPr>
-        <w:t>GameState</w:t>
-      </w:r>
-      <w:proofErr w:type="spellEnd"/>
-      <w:r>
-        <w:rPr>
-          <w:lang w:val="en-US"/>
-        </w:rPr>
-        <w:t xml:space="preserve"> class to Game</w:t>
+        <w:t>Renamed GameState class to Game</w:t>
       </w:r>
     </w:p>
     <w:p>
@@ -196,28 +166,7 @@
         <w:rPr>
           <w:lang w:val="en-US"/>
         </w:rPr>
-        <w:t xml:space="preserve">Renamed </w:t>
-      </w:r>
-      <w:proofErr w:type="spellStart"/>
-      <w:r>
-        <w:rPr>
-          <w:lang w:val="en-US"/>
-        </w:rPr>
-        <w:t>ballonsState</w:t>
-      </w:r>
-      <w:proofErr w:type="spellEnd"/>
-      <w:r>
-        <w:rPr>
-          <w:lang w:val="en-US"/>
-        </w:rPr>
-        <w:t xml:space="preserve"> class to </w:t>
-      </w:r>
-      <w:proofErr w:type="spellStart"/>
-      <w:r>
-        <w:rPr>
-          <w:lang w:val="en-US"/>
-        </w:rPr>
-        <w:t>Ballo</w:t>
+        <w:t>Renamed ballonsState class to Ballo</w:t>
       </w:r>
       <w:r>
         <w:rPr>
@@ -231,7 +180,6 @@
         </w:rPr>
         <w:t>nsContainer</w:t>
       </w:r>
-      <w:proofErr w:type="spellEnd"/>
     </w:p>
     <w:p>
       <w:pPr>
@@ -264,18 +212,8 @@
           <w:color w:val="000000"/>
           <w:lang w:val="en-US"/>
         </w:rPr>
-        <w:t xml:space="preserve"> namespace where is all the creational, storage and popping logic for the balloons is </w:t>
-      </w:r>
-      <w:proofErr w:type="spellStart"/>
-      <w:r>
-        <w:rPr>
-          <w:rFonts w:ascii="Consolas" w:hAnsi="Consolas" w:cs="Consolas"/>
-          <w:color w:val="000000"/>
-          <w:lang w:val="en-US"/>
-        </w:rPr>
-        <w:t>helded</w:t>
-      </w:r>
-      <w:proofErr w:type="spellEnd"/>
+        <w:t xml:space="preserve"> namespace where is all the creational, storage and popping logic for the balloons is helded</w:t>
+      </w:r>
     </w:p>
     <w:p>
       <w:pPr>
@@ -352,126 +290,134 @@
         <w:rPr>
           <w:lang w:val="en-US"/>
         </w:rPr>
-        <w:t xml:space="preserve">Formatted the curly braces </w:t>
-      </w:r>
-      <w:proofErr w:type="gramStart"/>
-      <w:r>
-        <w:rPr>
-          <w:lang w:val="en-US"/>
-        </w:rPr>
-        <w:t>{ and</w:t>
-      </w:r>
-      <w:proofErr w:type="gramEnd"/>
-      <w:r>
-        <w:rPr>
-          <w:lang w:val="en-US"/>
-        </w:rPr>
-        <w:t xml:space="preserve"> } according to the best practices for the C# language.</w:t>
-      </w:r>
-    </w:p>
-    <w:p>
-      <w:pPr>
-        <w:pStyle w:val="ListParagraph"/>
-        <w:numPr>
-          <w:ilvl w:val="0"/>
-          <w:numId w:val="2"/>
-        </w:numPr>
-        <w:rPr>
-          <w:lang w:val="en-US"/>
-        </w:rPr>
-      </w:pPr>
-      <w:r>
-        <w:rPr>
-          <w:lang w:val="en-US"/>
-        </w:rPr>
-        <w:t xml:space="preserve">Put </w:t>
-      </w:r>
-      <w:proofErr w:type="gramStart"/>
-      <w:r>
-        <w:rPr>
-          <w:lang w:val="en-US"/>
-        </w:rPr>
-        <w:t>{ and</w:t>
-      </w:r>
-      <w:proofErr w:type="gramEnd"/>
-      <w:r>
-        <w:rPr>
-          <w:lang w:val="en-US"/>
-        </w:rPr>
-        <w:t xml:space="preserve"> } after all conditionals and loops (when missing).</w:t>
-      </w:r>
-    </w:p>
-    <w:p>
-      <w:pPr>
-        <w:pStyle w:val="ListParagraph"/>
-        <w:numPr>
-          <w:ilvl w:val="0"/>
-          <w:numId w:val="2"/>
-        </w:numPr>
-        <w:rPr>
-          <w:lang w:val="en-US"/>
-        </w:rPr>
-      </w:pPr>
-      <w:r>
-        <w:rPr>
-          <w:lang w:val="en-US"/>
-        </w:rPr>
-        <w:t xml:space="preserve">Inserted the </w:t>
-      </w:r>
-      <w:proofErr w:type="spellStart"/>
-      <w:r>
-        <w:rPr>
-          <w:lang w:val="en-US"/>
-        </w:rPr>
-        <w:t>usings</w:t>
-      </w:r>
-      <w:proofErr w:type="spellEnd"/>
-      <w:r>
-        <w:rPr>
-          <w:lang w:val="en-US"/>
-        </w:rPr>
-        <w:t xml:space="preserve"> into the namespace</w:t>
-      </w:r>
-    </w:p>
-    <w:p>
-      <w:pPr>
-        <w:pStyle w:val="ListParagraph"/>
-        <w:numPr>
-          <w:ilvl w:val="0"/>
-          <w:numId w:val="2"/>
-        </w:numPr>
-        <w:rPr>
-          <w:lang w:val="en-US"/>
-        </w:rPr>
-      </w:pPr>
-      <w:r>
-        <w:rPr>
-          <w:lang w:val="en-US"/>
-        </w:rPr>
-        <w:t xml:space="preserve">Character casing: variables and fields made </w:t>
-      </w:r>
-      <w:proofErr w:type="spellStart"/>
-      <w:r>
-        <w:rPr>
-          <w:lang w:val="en-US"/>
-        </w:rPr>
-        <w:t>camelCase</w:t>
-      </w:r>
-      <w:proofErr w:type="spellEnd"/>
-      <w:r>
-        <w:rPr>
-          <w:lang w:val="en-US"/>
-        </w:rPr>
-        <w:t xml:space="preserve">; types and methods made </w:t>
-      </w:r>
-      <w:proofErr w:type="spellStart"/>
-      <w:r>
-        <w:rPr>
-          <w:lang w:val="en-US"/>
-        </w:rPr>
-        <w:t>PascalCase</w:t>
-      </w:r>
-      <w:proofErr w:type="spellEnd"/>
+        <w:t>Formatted the curly braces { and } according to the best practices for the C# language.</w:t>
+      </w:r>
+    </w:p>
+    <w:p>
+      <w:pPr>
+        <w:pStyle w:val="ListParagraph"/>
+        <w:numPr>
+          <w:ilvl w:val="0"/>
+          <w:numId w:val="2"/>
+        </w:numPr>
+        <w:rPr>
+          <w:lang w:val="en-US"/>
+        </w:rPr>
+      </w:pPr>
+      <w:r>
+        <w:rPr>
+          <w:lang w:val="en-US"/>
+        </w:rPr>
+        <w:t>Put { and } after all conditionals and loops (when missing).</w:t>
+      </w:r>
+    </w:p>
+    <w:p>
+      <w:pPr>
+        <w:pStyle w:val="ListParagraph"/>
+        <w:numPr>
+          <w:ilvl w:val="0"/>
+          <w:numId w:val="2"/>
+        </w:numPr>
+        <w:rPr>
+          <w:lang w:val="en-US"/>
+        </w:rPr>
+      </w:pPr>
+      <w:r>
+        <w:rPr>
+          <w:lang w:val="en-US"/>
+        </w:rPr>
+        <w:t>Inserted the usings into the namespace</w:t>
+      </w:r>
+    </w:p>
+    <w:p>
+      <w:pPr>
+        <w:pStyle w:val="ListParagraph"/>
+        <w:numPr>
+          <w:ilvl w:val="0"/>
+          <w:numId w:val="2"/>
+        </w:numPr>
+        <w:rPr>
+          <w:lang w:val="en-US"/>
+        </w:rPr>
+      </w:pPr>
+      <w:r>
+        <w:rPr>
+          <w:lang w:val="en-US"/>
+        </w:rPr>
+        <w:t>Character casing: variables and fields made camelCase; types and methods made PascalCase.</w:t>
+      </w:r>
+    </w:p>
+    <w:p>
+      <w:pPr>
+        <w:pStyle w:val="ListParagraph"/>
+        <w:numPr>
+          <w:ilvl w:val="0"/>
+          <w:numId w:val="1"/>
+        </w:numPr>
+        <w:rPr>
+          <w:lang w:val="en-US"/>
+        </w:rPr>
+      </w:pPr>
+      <w:r>
+        <w:rPr>
+          <w:lang w:val="en-US"/>
+        </w:rPr>
+        <w:t>Renamed variables:</w:t>
+      </w:r>
+    </w:p>
+    <w:p>
+      <w:pPr>
+        <w:pStyle w:val="ListParagraph"/>
+        <w:numPr>
+          <w:ilvl w:val="0"/>
+          <w:numId w:val="2"/>
+        </w:numPr>
+        <w:rPr>
+          <w:lang w:val="en-US"/>
+        </w:rPr>
+      </w:pPr>
+      <w:r>
+        <w:rPr>
+          <w:lang w:val="en-US"/>
+        </w:rPr>
+        <w:t xml:space="preserve">In class </w:t>
+      </w:r>
+      <w:r>
+        <w:rPr>
+          <w:lang w:val="en-US"/>
+        </w:rPr>
+        <w:t>Ballo</w:t>
+      </w:r>
+      <w:r>
+        <w:rPr>
+          <w:lang w:val="en-US"/>
+        </w:rPr>
+        <w:t>o</w:t>
+      </w:r>
+      <w:r>
+        <w:rPr>
+          <w:lang w:val="en-US"/>
+        </w:rPr>
+        <w:t>nsContainer</w:t>
+      </w:r>
+      <w:r>
+        <w:rPr>
+          <w:lang w:val="en-US"/>
+        </w:rPr>
+        <w:t xml:space="preserve">: </w:t>
+      </w:r>
+      <w:r>
+        <w:rPr>
+          <w:lang w:val="en-US"/>
+        </w:rPr>
+        <w:t xml:space="preserve">poleto -&gt; </w:t>
+      </w:r>
+      <w:r>
+        <w:rPr>
+          <w:lang w:val="en-US"/>
+        </w:rPr>
+        <w:t>ballons</w:t>
+      </w:r>
       <w:r>
         <w:rPr>
           <w:lang w:val="en-US"/>
@@ -484,6 +430,78 @@
         <w:pStyle w:val="ListParagraph"/>
         <w:numPr>
           <w:ilvl w:val="0"/>
+          <w:numId w:val="2"/>
+        </w:numPr>
+        <w:rPr>
+          <w:lang w:val="en-US"/>
+        </w:rPr>
+      </w:pPr>
+      <w:r>
+        <w:rPr>
+          <w:lang w:val="en-US"/>
+        </w:rPr>
+        <w:t xml:space="preserve">In class </w:t>
+      </w:r>
+      <w:r>
+        <w:rPr>
+          <w:lang w:val="en-US"/>
+        </w:rPr>
+        <w:t>Ballo</w:t>
+      </w:r>
+      <w:r>
+        <w:rPr>
+          <w:lang w:val="en-US"/>
+        </w:rPr>
+        <w:t>o</w:t>
+      </w:r>
+      <w:r>
+        <w:rPr>
+          <w:lang w:val="en-US"/>
+        </w:rPr>
+        <w:t>nsContainer</w:t>
+      </w:r>
+      <w:r>
+        <w:rPr>
+          <w:lang w:val="en-US"/>
+        </w:rPr>
+        <w:t>:</w:t>
+      </w:r>
+      <w:r>
+        <w:rPr>
+          <w:lang w:val="en-US"/>
+        </w:rPr>
+        <w:t>cnt -&gt; numberOfTurn</w:t>
+      </w:r>
+      <w:r>
+        <w:rPr>
+          <w:lang w:val="en-US"/>
+        </w:rPr>
+        <w:t>.</w:t>
+      </w:r>
+    </w:p>
+    <w:p>
+      <w:pPr>
+        <w:pStyle w:val="ListParagraph"/>
+        <w:numPr>
+          <w:ilvl w:val="0"/>
+          <w:numId w:val="2"/>
+        </w:numPr>
+        <w:rPr>
+          <w:lang w:val="en-US"/>
+        </w:rPr>
+      </w:pPr>
+      <w:r>
+        <w:rPr>
+          <w:lang w:val="en-US"/>
+        </w:rPr>
+        <w:t>In class Game: _st -&gt; ballons</w:t>
+      </w:r>
+    </w:p>
+    <w:p>
+      <w:pPr>
+        <w:pStyle w:val="ListParagraph"/>
+        <w:numPr>
+          <w:ilvl w:val="0"/>
           <w:numId w:val="1"/>
         </w:numPr>
         <w:rPr>
@@ -494,7 +512,19 @@
         <w:rPr>
           <w:lang w:val="en-US"/>
         </w:rPr>
-        <w:t>Renamed variables:</w:t>
+        <w:t xml:space="preserve">Renamed </w:t>
+      </w:r>
+      <w:r>
+        <w:rPr>
+          <w:lang w:val="en-US"/>
+        </w:rPr>
+        <w:t>methods</w:t>
+      </w:r>
+      <w:r>
+        <w:rPr>
+          <w:lang w:val="en-US"/>
+        </w:rPr>
+        <w:t>:</w:t>
       </w:r>
     </w:p>
     <w:p>
@@ -514,7 +544,6 @@
         </w:rPr>
         <w:t xml:space="preserve">In class </w:t>
       </w:r>
-      <w:proofErr w:type="spellStart"/>
       <w:r>
         <w:rPr>
           <w:lang w:val="en-US"/>
@@ -533,35 +562,24 @@
         </w:rPr>
         <w:t>nsContainer</w:t>
       </w:r>
-      <w:proofErr w:type="spellEnd"/>
       <w:r>
         <w:rPr>
           <w:lang w:val="en-US"/>
         </w:rPr>
         <w:t xml:space="preserve">: </w:t>
       </w:r>
-      <w:proofErr w:type="spellStart"/>
-      <w:r>
-        <w:rPr>
-          <w:lang w:val="en-US"/>
-        </w:rPr>
-        <w:t>poleto</w:t>
-      </w:r>
-      <w:proofErr w:type="spellEnd"/>
-      <w:r>
-        <w:rPr>
-          <w:lang w:val="en-US"/>
-        </w:rPr>
-        <w:t xml:space="preserve"> -&gt; </w:t>
-      </w:r>
-      <w:proofErr w:type="spellStart"/>
-      <w:r>
-        <w:rPr>
-          <w:lang w:val="en-US"/>
-        </w:rPr>
-        <w:t>ballons</w:t>
-      </w:r>
-      <w:proofErr w:type="spellEnd"/>
+      <w:r>
+        <w:rPr>
+          <w:lang w:val="en-US"/>
+        </w:rPr>
+        <w:t>kraj -&gt; Is</w:t>
+      </w:r>
+      <w:r>
+        <w:rPr>
+          <w:lang w:val="en-US"/>
+        </w:rPr>
+        <w:t>ContainerEmpty</w:t>
+      </w:r>
       <w:r>
         <w:rPr>
           <w:lang w:val="en-US"/>
@@ -584,14 +602,7 @@
         <w:rPr>
           <w:lang w:val="en-US"/>
         </w:rPr>
-        <w:t xml:space="preserve">In class </w:t>
-      </w:r>
-      <w:proofErr w:type="spellStart"/>
-      <w:r>
-        <w:rPr>
-          <w:lang w:val="en-US"/>
-        </w:rPr>
-        <w:t>Ballo</w:t>
+        <w:t>In class Ballo</w:t>
       </w:r>
       <w:r>
         <w:rPr>
@@ -603,37 +614,20 @@
         <w:rPr>
           <w:lang w:val="en-US"/>
         </w:rPr>
-        <w:t>nsContainer</w:t>
-      </w:r>
-      <w:proofErr w:type="gramStart"/>
-      <w:r>
-        <w:rPr>
-          <w:lang w:val="en-US"/>
-        </w:rPr>
-        <w:t>:</w:t>
-      </w:r>
-      <w:r>
-        <w:rPr>
-          <w:lang w:val="en-US"/>
-        </w:rPr>
-        <w:t>cnt</w:t>
-      </w:r>
-      <w:proofErr w:type="spellEnd"/>
-      <w:proofErr w:type="gramEnd"/>
-      <w:r>
-        <w:rPr>
-          <w:lang w:val="en-US"/>
-        </w:rPr>
-        <w:t xml:space="preserve"> -&gt; </w:t>
-      </w:r>
-      <w:proofErr w:type="spellStart"/>
-      <w:r>
-        <w:rPr>
-          <w:lang w:val="en-US"/>
-        </w:rPr>
-        <w:t>numberOfTurn</w:t>
-      </w:r>
-      <w:proofErr w:type="spellEnd"/>
+        <w:t>nsC</w:t>
+      </w:r>
+      <w:r>
+        <w:rPr>
+          <w:lang w:val="en-US"/>
+        </w:rPr>
+        <w:t>ontainer: printArray -&gt; Dispay</w:t>
+      </w:r>
+      <w:r>
+        <w:rPr>
+          <w:lang w:val="en-US"/>
+        </w:rPr>
+        <w:t>Balloons</w:t>
+      </w:r>
       <w:r>
         <w:rPr>
           <w:lang w:val="en-US"/>
@@ -656,30 +650,68 @@
         <w:rPr>
           <w:lang w:val="en-US"/>
         </w:rPr>
-        <w:t>In class Game: _</w:t>
-      </w:r>
-      <w:proofErr w:type="spellStart"/>
-      <w:r>
-        <w:rPr>
-          <w:lang w:val="en-US"/>
-        </w:rPr>
-        <w:t>st</w:t>
-      </w:r>
-      <w:proofErr w:type="spellEnd"/>
-      <w:r>
-        <w:rPr>
-          <w:lang w:val="en-US"/>
-        </w:rPr>
-        <w:t xml:space="preserve"> -&gt; </w:t>
-      </w:r>
-      <w:proofErr w:type="spellStart"/>
-      <w:r>
-        <w:rPr>
-          <w:lang w:val="en-US"/>
-        </w:rPr>
-        <w:t>ballons</w:t>
-      </w:r>
-      <w:proofErr w:type="spellEnd"/>
+        <w:t>In class Ballo</w:t>
+      </w:r>
+      <w:r>
+        <w:rPr>
+          <w:lang w:val="en-US"/>
+        </w:rPr>
+        <w:t>o</w:t>
+      </w:r>
+      <w:r>
+        <w:rPr>
+          <w:lang w:val="en-US"/>
+        </w:rPr>
+        <w:t>nsContainer: pr -&gt; ConvertBallonToChar.</w:t>
+      </w:r>
+    </w:p>
+    <w:p>
+      <w:pPr>
+        <w:pStyle w:val="ListParagraph"/>
+        <w:numPr>
+          <w:ilvl w:val="0"/>
+          <w:numId w:val="2"/>
+        </w:numPr>
+        <w:rPr>
+          <w:lang w:val="en-US"/>
+        </w:rPr>
+      </w:pPr>
+      <w:r>
+        <w:rPr>
+          <w:lang w:val="en-US"/>
+        </w:rPr>
+        <w:t>In class Ballo</w:t>
+      </w:r>
+      <w:r>
+        <w:rPr>
+          <w:lang w:val="en-US"/>
+        </w:rPr>
+        <w:t>o</w:t>
+      </w:r>
+      <w:r>
+        <w:rPr>
+          <w:lang w:val="en-US"/>
+        </w:rPr>
+        <w:t>nsContainer: PopBallon -&gt; PopBallons.</w:t>
+      </w:r>
+    </w:p>
+    <w:p>
+      <w:pPr>
+        <w:pStyle w:val="ListParagraph"/>
+        <w:numPr>
+          <w:ilvl w:val="0"/>
+          <w:numId w:val="2"/>
+        </w:numPr>
+        <w:rPr>
+          <w:lang w:val="en-US"/>
+        </w:rPr>
+      </w:pPr>
+      <w:r>
+        <w:rPr>
+          <w:lang w:val="en-US"/>
+        </w:rPr>
+        <w:t>In class Game: sendCommand -&gt; PopBallons.</w:t>
+      </w:r>
     </w:p>
     <w:p>
       <w:pPr>
@@ -696,44 +728,25 @@
         <w:rPr>
           <w:lang w:val="en-US"/>
         </w:rPr>
-        <w:t xml:space="preserve">Renamed </w:t>
-      </w:r>
-      <w:r>
-        <w:rPr>
-          <w:lang w:val="en-US"/>
-        </w:rPr>
-        <w:t>methods</w:t>
-      </w:r>
-      <w:r>
-        <w:rPr>
-          <w:lang w:val="en-US"/>
-        </w:rPr>
-        <w:t>:</w:t>
-      </w:r>
-    </w:p>
-    <w:p>
-      <w:pPr>
-        <w:pStyle w:val="ListParagraph"/>
-        <w:numPr>
-          <w:ilvl w:val="0"/>
-          <w:numId w:val="2"/>
-        </w:numPr>
-        <w:rPr>
-          <w:lang w:val="en-US"/>
-        </w:rPr>
-      </w:pPr>
-      <w:r>
-        <w:rPr>
-          <w:lang w:val="en-US"/>
-        </w:rPr>
-        <w:t xml:space="preserve">In class </w:t>
-      </w:r>
-      <w:proofErr w:type="spellStart"/>
-      <w:r>
-        <w:rPr>
-          <w:lang w:val="en-US"/>
-        </w:rPr>
-        <w:t>Ballo</w:t>
+        <w:t>Introduced constants:</w:t>
+      </w:r>
+    </w:p>
+    <w:p>
+      <w:pPr>
+        <w:pStyle w:val="ListParagraph"/>
+        <w:numPr>
+          <w:ilvl w:val="0"/>
+          <w:numId w:val="2"/>
+        </w:numPr>
+        <w:rPr>
+          <w:lang w:val="en-US"/>
+        </w:rPr>
+      </w:pPr>
+      <w:r>
+        <w:rPr>
+          <w:lang w:val="en-US"/>
+        </w:rPr>
+        <w:t>In class Ballo</w:t>
       </w:r>
       <w:r>
         <w:rPr>
@@ -745,384 +758,7 @@
         <w:rPr>
           <w:lang w:val="en-US"/>
         </w:rPr>
-        <w:t>nsContainer</w:t>
-      </w:r>
-      <w:proofErr w:type="spellEnd"/>
-      <w:r>
-        <w:rPr>
-          <w:lang w:val="en-US"/>
-        </w:rPr>
-        <w:t xml:space="preserve">: </w:t>
-      </w:r>
-      <w:proofErr w:type="spellStart"/>
-      <w:r>
-        <w:rPr>
-          <w:lang w:val="en-US"/>
-        </w:rPr>
-        <w:t>kraj</w:t>
-      </w:r>
-      <w:proofErr w:type="spellEnd"/>
-      <w:r>
-        <w:rPr>
-          <w:lang w:val="en-US"/>
-        </w:rPr>
-        <w:t xml:space="preserve"> -&gt; </w:t>
-      </w:r>
-      <w:proofErr w:type="spellStart"/>
-      <w:r>
-        <w:rPr>
-          <w:lang w:val="en-US"/>
-        </w:rPr>
-        <w:t>Is</w:t>
-      </w:r>
-      <w:r>
-        <w:rPr>
-          <w:lang w:val="en-US"/>
-        </w:rPr>
-        <w:t>ContainerEmpty</w:t>
-      </w:r>
-      <w:proofErr w:type="spellEnd"/>
-      <w:r>
-        <w:rPr>
-          <w:lang w:val="en-US"/>
-        </w:rPr>
-        <w:t>.</w:t>
-      </w:r>
-    </w:p>
-    <w:p>
-      <w:pPr>
-        <w:pStyle w:val="ListParagraph"/>
-        <w:numPr>
-          <w:ilvl w:val="0"/>
-          <w:numId w:val="2"/>
-        </w:numPr>
-        <w:rPr>
-          <w:lang w:val="en-US"/>
-        </w:rPr>
-      </w:pPr>
-      <w:r>
-        <w:rPr>
-          <w:lang w:val="en-US"/>
-        </w:rPr>
-        <w:t xml:space="preserve">In class </w:t>
-      </w:r>
-      <w:proofErr w:type="spellStart"/>
-      <w:r>
-        <w:rPr>
-          <w:lang w:val="en-US"/>
-        </w:rPr>
-        <w:t>Ballo</w:t>
-      </w:r>
-      <w:r>
-        <w:rPr>
-          <w:lang w:val="en-US"/>
-        </w:rPr>
-        <w:t>o</w:t>
-      </w:r>
-      <w:r>
-        <w:rPr>
-          <w:lang w:val="en-US"/>
-        </w:rPr>
-        <w:t>nsC</w:t>
-      </w:r>
-      <w:r>
-        <w:rPr>
-          <w:lang w:val="en-US"/>
-        </w:rPr>
-        <w:t>ontainer</w:t>
-      </w:r>
-      <w:proofErr w:type="spellEnd"/>
-      <w:r>
-        <w:rPr>
-          <w:lang w:val="en-US"/>
-        </w:rPr>
-        <w:t xml:space="preserve">: </w:t>
-      </w:r>
-      <w:proofErr w:type="spellStart"/>
-      <w:r>
-        <w:rPr>
-          <w:lang w:val="en-US"/>
-        </w:rPr>
-        <w:t>printArray</w:t>
-      </w:r>
-      <w:proofErr w:type="spellEnd"/>
-      <w:r>
-        <w:rPr>
-          <w:lang w:val="en-US"/>
-        </w:rPr>
-        <w:t xml:space="preserve"> -&gt; </w:t>
-      </w:r>
-      <w:proofErr w:type="spellStart"/>
-      <w:r>
-        <w:rPr>
-          <w:lang w:val="en-US"/>
-        </w:rPr>
-        <w:t>Dispay</w:t>
-      </w:r>
-      <w:r>
-        <w:rPr>
-          <w:lang w:val="en-US"/>
-        </w:rPr>
-        <w:t>Balloons</w:t>
-      </w:r>
-      <w:proofErr w:type="spellEnd"/>
-      <w:r>
-        <w:rPr>
-          <w:lang w:val="en-US"/>
-        </w:rPr>
-        <w:t>.</w:t>
-      </w:r>
-    </w:p>
-    <w:p>
-      <w:pPr>
-        <w:pStyle w:val="ListParagraph"/>
-        <w:numPr>
-          <w:ilvl w:val="0"/>
-          <w:numId w:val="2"/>
-        </w:numPr>
-        <w:rPr>
-          <w:lang w:val="en-US"/>
-        </w:rPr>
-      </w:pPr>
-      <w:r>
-        <w:rPr>
-          <w:lang w:val="en-US"/>
-        </w:rPr>
-        <w:t xml:space="preserve">In class </w:t>
-      </w:r>
-      <w:proofErr w:type="spellStart"/>
-      <w:r>
-        <w:rPr>
-          <w:lang w:val="en-US"/>
-        </w:rPr>
-        <w:t>Ballo</w:t>
-      </w:r>
-      <w:r>
-        <w:rPr>
-          <w:lang w:val="en-US"/>
-        </w:rPr>
-        <w:t>o</w:t>
-      </w:r>
-      <w:r>
-        <w:rPr>
-          <w:lang w:val="en-US"/>
-        </w:rPr>
-        <w:t>nsContainer</w:t>
-      </w:r>
-      <w:proofErr w:type="spellEnd"/>
-      <w:r>
-        <w:rPr>
-          <w:lang w:val="en-US"/>
-        </w:rPr>
-        <w:t xml:space="preserve">: </w:t>
-      </w:r>
-      <w:proofErr w:type="spellStart"/>
-      <w:r>
-        <w:rPr>
-          <w:lang w:val="en-US"/>
-        </w:rPr>
-        <w:t>pr</w:t>
-      </w:r>
-      <w:proofErr w:type="spellEnd"/>
-      <w:r>
-        <w:rPr>
-          <w:lang w:val="en-US"/>
-        </w:rPr>
-        <w:t xml:space="preserve"> -&gt; </w:t>
-      </w:r>
-      <w:proofErr w:type="spellStart"/>
-      <w:r>
-        <w:rPr>
-          <w:lang w:val="en-US"/>
-        </w:rPr>
-        <w:t>ConvertBallonToChar</w:t>
-      </w:r>
-      <w:proofErr w:type="spellEnd"/>
-      <w:r>
-        <w:rPr>
-          <w:lang w:val="en-US"/>
-        </w:rPr>
-        <w:t>.</w:t>
-      </w:r>
-    </w:p>
-    <w:p>
-      <w:pPr>
-        <w:pStyle w:val="ListParagraph"/>
-        <w:numPr>
-          <w:ilvl w:val="0"/>
-          <w:numId w:val="2"/>
-        </w:numPr>
-        <w:rPr>
-          <w:lang w:val="en-US"/>
-        </w:rPr>
-      </w:pPr>
-      <w:r>
-        <w:rPr>
-          <w:lang w:val="en-US"/>
-        </w:rPr>
-        <w:t xml:space="preserve">In class </w:t>
-      </w:r>
-      <w:proofErr w:type="spellStart"/>
-      <w:r>
-        <w:rPr>
-          <w:lang w:val="en-US"/>
-        </w:rPr>
-        <w:t>Ballo</w:t>
-      </w:r>
-      <w:r>
-        <w:rPr>
-          <w:lang w:val="en-US"/>
-        </w:rPr>
-        <w:t>o</w:t>
-      </w:r>
-      <w:r>
-        <w:rPr>
-          <w:lang w:val="en-US"/>
-        </w:rPr>
-        <w:t>nsContainer</w:t>
-      </w:r>
-      <w:proofErr w:type="spellEnd"/>
-      <w:r>
-        <w:rPr>
-          <w:lang w:val="en-US"/>
-        </w:rPr>
-        <w:t xml:space="preserve">: </w:t>
-      </w:r>
-      <w:proofErr w:type="spellStart"/>
-      <w:r>
-        <w:rPr>
-          <w:lang w:val="en-US"/>
-        </w:rPr>
-        <w:t>PopBallon</w:t>
-      </w:r>
-      <w:proofErr w:type="spellEnd"/>
-      <w:r>
-        <w:rPr>
-          <w:lang w:val="en-US"/>
-        </w:rPr>
-        <w:t xml:space="preserve"> -&gt; </w:t>
-      </w:r>
-      <w:proofErr w:type="spellStart"/>
-      <w:r>
-        <w:rPr>
-          <w:lang w:val="en-US"/>
-        </w:rPr>
-        <w:t>PopBallons</w:t>
-      </w:r>
-      <w:proofErr w:type="spellEnd"/>
-      <w:r>
-        <w:rPr>
-          <w:lang w:val="en-US"/>
-        </w:rPr>
-        <w:t>.</w:t>
-      </w:r>
-    </w:p>
-    <w:p>
-      <w:pPr>
-        <w:pStyle w:val="ListParagraph"/>
-        <w:numPr>
-          <w:ilvl w:val="0"/>
-          <w:numId w:val="2"/>
-        </w:numPr>
-        <w:rPr>
-          <w:lang w:val="en-US"/>
-        </w:rPr>
-      </w:pPr>
-      <w:r>
-        <w:rPr>
-          <w:lang w:val="en-US"/>
-        </w:rPr>
-        <w:t xml:space="preserve">In class Game: </w:t>
-      </w:r>
-      <w:proofErr w:type="spellStart"/>
-      <w:r>
-        <w:rPr>
-          <w:lang w:val="en-US"/>
-        </w:rPr>
-        <w:t>sendCommand</w:t>
-      </w:r>
-      <w:proofErr w:type="spellEnd"/>
-      <w:r>
-        <w:rPr>
-          <w:lang w:val="en-US"/>
-        </w:rPr>
-        <w:t xml:space="preserve"> -&gt; </w:t>
-      </w:r>
-      <w:proofErr w:type="spellStart"/>
-      <w:r>
-        <w:rPr>
-          <w:lang w:val="en-US"/>
-        </w:rPr>
-        <w:t>PopBallons</w:t>
-      </w:r>
-      <w:proofErr w:type="spellEnd"/>
-      <w:r>
-        <w:rPr>
-          <w:lang w:val="en-US"/>
-        </w:rPr>
-        <w:t>.</w:t>
-      </w:r>
-    </w:p>
-    <w:p>
-      <w:pPr>
-        <w:pStyle w:val="ListParagraph"/>
-        <w:numPr>
-          <w:ilvl w:val="0"/>
-          <w:numId w:val="1"/>
-        </w:numPr>
-        <w:rPr>
-          <w:lang w:val="en-US"/>
-        </w:rPr>
-      </w:pPr>
-      <w:r>
-        <w:rPr>
-          <w:lang w:val="en-US"/>
-        </w:rPr>
-        <w:t>Introduced constants:</w:t>
-      </w:r>
-    </w:p>
-    <w:p>
-      <w:pPr>
-        <w:pStyle w:val="ListParagraph"/>
-        <w:numPr>
-          <w:ilvl w:val="0"/>
-          <w:numId w:val="2"/>
-        </w:numPr>
-        <w:rPr>
-          <w:lang w:val="en-US"/>
-        </w:rPr>
-      </w:pPr>
-      <w:r>
-        <w:rPr>
-          <w:lang w:val="en-US"/>
-        </w:rPr>
-        <w:t xml:space="preserve">In class </w:t>
-      </w:r>
-      <w:proofErr w:type="spellStart"/>
-      <w:r>
-        <w:rPr>
-          <w:lang w:val="en-US"/>
-        </w:rPr>
-        <w:t>Ballo</w:t>
-      </w:r>
-      <w:r>
-        <w:rPr>
-          <w:lang w:val="en-US"/>
-        </w:rPr>
-        <w:t>o</w:t>
-      </w:r>
-      <w:r>
-        <w:rPr>
-          <w:lang w:val="en-US"/>
-        </w:rPr>
-        <w:t>nsContainer</w:t>
-      </w:r>
-      <w:proofErr w:type="spellEnd"/>
-      <w:r>
-        <w:rPr>
-          <w:lang w:val="en-US"/>
-        </w:rPr>
-        <w:t xml:space="preserve">: </w:t>
+        <w:t xml:space="preserve">nsContainer: </w:t>
       </w:r>
       <w:r>
         <w:rPr>
@@ -1158,14 +794,7 @@
         <w:rPr>
           <w:lang w:val="en-US"/>
         </w:rPr>
-        <w:t xml:space="preserve">In class </w:t>
-      </w:r>
-      <w:proofErr w:type="spellStart"/>
-      <w:r>
-        <w:rPr>
-          <w:lang w:val="en-US"/>
-        </w:rPr>
-        <w:t>Ballo</w:t>
+        <w:t>In class Ballo</w:t>
       </w:r>
       <w:r>
         <w:rPr>
@@ -1177,14 +806,7 @@
         <w:rPr>
           <w:lang w:val="en-US"/>
         </w:rPr>
-        <w:t>nsContainer</w:t>
-      </w:r>
-      <w:proofErr w:type="spellEnd"/>
-      <w:r>
-        <w:rPr>
-          <w:lang w:val="en-US"/>
-        </w:rPr>
-        <w:t xml:space="preserve">: </w:t>
+        <w:t xml:space="preserve">nsContainer: </w:t>
       </w:r>
       <w:r>
         <w:rPr>
@@ -1220,21 +842,7 @@
         <w:rPr>
           <w:lang w:val="en-US"/>
         </w:rPr>
-        <w:t xml:space="preserve">In class </w:t>
-      </w:r>
-      <w:proofErr w:type="spellStart"/>
-      <w:r>
-        <w:rPr>
-          <w:lang w:val="en-US"/>
-        </w:rPr>
-        <w:t>BalloonsContainer</w:t>
-      </w:r>
-      <w:proofErr w:type="spellEnd"/>
-      <w:r>
-        <w:rPr>
-          <w:lang w:val="en-US"/>
-        </w:rPr>
-        <w:t xml:space="preserve">: </w:t>
+        <w:t xml:space="preserve">In class BalloonsContainer: </w:t>
       </w:r>
       <w:r>
         <w:rPr>
@@ -1288,14 +896,7 @@
         <w:rPr>
           <w:lang w:val="en-US"/>
         </w:rPr>
-        <w:t xml:space="preserve">In class </w:t>
-      </w:r>
-      <w:proofErr w:type="spellStart"/>
-      <w:r>
-        <w:rPr>
-          <w:lang w:val="en-US"/>
-        </w:rPr>
-        <w:t>Ballo</w:t>
+        <w:t>In class Ballo</w:t>
       </w:r>
       <w:r>
         <w:rPr>
@@ -1307,23 +908,8 @@
         <w:rPr>
           <w:lang w:val="en-US"/>
         </w:rPr>
-        <w:t>nsContainer</w:t>
-      </w:r>
-      <w:proofErr w:type="spellEnd"/>
-      <w:r>
-        <w:rPr>
-          <w:lang w:val="en-US"/>
-        </w:rPr>
-        <w:t xml:space="preserve">: </w:t>
-      </w:r>
-      <w:proofErr w:type="spellStart"/>
-      <w:r>
-        <w:rPr>
-          <w:lang w:val="en-US"/>
-        </w:rPr>
-        <w:t>NumberOfTurn</w:t>
-      </w:r>
-      <w:proofErr w:type="spellEnd"/>
+        <w:t>nsContainer: NumberOfTurn</w:t>
+      </w:r>
       <w:r>
         <w:rPr>
           <w:lang w:val="en-US"/>
@@ -1352,21 +938,7 @@
         <w:rPr>
           <w:lang w:val="en-US"/>
         </w:rPr>
-        <w:t xml:space="preserve">ass </w:t>
-      </w:r>
-      <w:proofErr w:type="spellStart"/>
-      <w:r>
-        <w:rPr>
-          <w:lang w:val="en-US"/>
-        </w:rPr>
-        <w:t>BalloonsContainer</w:t>
-      </w:r>
-      <w:proofErr w:type="spellEnd"/>
-      <w:r>
-        <w:rPr>
-          <w:lang w:val="en-US"/>
-        </w:rPr>
-        <w:t>: Balloons</w:t>
+        <w:t>ass BalloonsContainer: Balloons</w:t>
       </w:r>
     </w:p>
     <w:p>
@@ -1486,21 +1058,7 @@
         <w:rPr>
           <w:lang w:val="en-US"/>
         </w:rPr>
-        <w:t xml:space="preserve">Moved the property </w:t>
-      </w:r>
-      <w:proofErr w:type="spellStart"/>
-      <w:r>
-        <w:rPr>
-          <w:lang w:val="en-US"/>
-        </w:rPr>
-        <w:t>NumberOfTurn</w:t>
-      </w:r>
-      <w:proofErr w:type="spellEnd"/>
-      <w:r>
-        <w:rPr>
-          <w:lang w:val="en-US"/>
-        </w:rPr>
-        <w:t xml:space="preserve"> into the Game class.</w:t>
+        <w:t>Moved the property NumberOfTurn into the Game class.</w:t>
       </w:r>
     </w:p>
     <w:p>
@@ -1573,35 +1131,7 @@
           <w:lang w:val="en-US"/>
         </w:rPr>
         <w:lastRenderedPageBreak/>
-        <w:t xml:space="preserve">In class </w:t>
-      </w:r>
-      <w:proofErr w:type="spellStart"/>
-      <w:r>
-        <w:rPr>
-          <w:lang w:val="en-US"/>
-        </w:rPr>
-        <w:t>BallonsContainer</w:t>
-      </w:r>
-      <w:proofErr w:type="spellEnd"/>
-      <w:r>
-        <w:rPr>
-          <w:lang w:val="en-US"/>
-        </w:rPr>
-        <w:t xml:space="preserve"> -&gt; </w:t>
-      </w:r>
-      <w:proofErr w:type="spellStart"/>
-      <w:r>
-        <w:rPr>
-          <w:lang w:val="en-US"/>
-        </w:rPr>
-        <w:t>PopBallons</w:t>
-      </w:r>
-      <w:proofErr w:type="spellEnd"/>
-      <w:r>
-        <w:rPr>
-          <w:lang w:val="en-US"/>
-        </w:rPr>
-        <w:t xml:space="preserve">: </w:t>
+        <w:t xml:space="preserve">In class BallonsContainer -&gt; PopBallons: </w:t>
       </w:r>
       <w:r>
         <w:rPr>
@@ -1661,59 +1191,73 @@
         <w:rPr>
           <w:lang w:val="en-US"/>
         </w:rPr>
+        <w:t xml:space="preserve"> PopBalloons: Removed the logic for validating the balloon position.</w:t>
+      </w:r>
+      <w:r>
+        <w:rPr>
+          <w:lang w:val="en-US"/>
+        </w:rPr>
+        <w:t xml:space="preserve"> Made the method to update the scoreboard only after the end of the game.</w:t>
+      </w:r>
+    </w:p>
+    <w:p>
+      <w:pPr>
+        <w:pStyle w:val="ListParagraph"/>
+        <w:numPr>
+          <w:ilvl w:val="0"/>
+          <w:numId w:val="2"/>
+        </w:numPr>
+        <w:rPr>
+          <w:lang w:val="en-US"/>
+        </w:rPr>
+      </w:pPr>
+      <w:r>
+        <w:rPr>
+          <w:lang w:val="en-US"/>
+        </w:rPr>
+        <w:t>In class Game -&gt; ExecuteCommand: Fixed the parsing of the input when entering balloon position.</w:t>
+      </w:r>
+    </w:p>
+    <w:p>
+      <w:pPr>
+        <w:pStyle w:val="ListParagraph"/>
+        <w:numPr>
+          <w:ilvl w:val="0"/>
+          <w:numId w:val="1"/>
+        </w:numPr>
+        <w:rPr>
+          <w:lang w:val="en-US"/>
+        </w:rPr>
+      </w:pPr>
+      <w:r>
+        <w:rPr>
+          <w:lang w:val="en-US"/>
+        </w:rPr>
+        <w:t>Extracted methods:</w:t>
+      </w:r>
+    </w:p>
+    <w:p>
+      <w:pPr>
+        <w:pStyle w:val="ListParagraph"/>
+        <w:numPr>
+          <w:ilvl w:val="0"/>
+          <w:numId w:val="2"/>
+        </w:numPr>
+        <w:rPr>
+          <w:lang w:val="en-US"/>
+        </w:rPr>
+      </w:pPr>
+      <w:r>
+        <w:rPr>
+          <w:lang w:val="en-US"/>
+        </w:rPr>
         <w:t xml:space="preserve"> </w:t>
       </w:r>
-      <w:proofErr w:type="spellStart"/>
-      <w:r>
-        <w:rPr>
-          <w:lang w:val="en-US"/>
-        </w:rPr>
-        <w:t>PopBalloons</w:t>
-      </w:r>
-      <w:proofErr w:type="spellEnd"/>
-      <w:r>
-        <w:rPr>
-          <w:lang w:val="en-US"/>
-        </w:rPr>
-        <w:t>: Removed the logic for validating the balloon position.</w:t>
-      </w:r>
-      <w:r>
-        <w:rPr>
-          <w:lang w:val="en-US"/>
-        </w:rPr>
-        <w:t xml:space="preserve"> Made the method to update the scoreboard only after the end of the game.</w:t>
-      </w:r>
-    </w:p>
-    <w:p>
-      <w:pPr>
-        <w:pStyle w:val="ListParagraph"/>
-        <w:numPr>
-          <w:ilvl w:val="0"/>
-          <w:numId w:val="2"/>
-        </w:numPr>
-        <w:rPr>
-          <w:lang w:val="en-US"/>
-        </w:rPr>
-      </w:pPr>
-      <w:r>
-        <w:rPr>
-          <w:lang w:val="en-US"/>
-        </w:rPr>
-        <w:t xml:space="preserve">In class Game -&gt; </w:t>
-      </w:r>
-      <w:proofErr w:type="spellStart"/>
-      <w:r>
-        <w:rPr>
-          <w:lang w:val="en-US"/>
-        </w:rPr>
-        <w:t>ExecuteCommand</w:t>
-      </w:r>
-      <w:proofErr w:type="spellEnd"/>
-      <w:r>
-        <w:rPr>
-          <w:lang w:val="en-US"/>
-        </w:rPr>
-        <w:t>: Fixed the parsing of the input when entering balloon position.</w:t>
+      <w:r>
+        <w:rPr>
+          <w:lang w:val="en-US"/>
+        </w:rPr>
+        <w:t>In class BallonsContainer placed the logic for filling the container into method Fill.</w:t>
       </w:r>
     </w:p>
     <w:p>
@@ -1731,45 +1275,25 @@
         <w:rPr>
           <w:lang w:val="en-US"/>
         </w:rPr>
-        <w:t>Extracted methods:</w:t>
-      </w:r>
-    </w:p>
-    <w:p>
-      <w:pPr>
-        <w:pStyle w:val="ListParagraph"/>
-        <w:numPr>
-          <w:ilvl w:val="0"/>
-          <w:numId w:val="2"/>
-        </w:numPr>
-        <w:rPr>
-          <w:lang w:val="en-US"/>
-        </w:rPr>
-      </w:pPr>
-      <w:r>
-        <w:rPr>
-          <w:lang w:val="en-US"/>
-        </w:rPr>
-        <w:t xml:space="preserve"> </w:t>
-      </w:r>
-      <w:r>
-        <w:rPr>
-          <w:lang w:val="en-US"/>
-        </w:rPr>
-        <w:t xml:space="preserve">In class </w:t>
-      </w:r>
-      <w:proofErr w:type="spellStart"/>
-      <w:r>
-        <w:rPr>
-          <w:lang w:val="en-US"/>
-        </w:rPr>
-        <w:t>BallonsContainer</w:t>
-      </w:r>
-      <w:proofErr w:type="spellEnd"/>
-      <w:r>
-        <w:rPr>
-          <w:lang w:val="en-US"/>
-        </w:rPr>
-        <w:t xml:space="preserve"> placed the logic for filling the container into method Fill.</w:t>
+        <w:t>Made new methods:</w:t>
+      </w:r>
+    </w:p>
+    <w:p>
+      <w:pPr>
+        <w:pStyle w:val="ListParagraph"/>
+        <w:numPr>
+          <w:ilvl w:val="0"/>
+          <w:numId w:val="2"/>
+        </w:numPr>
+        <w:rPr>
+          <w:lang w:val="en-US"/>
+        </w:rPr>
+      </w:pPr>
+      <w:r>
+        <w:rPr>
+          <w:lang w:val="en-US"/>
+        </w:rPr>
+        <w:t>In class Game -&gt; Start: moved the endless loop and command execution logic in it.</w:t>
       </w:r>
     </w:p>
     <w:p>
@@ -1787,25 +1311,19 @@
         <w:rPr>
           <w:lang w:val="en-US"/>
         </w:rPr>
-        <w:t>Made new methods:</w:t>
-      </w:r>
-    </w:p>
-    <w:p>
-      <w:pPr>
-        <w:pStyle w:val="ListParagraph"/>
-        <w:numPr>
-          <w:ilvl w:val="0"/>
-          <w:numId w:val="2"/>
-        </w:numPr>
-        <w:rPr>
-          <w:lang w:val="en-US"/>
-        </w:rPr>
-      </w:pPr>
-      <w:r>
-        <w:rPr>
-          <w:lang w:val="en-US"/>
-        </w:rPr>
-        <w:t>In class Game -&gt; Start: moved the endless loop and command execution logic in it.</w:t>
+        <w:t>Introduced</w:t>
+      </w:r>
+      <w:r>
+        <w:rPr>
+          <w:lang w:val="en-US"/>
+        </w:rPr>
+        <w:t xml:space="preserve"> new</w:t>
+      </w:r>
+      <w:r>
+        <w:rPr>
+          <w:lang w:val="en-US"/>
+        </w:rPr>
+        <w:t xml:space="preserve"> class ScoreBoard and moved all related functionality in it.</w:t>
       </w:r>
     </w:p>
     <w:p>
@@ -1823,33 +1341,49 @@
         <w:rPr>
           <w:lang w:val="en-US"/>
         </w:rPr>
-        <w:t>Introduced</w:t>
-      </w:r>
-      <w:r>
-        <w:rPr>
-          <w:lang w:val="en-US"/>
-        </w:rPr>
-        <w:t xml:space="preserve"> new</w:t>
-      </w:r>
-      <w:r>
-        <w:rPr>
-          <w:lang w:val="en-US"/>
-        </w:rPr>
-        <w:t xml:space="preserve"> class </w:t>
-      </w:r>
-      <w:proofErr w:type="spellStart"/>
-      <w:r>
-        <w:rPr>
-          <w:lang w:val="en-US"/>
-        </w:rPr>
-        <w:t>ScoreBoard</w:t>
-      </w:r>
-      <w:proofErr w:type="spellEnd"/>
-      <w:r>
-        <w:rPr>
-          <w:lang w:val="en-US"/>
-        </w:rPr>
-        <w:t xml:space="preserve"> and moved all related functionality in it.</w:t>
+        <w:t xml:space="preserve">Introduced new interface UIGenerator and new class ConsoleUIGenerator and moved the </w:t>
+      </w:r>
+      <w:r>
+        <w:rPr>
+          <w:lang w:val="en-US"/>
+        </w:rPr>
+        <w:t>logic for creating UI into them:</w:t>
+      </w:r>
+    </w:p>
+    <w:p>
+      <w:pPr>
+        <w:pStyle w:val="ListParagraph"/>
+        <w:numPr>
+          <w:ilvl w:val="0"/>
+          <w:numId w:val="2"/>
+        </w:numPr>
+        <w:rPr>
+          <w:lang w:val="en-US"/>
+        </w:rPr>
+      </w:pPr>
+      <w:r>
+        <w:rPr>
+          <w:lang w:val="en-US"/>
+        </w:rPr>
+        <w:t>Moved the DisplayBalloons method from BalloonsContainer class.</w:t>
+      </w:r>
+    </w:p>
+    <w:p>
+      <w:pPr>
+        <w:pStyle w:val="ListParagraph"/>
+        <w:numPr>
+          <w:ilvl w:val="0"/>
+          <w:numId w:val="2"/>
+        </w:numPr>
+        <w:rPr>
+          <w:lang w:val="en-US"/>
+        </w:rPr>
+      </w:pPr>
+      <w:r>
+        <w:rPr>
+          <w:lang w:val="en-US"/>
+        </w:rPr>
+        <w:t>Created DispayMessage method for writing messages to the user.</w:t>
       </w:r>
     </w:p>
     <w:p>
@@ -1867,167 +1401,7 @@
         <w:rPr>
           <w:lang w:val="en-US"/>
         </w:rPr>
-        <w:t xml:space="preserve">Introduced new interface </w:t>
-      </w:r>
-      <w:proofErr w:type="spellStart"/>
-      <w:r>
-        <w:rPr>
-          <w:lang w:val="en-US"/>
-        </w:rPr>
-        <w:t>UIGenerator</w:t>
-      </w:r>
-      <w:proofErr w:type="spellEnd"/>
-      <w:r>
-        <w:rPr>
-          <w:lang w:val="en-US"/>
-        </w:rPr>
-        <w:t xml:space="preserve"> and new class </w:t>
-      </w:r>
-      <w:proofErr w:type="spellStart"/>
-      <w:r>
-        <w:rPr>
-          <w:lang w:val="en-US"/>
-        </w:rPr>
-        <w:t>ConsoleUIGenerator</w:t>
-      </w:r>
-      <w:proofErr w:type="spellEnd"/>
-      <w:r>
-        <w:rPr>
-          <w:lang w:val="en-US"/>
-        </w:rPr>
-        <w:t xml:space="preserve"> and moved the </w:t>
-      </w:r>
-      <w:r>
-        <w:rPr>
-          <w:lang w:val="en-US"/>
-        </w:rPr>
-        <w:t>logic for creating UI into them:</w:t>
-      </w:r>
-    </w:p>
-    <w:p>
-      <w:pPr>
-        <w:pStyle w:val="ListParagraph"/>
-        <w:numPr>
-          <w:ilvl w:val="0"/>
-          <w:numId w:val="2"/>
-        </w:numPr>
-        <w:rPr>
-          <w:lang w:val="en-US"/>
-        </w:rPr>
-      </w:pPr>
-      <w:r>
-        <w:rPr>
-          <w:lang w:val="en-US"/>
-        </w:rPr>
-        <w:t xml:space="preserve">Moved the </w:t>
-      </w:r>
-      <w:proofErr w:type="spellStart"/>
-      <w:r>
-        <w:rPr>
-          <w:lang w:val="en-US"/>
-        </w:rPr>
-        <w:t>DisplayBalloons</w:t>
-      </w:r>
-      <w:proofErr w:type="spellEnd"/>
-      <w:r>
-        <w:rPr>
-          <w:lang w:val="en-US"/>
-        </w:rPr>
-        <w:t xml:space="preserve"> method from </w:t>
-      </w:r>
-      <w:proofErr w:type="spellStart"/>
-      <w:r>
-        <w:rPr>
-          <w:lang w:val="en-US"/>
-        </w:rPr>
-        <w:t>BalloonsContainer</w:t>
-      </w:r>
-      <w:proofErr w:type="spellEnd"/>
-      <w:r>
-        <w:rPr>
-          <w:lang w:val="en-US"/>
-        </w:rPr>
-        <w:t xml:space="preserve"> class.</w:t>
-      </w:r>
-    </w:p>
-    <w:p>
-      <w:pPr>
-        <w:pStyle w:val="ListParagraph"/>
-        <w:numPr>
-          <w:ilvl w:val="0"/>
-          <w:numId w:val="2"/>
-        </w:numPr>
-        <w:rPr>
-          <w:lang w:val="en-US"/>
-        </w:rPr>
-      </w:pPr>
-      <w:r>
-        <w:rPr>
-          <w:lang w:val="en-US"/>
-        </w:rPr>
-        <w:t xml:space="preserve">Created </w:t>
-      </w:r>
-      <w:proofErr w:type="spellStart"/>
-      <w:r>
-        <w:rPr>
-          <w:lang w:val="en-US"/>
-        </w:rPr>
-        <w:t>DispayMessage</w:t>
-      </w:r>
-      <w:proofErr w:type="spellEnd"/>
-      <w:r>
-        <w:rPr>
-          <w:lang w:val="en-US"/>
-        </w:rPr>
-        <w:t xml:space="preserve"> method for writing messages to the user.</w:t>
-      </w:r>
-      <w:bookmarkStart w:id="0" w:name="_GoBack"/>
-      <w:bookmarkEnd w:id="0"/>
-    </w:p>
-    <w:p>
-      <w:pPr>
-        <w:pStyle w:val="ListParagraph"/>
-        <w:numPr>
-          <w:ilvl w:val="0"/>
-          <w:numId w:val="1"/>
-        </w:numPr>
-        <w:rPr>
-          <w:lang w:val="en-US"/>
-        </w:rPr>
-      </w:pPr>
-      <w:r>
-        <w:rPr>
-          <w:lang w:val="en-US"/>
-        </w:rPr>
-        <w:t xml:space="preserve">Introduced new interface </w:t>
-      </w:r>
-      <w:proofErr w:type="spellStart"/>
-      <w:r>
-        <w:rPr>
-          <w:lang w:val="en-US"/>
-        </w:rPr>
-        <w:t>IRandomNumberProvider</w:t>
-      </w:r>
-      <w:proofErr w:type="spellEnd"/>
-      <w:r>
-        <w:rPr>
-          <w:lang w:val="en-US"/>
-        </w:rPr>
-        <w:t xml:space="preserve"> and new class </w:t>
-      </w:r>
-      <w:proofErr w:type="spellStart"/>
-      <w:r>
-        <w:rPr>
-          <w:lang w:val="en-US"/>
-        </w:rPr>
-        <w:t>StandardRandomNumberProvider</w:t>
-      </w:r>
-      <w:proofErr w:type="spellEnd"/>
-      <w:r>
-        <w:rPr>
-          <w:lang w:val="en-US"/>
-        </w:rPr>
-        <w:t xml:space="preserve"> and moved the functionality for creating random numbers into them.</w:t>
+        <w:t>Introduced new interface IRandomNumberProvider and new class StandardRandomNumberProvider and moved the functionality for creating random numbers into them.</w:t>
       </w:r>
     </w:p>
     <w:p>
@@ -2109,35 +1483,7 @@
         <w:rPr>
           <w:lang w:val="en-US"/>
         </w:rPr>
-        <w:t xml:space="preserve">Made </w:t>
-      </w:r>
-      <w:proofErr w:type="spellStart"/>
-      <w:r>
-        <w:rPr>
-          <w:lang w:val="en-US"/>
-        </w:rPr>
-        <w:t>PopBallons</w:t>
-      </w:r>
-      <w:proofErr w:type="spellEnd"/>
-      <w:r>
-        <w:rPr>
-          <w:lang w:val="en-US"/>
-        </w:rPr>
-        <w:t xml:space="preserve"> method in </w:t>
-      </w:r>
-      <w:proofErr w:type="spellStart"/>
-      <w:r>
-        <w:rPr>
-          <w:lang w:val="en-US"/>
-        </w:rPr>
-        <w:t>BallonsContainer</w:t>
-      </w:r>
-      <w:proofErr w:type="spellEnd"/>
-      <w:r>
-        <w:rPr>
-          <w:lang w:val="en-US"/>
-        </w:rPr>
-        <w:t xml:space="preserve"> to throw these exceptions instead of writing on the console.</w:t>
+        <w:t>Made PopBallons method in BallonsContainer to throw these exceptions instead of writing on the console.</w:t>
       </w:r>
     </w:p>
     <w:p>
@@ -2299,163 +1645,7 @@
         <w:rPr>
           <w:lang w:val="en-US"/>
         </w:rPr>
-        <w:t xml:space="preserve"> new Balloon, </w:t>
-      </w:r>
-      <w:proofErr w:type="spellStart"/>
-      <w:r>
-        <w:rPr>
-          <w:lang w:val="en-US"/>
-        </w:rPr>
-        <w:t>BalloonCreator</w:t>
-      </w:r>
-      <w:proofErr w:type="spellEnd"/>
-      <w:r>
-        <w:rPr>
-          <w:lang w:val="en-US"/>
-        </w:rPr>
-        <w:t xml:space="preserve">, </w:t>
-      </w:r>
-      <w:proofErr w:type="spellStart"/>
-      <w:proofErr w:type="gramStart"/>
-      <w:r>
-        <w:rPr>
-          <w:lang w:val="en-US"/>
-        </w:rPr>
-        <w:t>BlueBalloon</w:t>
-      </w:r>
-      <w:proofErr w:type="spellEnd"/>
-      <w:proofErr w:type="gramEnd"/>
-      <w:r>
-        <w:rPr>
-          <w:lang w:val="en-US"/>
-        </w:rPr>
-        <w:t xml:space="preserve">, </w:t>
-      </w:r>
-      <w:proofErr w:type="spellStart"/>
-      <w:r>
-        <w:rPr>
-          <w:lang w:val="en-US"/>
-        </w:rPr>
-        <w:t>BlueBalloonCreator</w:t>
-      </w:r>
-      <w:proofErr w:type="spellEnd"/>
-      <w:r>
-        <w:rPr>
-          <w:lang w:val="en-US"/>
-        </w:rPr>
-        <w:t xml:space="preserve">, </w:t>
-      </w:r>
-      <w:proofErr w:type="spellStart"/>
-      <w:r>
-        <w:rPr>
-          <w:lang w:val="en-US"/>
-        </w:rPr>
-        <w:t>RedBalloon</w:t>
-      </w:r>
-      <w:proofErr w:type="spellEnd"/>
-      <w:r>
-        <w:rPr>
-          <w:lang w:val="en-US"/>
-        </w:rPr>
-        <w:t xml:space="preserve">, </w:t>
-      </w:r>
-      <w:proofErr w:type="spellStart"/>
-      <w:r>
-        <w:rPr>
-          <w:lang w:val="en-US"/>
-        </w:rPr>
-        <w:t>RedBalloonCreator</w:t>
-      </w:r>
-      <w:proofErr w:type="spellEnd"/>
-      <w:r>
-        <w:rPr>
-          <w:lang w:val="en-US"/>
-        </w:rPr>
-        <w:t xml:space="preserve">, </w:t>
-      </w:r>
-      <w:proofErr w:type="spellStart"/>
-      <w:r>
-        <w:rPr>
-          <w:lang w:val="en-US"/>
-        </w:rPr>
-        <w:t>GreenBalloon</w:t>
-      </w:r>
-      <w:proofErr w:type="spellEnd"/>
-      <w:r>
-        <w:rPr>
-          <w:lang w:val="en-US"/>
-        </w:rPr>
-        <w:t xml:space="preserve">, </w:t>
-      </w:r>
-      <w:proofErr w:type="spellStart"/>
-      <w:r>
-        <w:rPr>
-          <w:lang w:val="en-US"/>
-        </w:rPr>
-        <w:t>GreenBalloonCreator</w:t>
-      </w:r>
-      <w:proofErr w:type="spellEnd"/>
-      <w:r>
-        <w:rPr>
-          <w:lang w:val="en-US"/>
-        </w:rPr>
-        <w:t xml:space="preserve">, </w:t>
-      </w:r>
-      <w:proofErr w:type="spellStart"/>
-      <w:r>
-        <w:rPr>
-          <w:lang w:val="en-US"/>
-        </w:rPr>
-        <w:t>YellowBalloon</w:t>
-      </w:r>
-      <w:proofErr w:type="spellEnd"/>
-      <w:r>
-        <w:rPr>
-          <w:lang w:val="en-US"/>
-        </w:rPr>
-        <w:t xml:space="preserve">, </w:t>
-      </w:r>
-      <w:proofErr w:type="spellStart"/>
-      <w:r>
-        <w:rPr>
-          <w:lang w:val="en-US"/>
-        </w:rPr>
-        <w:t>YellowBalloonCreator</w:t>
-      </w:r>
-      <w:proofErr w:type="spellEnd"/>
-      <w:r>
-        <w:rPr>
-          <w:lang w:val="en-US"/>
-        </w:rPr>
-        <w:t xml:space="preserve">, </w:t>
-      </w:r>
-      <w:proofErr w:type="spellStart"/>
-      <w:r>
-        <w:rPr>
-          <w:lang w:val="en-US"/>
-        </w:rPr>
-        <w:t>PoppedBalloon</w:t>
-      </w:r>
-      <w:proofErr w:type="spellEnd"/>
-      <w:r>
-        <w:rPr>
-          <w:lang w:val="en-US"/>
-        </w:rPr>
-        <w:t xml:space="preserve"> and </w:t>
-      </w:r>
-      <w:proofErr w:type="spellStart"/>
-      <w:r>
-        <w:rPr>
-          <w:lang w:val="en-US"/>
-        </w:rPr>
-        <w:t>PoppedBalloonCreator</w:t>
-      </w:r>
-      <w:proofErr w:type="spellEnd"/>
-      <w:r>
-        <w:rPr>
-          <w:lang w:val="en-US"/>
-        </w:rPr>
-        <w:t xml:space="preserve"> classes.</w:t>
+        <w:t xml:space="preserve"> new Balloon, BalloonCreator, BlueBalloon, BlueBalloonCreator, RedBalloon, RedBalloonCreator, GreenBalloon, GreenBalloonCreator, YellowBalloon, YellowBalloonCreator, PoppedBalloon and PoppedBalloonCreator classes.</w:t>
       </w:r>
     </w:p>
     <w:p>
@@ -2555,49 +1745,7 @@
         <w:rPr>
           <w:lang w:val="en-US"/>
         </w:rPr>
-        <w:t xml:space="preserve">Create new </w:t>
-      </w:r>
-      <w:proofErr w:type="spellStart"/>
-      <w:r>
-        <w:rPr>
-          <w:lang w:val="en-US"/>
-        </w:rPr>
-        <w:t>IBalloonFactory</w:t>
-      </w:r>
-      <w:proofErr w:type="spellEnd"/>
-      <w:r>
-        <w:rPr>
-          <w:lang w:val="en-US"/>
-        </w:rPr>
-        <w:t xml:space="preserve"> interface, </w:t>
-      </w:r>
-      <w:proofErr w:type="spellStart"/>
-      <w:r>
-        <w:rPr>
-          <w:lang w:val="en-US"/>
-        </w:rPr>
-        <w:t>BalloonFactory</w:t>
-      </w:r>
-      <w:proofErr w:type="spellEnd"/>
-      <w:r>
-        <w:rPr>
-          <w:lang w:val="en-US"/>
-        </w:rPr>
-        <w:t xml:space="preserve"> class and </w:t>
-      </w:r>
-      <w:proofErr w:type="spellStart"/>
-      <w:r>
-        <w:rPr>
-          <w:lang w:val="en-US"/>
-        </w:rPr>
-        <w:t>BalloonType</w:t>
-      </w:r>
-      <w:proofErr w:type="spellEnd"/>
-      <w:r>
-        <w:rPr>
-          <w:lang w:val="en-US"/>
-        </w:rPr>
-        <w:t xml:space="preserve"> enumeration.</w:t>
+        <w:t>Create new IBalloonFactory interface, BalloonFactory class and BalloonType enumeration.</w:t>
       </w:r>
     </w:p>
     <w:p>
@@ -2641,19 +1789,11 @@
         </w:rPr>
         <w:t xml:space="preserve">Made </w:t>
       </w:r>
-      <w:proofErr w:type="spellStart"/>
-      <w:r>
-        <w:rPr>
-          <w:lang w:val="en-US"/>
-        </w:rPr>
-        <w:t>BalloonsContainer</w:t>
-      </w:r>
-      <w:proofErr w:type="spellEnd"/>
-      <w:r>
-        <w:rPr>
-          <w:lang w:val="en-US"/>
-        </w:rPr>
-        <w:t xml:space="preserve"> </w:t>
+      <w:r>
+        <w:rPr>
+          <w:lang w:val="en-US"/>
+        </w:rPr>
+        <w:t xml:space="preserve">BalloonsContainer </w:t>
       </w:r>
       <w:r>
         <w:rPr>
@@ -2745,109 +1885,85 @@
           <w:color w:val="000000"/>
           <w:lang w:val="en-US"/>
         </w:rPr>
-        <w:t xml:space="preserve">Added </w:t>
-      </w:r>
-      <w:proofErr w:type="spellStart"/>
+        <w:t>Added ContainerChanged event to the BalloonsContainer and protected void OnContainerChanged method.</w:t>
+      </w:r>
+    </w:p>
+    <w:p>
+      <w:pPr>
+        <w:pStyle w:val="ListParagraph"/>
+        <w:numPr>
+          <w:ilvl w:val="0"/>
+          <w:numId w:val="2"/>
+        </w:numPr>
+        <w:rPr>
+          <w:lang w:val="en-US"/>
+        </w:rPr>
+      </w:pPr>
       <w:r>
         <w:rPr>
           <w:rFonts w:ascii="Consolas" w:hAnsi="Consolas" w:cs="Consolas"/>
           <w:color w:val="000000"/>
           <w:lang w:val="en-US"/>
         </w:rPr>
-        <w:t>ContainerChanged</w:t>
-      </w:r>
-      <w:proofErr w:type="spellEnd"/>
+        <w:t>UIGenerator subscribes to the ContainerChanged event.</w:t>
+      </w:r>
+    </w:p>
+    <w:p>
+      <w:pPr>
+        <w:pStyle w:val="ListParagraph"/>
+        <w:numPr>
+          <w:ilvl w:val="0"/>
+          <w:numId w:val="1"/>
+        </w:numPr>
+        <w:rPr>
+          <w:lang w:val="en-US"/>
+        </w:rPr>
+      </w:pPr>
       <w:r>
         <w:rPr>
           <w:rFonts w:ascii="Consolas" w:hAnsi="Consolas" w:cs="Consolas"/>
           <w:color w:val="000000"/>
           <w:lang w:val="en-US"/>
         </w:rPr>
-        <w:t xml:space="preserve"> event to the </w:t>
-      </w:r>
-      <w:proofErr w:type="spellStart"/>
+        <w:t>Implemented Simple Factory:</w:t>
+      </w:r>
+    </w:p>
+    <w:p>
+      <w:pPr>
+        <w:pStyle w:val="ListParagraph"/>
+        <w:numPr>
+          <w:ilvl w:val="0"/>
+          <w:numId w:val="2"/>
+        </w:numPr>
+        <w:rPr>
+          <w:lang w:val="en-US"/>
+        </w:rPr>
+      </w:pPr>
       <w:r>
         <w:rPr>
           <w:rFonts w:ascii="Consolas" w:hAnsi="Consolas" w:cs="Consolas"/>
           <w:color w:val="000000"/>
           <w:lang w:val="en-US"/>
         </w:rPr>
-        <w:t>BalloonsContainer</w:t>
-      </w:r>
-      <w:proofErr w:type="spellEnd"/>
+        <w:t>Made ConsoleColorFactory class for giving a ConsoleColor by given ballo</w:t>
+      </w:r>
       <w:r>
         <w:rPr>
           <w:rFonts w:ascii="Consolas" w:hAnsi="Consolas" w:cs="Consolas"/>
           <w:color w:val="000000"/>
           <w:lang w:val="en-US"/>
         </w:rPr>
-        <w:t xml:space="preserve"> and protected void </w:t>
-      </w:r>
-      <w:proofErr w:type="spellStart"/>
+        <w:t>o</w:t>
+      </w:r>
+      <w:bookmarkStart w:id="0" w:name="_GoBack"/>
+      <w:bookmarkEnd w:id="0"/>
       <w:r>
         <w:rPr>
           <w:rFonts w:ascii="Consolas" w:hAnsi="Consolas" w:cs="Consolas"/>
           <w:color w:val="000000"/>
           <w:lang w:val="en-US"/>
         </w:rPr>
-        <w:t>OnContainerChanged</w:t>
-      </w:r>
-      <w:proofErr w:type="spellEnd"/>
-      <w:r>
-        <w:rPr>
-          <w:rFonts w:ascii="Consolas" w:hAnsi="Consolas" w:cs="Consolas"/>
-          <w:color w:val="000000"/>
-          <w:lang w:val="en-US"/>
-        </w:rPr>
-        <w:t xml:space="preserve"> method.</w:t>
-      </w:r>
-    </w:p>
-    <w:p>
-      <w:pPr>
-        <w:pStyle w:val="ListParagraph"/>
-        <w:numPr>
-          <w:ilvl w:val="0"/>
-          <w:numId w:val="2"/>
-        </w:numPr>
-        <w:rPr>
-          <w:lang w:val="en-US"/>
-        </w:rPr>
-      </w:pPr>
-      <w:proofErr w:type="spellStart"/>
-      <w:r>
-        <w:rPr>
-          <w:rFonts w:ascii="Consolas" w:hAnsi="Consolas" w:cs="Consolas"/>
-          <w:color w:val="000000"/>
-          <w:lang w:val="en-US"/>
-        </w:rPr>
-        <w:t>UIGenerator</w:t>
-      </w:r>
-      <w:proofErr w:type="spellEnd"/>
-      <w:r>
-        <w:rPr>
-          <w:rFonts w:ascii="Consolas" w:hAnsi="Consolas" w:cs="Consolas"/>
-          <w:color w:val="000000"/>
-          <w:lang w:val="en-US"/>
-        </w:rPr>
-        <w:t xml:space="preserve"> subscribes to the </w:t>
-      </w:r>
-      <w:proofErr w:type="spellStart"/>
-      <w:r>
-        <w:rPr>
-          <w:rFonts w:ascii="Consolas" w:hAnsi="Consolas" w:cs="Consolas"/>
-          <w:color w:val="000000"/>
-          <w:lang w:val="en-US"/>
-        </w:rPr>
-        <w:t>ContainerChanged</w:t>
-      </w:r>
-      <w:proofErr w:type="spellEnd"/>
-      <w:r>
-        <w:rPr>
-          <w:rFonts w:ascii="Consolas" w:hAnsi="Consolas" w:cs="Consolas"/>
-          <w:color w:val="000000"/>
-          <w:lang w:val="en-US"/>
-        </w:rPr>
-        <w:t xml:space="preserve"> event.</w:t>
+        <w:t>n.</w:t>
       </w:r>
     </w:p>
     <w:sectPr>

</xml_diff>

<commit_message>
Refactoring and added Dependency Inversion
</commit_message>
<xml_diff>
--- a/Refactoring Documentation for Project.docx
+++ b/Refactoring Documentation for Project.docx
@@ -742,653 +742,653 @@
         </w:rPr>
         <w:t>Is</w:t>
       </w:r>
-      <w:r>
-        <w:rPr>
-          <w:lang w:val="en-US"/>
-        </w:rPr>
-        <w:t>ContainerEmpty</w:t>
-      </w:r>
-      <w:proofErr w:type="spellEnd"/>
-      <w:r>
-        <w:rPr>
-          <w:lang w:val="en-US"/>
-        </w:rPr>
-        <w:t>.</w:t>
-      </w:r>
-    </w:p>
-    <w:p>
-      <w:pPr>
-        <w:pStyle w:val="ListParagraph"/>
-        <w:numPr>
-          <w:ilvl w:val="0"/>
-          <w:numId w:val="2"/>
-        </w:numPr>
-        <w:rPr>
-          <w:lang w:val="en-US"/>
-        </w:rPr>
-      </w:pPr>
-      <w:r>
-        <w:rPr>
-          <w:lang w:val="en-US"/>
-        </w:rPr>
-        <w:t xml:space="preserve">In class </w:t>
-      </w:r>
-      <w:proofErr w:type="spellStart"/>
-      <w:r>
-        <w:rPr>
-          <w:lang w:val="en-US"/>
-        </w:rPr>
-        <w:t>Ballo</w:t>
-      </w:r>
-      <w:r>
-        <w:rPr>
-          <w:lang w:val="en-US"/>
-        </w:rPr>
-        <w:t>o</w:t>
-      </w:r>
-      <w:r>
-        <w:rPr>
-          <w:lang w:val="en-US"/>
-        </w:rPr>
-        <w:t>nsC</w:t>
-      </w:r>
-      <w:r>
-        <w:rPr>
-          <w:lang w:val="en-US"/>
-        </w:rPr>
-        <w:t>ontainer</w:t>
-      </w:r>
-      <w:proofErr w:type="spellEnd"/>
-      <w:r>
-        <w:rPr>
-          <w:lang w:val="en-US"/>
-        </w:rPr>
-        <w:t xml:space="preserve">: </w:t>
-      </w:r>
-      <w:proofErr w:type="spellStart"/>
-      <w:r>
-        <w:rPr>
-          <w:lang w:val="en-US"/>
-        </w:rPr>
-        <w:t>printArray</w:t>
-      </w:r>
-      <w:proofErr w:type="spellEnd"/>
-      <w:r>
-        <w:rPr>
-          <w:lang w:val="en-US"/>
-        </w:rPr>
-        <w:t xml:space="preserve"> -&gt; </w:t>
-      </w:r>
-      <w:proofErr w:type="spellStart"/>
-      <w:r>
-        <w:rPr>
-          <w:lang w:val="en-US"/>
-        </w:rPr>
-        <w:t>Dispay</w:t>
-      </w:r>
-      <w:r>
-        <w:rPr>
-          <w:lang w:val="en-US"/>
-        </w:rPr>
-        <w:t>Balloons</w:t>
-      </w:r>
-      <w:proofErr w:type="spellEnd"/>
-      <w:r>
-        <w:rPr>
-          <w:lang w:val="en-US"/>
-        </w:rPr>
-        <w:t>.</w:t>
-      </w:r>
-    </w:p>
-    <w:p>
-      <w:pPr>
-        <w:pStyle w:val="ListParagraph"/>
-        <w:numPr>
-          <w:ilvl w:val="0"/>
-          <w:numId w:val="2"/>
-        </w:numPr>
-        <w:rPr>
-          <w:lang w:val="en-US"/>
-        </w:rPr>
-      </w:pPr>
-      <w:r>
-        <w:rPr>
-          <w:lang w:val="en-US"/>
-        </w:rPr>
-        <w:t xml:space="preserve">In class </w:t>
-      </w:r>
-      <w:proofErr w:type="spellStart"/>
-      <w:r>
-        <w:rPr>
-          <w:lang w:val="en-US"/>
-        </w:rPr>
-        <w:t>Ballo</w:t>
-      </w:r>
-      <w:r>
-        <w:rPr>
-          <w:lang w:val="en-US"/>
-        </w:rPr>
-        <w:t>o</w:t>
-      </w:r>
-      <w:r>
-        <w:rPr>
-          <w:lang w:val="en-US"/>
-        </w:rPr>
-        <w:t>nsContainer</w:t>
-      </w:r>
-      <w:proofErr w:type="spellEnd"/>
-      <w:r>
-        <w:rPr>
-          <w:lang w:val="en-US"/>
-        </w:rPr>
-        <w:t xml:space="preserve">: </w:t>
-      </w:r>
-      <w:proofErr w:type="spellStart"/>
-      <w:r>
-        <w:rPr>
-          <w:lang w:val="en-US"/>
-        </w:rPr>
-        <w:t>pr</w:t>
-      </w:r>
-      <w:proofErr w:type="spellEnd"/>
-      <w:r>
-        <w:rPr>
-          <w:lang w:val="en-US"/>
-        </w:rPr>
-        <w:t xml:space="preserve"> -&gt; </w:t>
-      </w:r>
-      <w:proofErr w:type="spellStart"/>
-      <w:r>
-        <w:rPr>
-          <w:lang w:val="en-US"/>
-        </w:rPr>
-        <w:t>ConvertBallonToChar</w:t>
-      </w:r>
-      <w:proofErr w:type="spellEnd"/>
-      <w:r>
-        <w:rPr>
-          <w:lang w:val="en-US"/>
-        </w:rPr>
-        <w:t>.</w:t>
-      </w:r>
-    </w:p>
-    <w:p>
-      <w:pPr>
-        <w:pStyle w:val="ListParagraph"/>
-        <w:numPr>
-          <w:ilvl w:val="0"/>
-          <w:numId w:val="2"/>
-        </w:numPr>
-        <w:rPr>
-          <w:lang w:val="en-US"/>
-        </w:rPr>
-      </w:pPr>
-      <w:r>
-        <w:rPr>
-          <w:lang w:val="en-US"/>
-        </w:rPr>
-        <w:t xml:space="preserve">In class </w:t>
-      </w:r>
-      <w:proofErr w:type="spellStart"/>
-      <w:r>
-        <w:rPr>
-          <w:lang w:val="en-US"/>
-        </w:rPr>
-        <w:t>Ballo</w:t>
-      </w:r>
-      <w:r>
-        <w:rPr>
-          <w:lang w:val="en-US"/>
-        </w:rPr>
-        <w:t>o</w:t>
-      </w:r>
-      <w:r>
-        <w:rPr>
-          <w:lang w:val="en-US"/>
-        </w:rPr>
-        <w:t>nsContainer</w:t>
-      </w:r>
-      <w:proofErr w:type="spellEnd"/>
-      <w:r>
-        <w:rPr>
-          <w:lang w:val="en-US"/>
-        </w:rPr>
-        <w:t xml:space="preserve">: </w:t>
-      </w:r>
-      <w:proofErr w:type="spellStart"/>
-      <w:r>
-        <w:rPr>
-          <w:lang w:val="en-US"/>
-        </w:rPr>
-        <w:t>PopBallon</w:t>
-      </w:r>
-      <w:proofErr w:type="spellEnd"/>
-      <w:r>
-        <w:rPr>
-          <w:lang w:val="en-US"/>
-        </w:rPr>
-        <w:t xml:space="preserve"> -&gt; </w:t>
-      </w:r>
-      <w:proofErr w:type="spellStart"/>
-      <w:r>
-        <w:rPr>
-          <w:lang w:val="en-US"/>
-        </w:rPr>
-        <w:t>PopBallons</w:t>
-      </w:r>
-      <w:proofErr w:type="spellEnd"/>
-      <w:r>
-        <w:rPr>
-          <w:lang w:val="en-US"/>
-        </w:rPr>
-        <w:t>.</w:t>
-      </w:r>
-    </w:p>
-    <w:p>
-      <w:pPr>
-        <w:pStyle w:val="ListParagraph"/>
-        <w:numPr>
-          <w:ilvl w:val="0"/>
-          <w:numId w:val="2"/>
-        </w:numPr>
-        <w:rPr>
-          <w:lang w:val="en-US"/>
-        </w:rPr>
-      </w:pPr>
-      <w:r>
-        <w:rPr>
-          <w:lang w:val="en-US"/>
-        </w:rPr>
-        <w:t xml:space="preserve">In class Game: </w:t>
-      </w:r>
-      <w:proofErr w:type="spellStart"/>
-      <w:r>
-        <w:rPr>
-          <w:lang w:val="en-US"/>
-        </w:rPr>
-        <w:t>sendCommand</w:t>
-      </w:r>
-      <w:proofErr w:type="spellEnd"/>
-      <w:r>
-        <w:rPr>
-          <w:lang w:val="en-US"/>
-        </w:rPr>
-        <w:t xml:space="preserve"> -&gt; </w:t>
-      </w:r>
-      <w:proofErr w:type="spellStart"/>
-      <w:r>
-        <w:rPr>
-          <w:lang w:val="en-US"/>
-        </w:rPr>
-        <w:t>PopBallons</w:t>
-      </w:r>
-      <w:proofErr w:type="spellEnd"/>
-      <w:r>
-        <w:rPr>
-          <w:lang w:val="en-US"/>
-        </w:rPr>
-        <w:t>.</w:t>
-      </w:r>
-    </w:p>
-    <w:p>
-      <w:pPr>
-        <w:pStyle w:val="ListParagraph"/>
-        <w:numPr>
-          <w:ilvl w:val="0"/>
-          <w:numId w:val="1"/>
-        </w:numPr>
-        <w:rPr>
-          <w:lang w:val="en-US"/>
-        </w:rPr>
-      </w:pPr>
-      <w:r>
-        <w:rPr>
-          <w:lang w:val="en-US"/>
-        </w:rPr>
-        <w:t>Introduced constants:</w:t>
-      </w:r>
-    </w:p>
-    <w:p>
-      <w:pPr>
-        <w:pStyle w:val="ListParagraph"/>
-        <w:numPr>
-          <w:ilvl w:val="0"/>
-          <w:numId w:val="2"/>
-        </w:numPr>
-        <w:rPr>
-          <w:lang w:val="en-US"/>
-        </w:rPr>
-      </w:pPr>
-      <w:r>
-        <w:rPr>
-          <w:lang w:val="en-US"/>
-        </w:rPr>
-        <w:t xml:space="preserve">In class </w:t>
-      </w:r>
-      <w:proofErr w:type="spellStart"/>
-      <w:r>
-        <w:rPr>
-          <w:lang w:val="en-US"/>
-        </w:rPr>
-        <w:t>Ballo</w:t>
-      </w:r>
-      <w:r>
-        <w:rPr>
-          <w:lang w:val="en-US"/>
-        </w:rPr>
-        <w:t>o</w:t>
-      </w:r>
-      <w:r>
-        <w:rPr>
-          <w:lang w:val="en-US"/>
-        </w:rPr>
-        <w:t>nsContainer</w:t>
-      </w:r>
-      <w:proofErr w:type="spellEnd"/>
-      <w:r>
-        <w:rPr>
-          <w:lang w:val="en-US"/>
-        </w:rPr>
-        <w:t xml:space="preserve">: </w:t>
-      </w:r>
-      <w:r>
-        <w:rPr>
-          <w:rFonts w:ascii="Consolas" w:hAnsi="Consolas" w:cs="Consolas"/>
-          <w:highlight w:val="white"/>
-        </w:rPr>
-        <w:t>NumberOfRows</w:t>
-      </w:r>
-      <w:r>
-        <w:rPr>
-          <w:rFonts w:ascii="Consolas" w:hAnsi="Consolas" w:cs="Consolas"/>
-          <w:lang w:val="en-US"/>
-        </w:rPr>
-        <w:t>.</w:t>
-      </w:r>
-    </w:p>
-    <w:p>
-      <w:pPr>
-        <w:pStyle w:val="ListParagraph"/>
-        <w:numPr>
-          <w:ilvl w:val="0"/>
-          <w:numId w:val="2"/>
-        </w:numPr>
-        <w:rPr>
-          <w:lang w:val="en-US"/>
-        </w:rPr>
-      </w:pPr>
-      <w:r>
-        <w:rPr>
-          <w:lang w:val="en-US"/>
-        </w:rPr>
-        <w:t xml:space="preserve">In class </w:t>
-      </w:r>
-      <w:proofErr w:type="spellStart"/>
-      <w:r>
-        <w:rPr>
-          <w:lang w:val="en-US"/>
-        </w:rPr>
-        <w:t>Ballo</w:t>
-      </w:r>
-      <w:r>
-        <w:rPr>
-          <w:lang w:val="en-US"/>
-        </w:rPr>
-        <w:t>o</w:t>
-      </w:r>
-      <w:r>
-        <w:rPr>
-          <w:lang w:val="en-US"/>
-        </w:rPr>
-        <w:t>nsContainer</w:t>
-      </w:r>
-      <w:proofErr w:type="spellEnd"/>
-      <w:r>
-        <w:rPr>
-          <w:lang w:val="en-US"/>
-        </w:rPr>
-        <w:t xml:space="preserve">: </w:t>
-      </w:r>
-      <w:r>
-        <w:rPr>
-          <w:rFonts w:ascii="Consolas" w:hAnsi="Consolas" w:cs="Consolas"/>
-          <w:highlight w:val="white"/>
-        </w:rPr>
-        <w:t>NumberOfColumns</w:t>
-      </w:r>
-      <w:r>
-        <w:rPr>
-          <w:rFonts w:ascii="Consolas" w:hAnsi="Consolas" w:cs="Consolas"/>
-          <w:lang w:val="en-US"/>
-        </w:rPr>
-        <w:t>.</w:t>
-      </w:r>
-    </w:p>
-    <w:p>
-      <w:pPr>
-        <w:pStyle w:val="ListParagraph"/>
-        <w:numPr>
-          <w:ilvl w:val="0"/>
-          <w:numId w:val="2"/>
-        </w:numPr>
-        <w:rPr>
-          <w:lang w:val="en-US"/>
-        </w:rPr>
-      </w:pPr>
-      <w:r>
-        <w:rPr>
-          <w:lang w:val="en-US"/>
-        </w:rPr>
-        <w:t xml:space="preserve">In class </w:t>
-      </w:r>
-      <w:proofErr w:type="spellStart"/>
-      <w:r>
-        <w:rPr>
-          <w:lang w:val="en-US"/>
-        </w:rPr>
-        <w:t>BalloonsContainer</w:t>
-      </w:r>
-      <w:proofErr w:type="spellEnd"/>
-      <w:r>
-        <w:rPr>
-          <w:lang w:val="en-US"/>
-        </w:rPr>
-        <w:t xml:space="preserve">: </w:t>
-      </w:r>
-      <w:r>
-        <w:rPr>
-          <w:rFonts w:ascii="Consolas" w:hAnsi="Consolas" w:cs="Consolas"/>
-          <w:highlight w:val="white"/>
-        </w:rPr>
-        <w:t>NumberOfBalloonColors</w:t>
-      </w:r>
-      <w:r>
-        <w:rPr>
-          <w:rFonts w:ascii="Consolas" w:hAnsi="Consolas" w:cs="Consolas"/>
-          <w:lang w:val="en-US"/>
-        </w:rPr>
-        <w:t>.</w:t>
-      </w:r>
-    </w:p>
-    <w:p>
-      <w:pPr>
-        <w:pStyle w:val="ListParagraph"/>
-        <w:numPr>
-          <w:ilvl w:val="0"/>
-          <w:numId w:val="1"/>
-        </w:numPr>
-        <w:rPr>
-          <w:lang w:val="en-US"/>
-        </w:rPr>
-      </w:pPr>
-      <w:r>
-        <w:rPr>
-          <w:lang w:val="en-US"/>
-        </w:rPr>
-        <w:t>Introduced Properties:</w:t>
-      </w:r>
-    </w:p>
-    <w:p>
-      <w:pPr>
-        <w:pStyle w:val="ListParagraph"/>
-        <w:numPr>
-          <w:ilvl w:val="0"/>
-          <w:numId w:val="2"/>
-        </w:numPr>
-        <w:rPr>
-          <w:lang w:val="en-US"/>
-        </w:rPr>
-      </w:pPr>
-      <w:r>
-        <w:rPr>
-          <w:lang w:val="en-US"/>
-        </w:rPr>
-        <w:t xml:space="preserve">In class </w:t>
-      </w:r>
-      <w:proofErr w:type="spellStart"/>
-      <w:r>
-        <w:rPr>
-          <w:lang w:val="en-US"/>
-        </w:rPr>
-        <w:t>Ballo</w:t>
-      </w:r>
-      <w:r>
-        <w:rPr>
-          <w:lang w:val="en-US"/>
-        </w:rPr>
-        <w:t>o</w:t>
-      </w:r>
-      <w:r>
-        <w:rPr>
-          <w:lang w:val="en-US"/>
-        </w:rPr>
-        <w:t>nsContainer</w:t>
-      </w:r>
-      <w:proofErr w:type="spellEnd"/>
-      <w:r>
-        <w:rPr>
-          <w:lang w:val="en-US"/>
-        </w:rPr>
-        <w:t xml:space="preserve">: </w:t>
-      </w:r>
-      <w:proofErr w:type="spellStart"/>
-      <w:r>
-        <w:rPr>
-          <w:lang w:val="en-US"/>
-        </w:rPr>
-        <w:t>NumberOfTurn</w:t>
-      </w:r>
-      <w:proofErr w:type="spellEnd"/>
-      <w:r>
-        <w:rPr>
-          <w:lang w:val="en-US"/>
-        </w:rPr>
-        <w:t>.</w:t>
-      </w:r>
-    </w:p>
-    <w:p>
-      <w:pPr>
-        <w:pStyle w:val="ListParagraph"/>
-        <w:numPr>
-          <w:ilvl w:val="0"/>
-          <w:numId w:val="2"/>
-        </w:numPr>
-        <w:rPr>
-          <w:lang w:val="en-US"/>
-        </w:rPr>
-      </w:pPr>
-      <w:r>
-        <w:rPr>
-          <w:lang w:val="en-US"/>
-        </w:rPr>
-        <w:t>In cl</w:t>
-      </w:r>
-      <w:r>
-        <w:rPr>
-          <w:lang w:val="en-US"/>
-        </w:rPr>
-        <w:t xml:space="preserve">ass </w:t>
-      </w:r>
-      <w:proofErr w:type="spellStart"/>
-      <w:r>
-        <w:rPr>
-          <w:lang w:val="en-US"/>
-        </w:rPr>
-        <w:t>BalloonsContainer</w:t>
-      </w:r>
-      <w:proofErr w:type="spellEnd"/>
-      <w:r>
-        <w:rPr>
-          <w:lang w:val="en-US"/>
-        </w:rPr>
-        <w:t>: Balloons</w:t>
-      </w:r>
-    </w:p>
-    <w:p>
-      <w:pPr>
-        <w:pStyle w:val="ListParagraph"/>
-        <w:numPr>
-          <w:ilvl w:val="0"/>
-          <w:numId w:val="2"/>
-        </w:numPr>
-        <w:rPr>
-          <w:lang w:val="en-US"/>
-        </w:rPr>
-      </w:pPr>
-      <w:r>
-        <w:rPr>
-          <w:lang w:val="en-US"/>
-        </w:rPr>
-        <w:t xml:space="preserve">In class Game: </w:t>
-      </w:r>
-      <w:r>
-        <w:rPr>
-          <w:rFonts w:ascii="Consolas" w:hAnsi="Consolas" w:cs="Consolas"/>
-          <w:highlight w:val="white"/>
-        </w:rPr>
-        <w:t>Scoreboard</w:t>
-      </w:r>
-      <w:r>
-        <w:rPr>
-          <w:rFonts w:ascii="Consolas" w:hAnsi="Consolas" w:cs="Consolas"/>
-          <w:lang w:val="en-US"/>
-        </w:rPr>
-        <w:t>.</w:t>
-      </w:r>
-    </w:p>
-    <w:p>
-      <w:pPr>
-        <w:pStyle w:val="ListParagraph"/>
-        <w:numPr>
-          <w:ilvl w:val="0"/>
-          <w:numId w:val="2"/>
-        </w:numPr>
-        <w:rPr>
-          <w:lang w:val="en-US"/>
-        </w:rPr>
-      </w:pPr>
-      <w:r>
-        <w:rPr>
-          <w:lang w:val="en-US"/>
-        </w:rPr>
-        <w:t xml:space="preserve">In class Game: </w:t>
-      </w:r>
-      <w:r>
-        <w:rPr>
-          <w:rFonts w:ascii="Consolas" w:hAnsi="Consolas" w:cs="Consolas"/>
-          <w:highlight w:val="white"/>
-        </w:rPr>
-        <w:t>Balloons</w:t>
-      </w:r>
-      <w:r>
-        <w:rPr>
-          <w:rFonts w:ascii="Consolas" w:hAnsi="Consolas" w:cs="Consolas"/>
-          <w:lang w:val="en-US"/>
-        </w:rPr>
-        <w:t>.</w:t>
-      </w:r>
       <w:bookmarkStart w:id="0" w:name="_GoBack"/>
       <w:bookmarkEnd w:id="0"/>
+      <w:r>
+        <w:rPr>
+          <w:lang w:val="en-US"/>
+        </w:rPr>
+        <w:t>Empty</w:t>
+      </w:r>
+      <w:proofErr w:type="spellEnd"/>
+      <w:r>
+        <w:rPr>
+          <w:lang w:val="en-US"/>
+        </w:rPr>
+        <w:t>.</w:t>
+      </w:r>
+    </w:p>
+    <w:p>
+      <w:pPr>
+        <w:pStyle w:val="ListParagraph"/>
+        <w:numPr>
+          <w:ilvl w:val="0"/>
+          <w:numId w:val="2"/>
+        </w:numPr>
+        <w:rPr>
+          <w:lang w:val="en-US"/>
+        </w:rPr>
+      </w:pPr>
+      <w:r>
+        <w:rPr>
+          <w:lang w:val="en-US"/>
+        </w:rPr>
+        <w:t xml:space="preserve">In class </w:t>
+      </w:r>
+      <w:proofErr w:type="spellStart"/>
+      <w:r>
+        <w:rPr>
+          <w:lang w:val="en-US"/>
+        </w:rPr>
+        <w:t>Ballo</w:t>
+      </w:r>
+      <w:r>
+        <w:rPr>
+          <w:lang w:val="en-US"/>
+        </w:rPr>
+        <w:t>o</w:t>
+      </w:r>
+      <w:r>
+        <w:rPr>
+          <w:lang w:val="en-US"/>
+        </w:rPr>
+        <w:t>nsC</w:t>
+      </w:r>
+      <w:r>
+        <w:rPr>
+          <w:lang w:val="en-US"/>
+        </w:rPr>
+        <w:t>ontainer</w:t>
+      </w:r>
+      <w:proofErr w:type="spellEnd"/>
+      <w:r>
+        <w:rPr>
+          <w:lang w:val="en-US"/>
+        </w:rPr>
+        <w:t xml:space="preserve">: </w:t>
+      </w:r>
+      <w:proofErr w:type="spellStart"/>
+      <w:r>
+        <w:rPr>
+          <w:lang w:val="en-US"/>
+        </w:rPr>
+        <w:t>printArray</w:t>
+      </w:r>
+      <w:proofErr w:type="spellEnd"/>
+      <w:r>
+        <w:rPr>
+          <w:lang w:val="en-US"/>
+        </w:rPr>
+        <w:t xml:space="preserve"> -&gt; </w:t>
+      </w:r>
+      <w:proofErr w:type="spellStart"/>
+      <w:r>
+        <w:rPr>
+          <w:lang w:val="en-US"/>
+        </w:rPr>
+        <w:t>Dispay</w:t>
+      </w:r>
+      <w:r>
+        <w:rPr>
+          <w:lang w:val="en-US"/>
+        </w:rPr>
+        <w:t>Balloons</w:t>
+      </w:r>
+      <w:proofErr w:type="spellEnd"/>
+      <w:r>
+        <w:rPr>
+          <w:lang w:val="en-US"/>
+        </w:rPr>
+        <w:t>.</w:t>
+      </w:r>
+    </w:p>
+    <w:p>
+      <w:pPr>
+        <w:pStyle w:val="ListParagraph"/>
+        <w:numPr>
+          <w:ilvl w:val="0"/>
+          <w:numId w:val="2"/>
+        </w:numPr>
+        <w:rPr>
+          <w:lang w:val="en-US"/>
+        </w:rPr>
+      </w:pPr>
+      <w:r>
+        <w:rPr>
+          <w:lang w:val="en-US"/>
+        </w:rPr>
+        <w:t xml:space="preserve">In class </w:t>
+      </w:r>
+      <w:proofErr w:type="spellStart"/>
+      <w:r>
+        <w:rPr>
+          <w:lang w:val="en-US"/>
+        </w:rPr>
+        <w:t>Ballo</w:t>
+      </w:r>
+      <w:r>
+        <w:rPr>
+          <w:lang w:val="en-US"/>
+        </w:rPr>
+        <w:t>o</w:t>
+      </w:r>
+      <w:r>
+        <w:rPr>
+          <w:lang w:val="en-US"/>
+        </w:rPr>
+        <w:t>nsContainer</w:t>
+      </w:r>
+      <w:proofErr w:type="spellEnd"/>
+      <w:r>
+        <w:rPr>
+          <w:lang w:val="en-US"/>
+        </w:rPr>
+        <w:t xml:space="preserve">: </w:t>
+      </w:r>
+      <w:proofErr w:type="spellStart"/>
+      <w:r>
+        <w:rPr>
+          <w:lang w:val="en-US"/>
+        </w:rPr>
+        <w:t>pr</w:t>
+      </w:r>
+      <w:proofErr w:type="spellEnd"/>
+      <w:r>
+        <w:rPr>
+          <w:lang w:val="en-US"/>
+        </w:rPr>
+        <w:t xml:space="preserve"> -&gt; </w:t>
+      </w:r>
+      <w:proofErr w:type="spellStart"/>
+      <w:r>
+        <w:rPr>
+          <w:lang w:val="en-US"/>
+        </w:rPr>
+        <w:t>ConvertBallonToChar</w:t>
+      </w:r>
+      <w:proofErr w:type="spellEnd"/>
+      <w:r>
+        <w:rPr>
+          <w:lang w:val="en-US"/>
+        </w:rPr>
+        <w:t>.</w:t>
+      </w:r>
+    </w:p>
+    <w:p>
+      <w:pPr>
+        <w:pStyle w:val="ListParagraph"/>
+        <w:numPr>
+          <w:ilvl w:val="0"/>
+          <w:numId w:val="2"/>
+        </w:numPr>
+        <w:rPr>
+          <w:lang w:val="en-US"/>
+        </w:rPr>
+      </w:pPr>
+      <w:r>
+        <w:rPr>
+          <w:lang w:val="en-US"/>
+        </w:rPr>
+        <w:t xml:space="preserve">In class </w:t>
+      </w:r>
+      <w:proofErr w:type="spellStart"/>
+      <w:r>
+        <w:rPr>
+          <w:lang w:val="en-US"/>
+        </w:rPr>
+        <w:t>Ballo</w:t>
+      </w:r>
+      <w:r>
+        <w:rPr>
+          <w:lang w:val="en-US"/>
+        </w:rPr>
+        <w:t>o</w:t>
+      </w:r>
+      <w:r>
+        <w:rPr>
+          <w:lang w:val="en-US"/>
+        </w:rPr>
+        <w:t>nsContainer</w:t>
+      </w:r>
+      <w:proofErr w:type="spellEnd"/>
+      <w:r>
+        <w:rPr>
+          <w:lang w:val="en-US"/>
+        </w:rPr>
+        <w:t xml:space="preserve">: </w:t>
+      </w:r>
+      <w:proofErr w:type="spellStart"/>
+      <w:r>
+        <w:rPr>
+          <w:lang w:val="en-US"/>
+        </w:rPr>
+        <w:t>PopBallon</w:t>
+      </w:r>
+      <w:proofErr w:type="spellEnd"/>
+      <w:r>
+        <w:rPr>
+          <w:lang w:val="en-US"/>
+        </w:rPr>
+        <w:t xml:space="preserve"> -&gt; </w:t>
+      </w:r>
+      <w:proofErr w:type="spellStart"/>
+      <w:r>
+        <w:rPr>
+          <w:lang w:val="en-US"/>
+        </w:rPr>
+        <w:t>PopBallons</w:t>
+      </w:r>
+      <w:proofErr w:type="spellEnd"/>
+      <w:r>
+        <w:rPr>
+          <w:lang w:val="en-US"/>
+        </w:rPr>
+        <w:t>.</w:t>
+      </w:r>
+    </w:p>
+    <w:p>
+      <w:pPr>
+        <w:pStyle w:val="ListParagraph"/>
+        <w:numPr>
+          <w:ilvl w:val="0"/>
+          <w:numId w:val="2"/>
+        </w:numPr>
+        <w:rPr>
+          <w:lang w:val="en-US"/>
+        </w:rPr>
+      </w:pPr>
+      <w:r>
+        <w:rPr>
+          <w:lang w:val="en-US"/>
+        </w:rPr>
+        <w:t xml:space="preserve">In class Game: </w:t>
+      </w:r>
+      <w:proofErr w:type="spellStart"/>
+      <w:r>
+        <w:rPr>
+          <w:lang w:val="en-US"/>
+        </w:rPr>
+        <w:t>sendCommand</w:t>
+      </w:r>
+      <w:proofErr w:type="spellEnd"/>
+      <w:r>
+        <w:rPr>
+          <w:lang w:val="en-US"/>
+        </w:rPr>
+        <w:t xml:space="preserve"> -&gt; </w:t>
+      </w:r>
+      <w:proofErr w:type="spellStart"/>
+      <w:r>
+        <w:rPr>
+          <w:lang w:val="en-US"/>
+        </w:rPr>
+        <w:t>PopBallons</w:t>
+      </w:r>
+      <w:proofErr w:type="spellEnd"/>
+      <w:r>
+        <w:rPr>
+          <w:lang w:val="en-US"/>
+        </w:rPr>
+        <w:t>.</w:t>
+      </w:r>
+    </w:p>
+    <w:p>
+      <w:pPr>
+        <w:pStyle w:val="ListParagraph"/>
+        <w:numPr>
+          <w:ilvl w:val="0"/>
+          <w:numId w:val="1"/>
+        </w:numPr>
+        <w:rPr>
+          <w:lang w:val="en-US"/>
+        </w:rPr>
+      </w:pPr>
+      <w:r>
+        <w:rPr>
+          <w:lang w:val="en-US"/>
+        </w:rPr>
+        <w:t>Introduced constants:</w:t>
+      </w:r>
+    </w:p>
+    <w:p>
+      <w:pPr>
+        <w:pStyle w:val="ListParagraph"/>
+        <w:numPr>
+          <w:ilvl w:val="0"/>
+          <w:numId w:val="2"/>
+        </w:numPr>
+        <w:rPr>
+          <w:lang w:val="en-US"/>
+        </w:rPr>
+      </w:pPr>
+      <w:r>
+        <w:rPr>
+          <w:lang w:val="en-US"/>
+        </w:rPr>
+        <w:t xml:space="preserve">In class </w:t>
+      </w:r>
+      <w:proofErr w:type="spellStart"/>
+      <w:r>
+        <w:rPr>
+          <w:lang w:val="en-US"/>
+        </w:rPr>
+        <w:t>Ballo</w:t>
+      </w:r>
+      <w:r>
+        <w:rPr>
+          <w:lang w:val="en-US"/>
+        </w:rPr>
+        <w:t>o</w:t>
+      </w:r>
+      <w:r>
+        <w:rPr>
+          <w:lang w:val="en-US"/>
+        </w:rPr>
+        <w:t>nsContainer</w:t>
+      </w:r>
+      <w:proofErr w:type="spellEnd"/>
+      <w:r>
+        <w:rPr>
+          <w:lang w:val="en-US"/>
+        </w:rPr>
+        <w:t xml:space="preserve">: </w:t>
+      </w:r>
+      <w:r>
+        <w:rPr>
+          <w:rFonts w:ascii="Consolas" w:hAnsi="Consolas" w:cs="Consolas"/>
+          <w:highlight w:val="white"/>
+        </w:rPr>
+        <w:t>NumberOfRows</w:t>
+      </w:r>
+      <w:r>
+        <w:rPr>
+          <w:rFonts w:ascii="Consolas" w:hAnsi="Consolas" w:cs="Consolas"/>
+          <w:lang w:val="en-US"/>
+        </w:rPr>
+        <w:t>.</w:t>
+      </w:r>
+    </w:p>
+    <w:p>
+      <w:pPr>
+        <w:pStyle w:val="ListParagraph"/>
+        <w:numPr>
+          <w:ilvl w:val="0"/>
+          <w:numId w:val="2"/>
+        </w:numPr>
+        <w:rPr>
+          <w:lang w:val="en-US"/>
+        </w:rPr>
+      </w:pPr>
+      <w:r>
+        <w:rPr>
+          <w:lang w:val="en-US"/>
+        </w:rPr>
+        <w:t xml:space="preserve">In class </w:t>
+      </w:r>
+      <w:proofErr w:type="spellStart"/>
+      <w:r>
+        <w:rPr>
+          <w:lang w:val="en-US"/>
+        </w:rPr>
+        <w:t>Ballo</w:t>
+      </w:r>
+      <w:r>
+        <w:rPr>
+          <w:lang w:val="en-US"/>
+        </w:rPr>
+        <w:t>o</w:t>
+      </w:r>
+      <w:r>
+        <w:rPr>
+          <w:lang w:val="en-US"/>
+        </w:rPr>
+        <w:t>nsContainer</w:t>
+      </w:r>
+      <w:proofErr w:type="spellEnd"/>
+      <w:r>
+        <w:rPr>
+          <w:lang w:val="en-US"/>
+        </w:rPr>
+        <w:t xml:space="preserve">: </w:t>
+      </w:r>
+      <w:r>
+        <w:rPr>
+          <w:rFonts w:ascii="Consolas" w:hAnsi="Consolas" w:cs="Consolas"/>
+          <w:highlight w:val="white"/>
+        </w:rPr>
+        <w:t>NumberOfColumns</w:t>
+      </w:r>
+      <w:r>
+        <w:rPr>
+          <w:rFonts w:ascii="Consolas" w:hAnsi="Consolas" w:cs="Consolas"/>
+          <w:lang w:val="en-US"/>
+        </w:rPr>
+        <w:t>.</w:t>
+      </w:r>
+    </w:p>
+    <w:p>
+      <w:pPr>
+        <w:pStyle w:val="ListParagraph"/>
+        <w:numPr>
+          <w:ilvl w:val="0"/>
+          <w:numId w:val="2"/>
+        </w:numPr>
+        <w:rPr>
+          <w:lang w:val="en-US"/>
+        </w:rPr>
+      </w:pPr>
+      <w:r>
+        <w:rPr>
+          <w:lang w:val="en-US"/>
+        </w:rPr>
+        <w:t xml:space="preserve">In class </w:t>
+      </w:r>
+      <w:proofErr w:type="spellStart"/>
+      <w:r>
+        <w:rPr>
+          <w:lang w:val="en-US"/>
+        </w:rPr>
+        <w:t>BalloonsContainer</w:t>
+      </w:r>
+      <w:proofErr w:type="spellEnd"/>
+      <w:r>
+        <w:rPr>
+          <w:lang w:val="en-US"/>
+        </w:rPr>
+        <w:t xml:space="preserve">: </w:t>
+      </w:r>
+      <w:r>
+        <w:rPr>
+          <w:rFonts w:ascii="Consolas" w:hAnsi="Consolas" w:cs="Consolas"/>
+          <w:highlight w:val="white"/>
+        </w:rPr>
+        <w:t>NumberOfBalloonColors</w:t>
+      </w:r>
+      <w:r>
+        <w:rPr>
+          <w:rFonts w:ascii="Consolas" w:hAnsi="Consolas" w:cs="Consolas"/>
+          <w:lang w:val="en-US"/>
+        </w:rPr>
+        <w:t>.</w:t>
+      </w:r>
+    </w:p>
+    <w:p>
+      <w:pPr>
+        <w:pStyle w:val="ListParagraph"/>
+        <w:numPr>
+          <w:ilvl w:val="0"/>
+          <w:numId w:val="1"/>
+        </w:numPr>
+        <w:rPr>
+          <w:lang w:val="en-US"/>
+        </w:rPr>
+      </w:pPr>
+      <w:r>
+        <w:rPr>
+          <w:lang w:val="en-US"/>
+        </w:rPr>
+        <w:t>Introduced Properties:</w:t>
+      </w:r>
+    </w:p>
+    <w:p>
+      <w:pPr>
+        <w:pStyle w:val="ListParagraph"/>
+        <w:numPr>
+          <w:ilvl w:val="0"/>
+          <w:numId w:val="2"/>
+        </w:numPr>
+        <w:rPr>
+          <w:lang w:val="en-US"/>
+        </w:rPr>
+      </w:pPr>
+      <w:r>
+        <w:rPr>
+          <w:lang w:val="en-US"/>
+        </w:rPr>
+        <w:t xml:space="preserve">In class </w:t>
+      </w:r>
+      <w:proofErr w:type="spellStart"/>
+      <w:r>
+        <w:rPr>
+          <w:lang w:val="en-US"/>
+        </w:rPr>
+        <w:t>Ballo</w:t>
+      </w:r>
+      <w:r>
+        <w:rPr>
+          <w:lang w:val="en-US"/>
+        </w:rPr>
+        <w:t>o</w:t>
+      </w:r>
+      <w:r>
+        <w:rPr>
+          <w:lang w:val="en-US"/>
+        </w:rPr>
+        <w:t>nsContainer</w:t>
+      </w:r>
+      <w:proofErr w:type="spellEnd"/>
+      <w:r>
+        <w:rPr>
+          <w:lang w:val="en-US"/>
+        </w:rPr>
+        <w:t xml:space="preserve">: </w:t>
+      </w:r>
+      <w:proofErr w:type="spellStart"/>
+      <w:r>
+        <w:rPr>
+          <w:lang w:val="en-US"/>
+        </w:rPr>
+        <w:t>NumberOfTurn</w:t>
+      </w:r>
+      <w:proofErr w:type="spellEnd"/>
+      <w:r>
+        <w:rPr>
+          <w:lang w:val="en-US"/>
+        </w:rPr>
+        <w:t>.</w:t>
+      </w:r>
+    </w:p>
+    <w:p>
+      <w:pPr>
+        <w:pStyle w:val="ListParagraph"/>
+        <w:numPr>
+          <w:ilvl w:val="0"/>
+          <w:numId w:val="2"/>
+        </w:numPr>
+        <w:rPr>
+          <w:lang w:val="en-US"/>
+        </w:rPr>
+      </w:pPr>
+      <w:r>
+        <w:rPr>
+          <w:lang w:val="en-US"/>
+        </w:rPr>
+        <w:t>In cl</w:t>
+      </w:r>
+      <w:r>
+        <w:rPr>
+          <w:lang w:val="en-US"/>
+        </w:rPr>
+        <w:t xml:space="preserve">ass </w:t>
+      </w:r>
+      <w:proofErr w:type="spellStart"/>
+      <w:r>
+        <w:rPr>
+          <w:lang w:val="en-US"/>
+        </w:rPr>
+        <w:t>BalloonsContainer</w:t>
+      </w:r>
+      <w:proofErr w:type="spellEnd"/>
+      <w:r>
+        <w:rPr>
+          <w:lang w:val="en-US"/>
+        </w:rPr>
+        <w:t>: Balloons</w:t>
+      </w:r>
+    </w:p>
+    <w:p>
+      <w:pPr>
+        <w:pStyle w:val="ListParagraph"/>
+        <w:numPr>
+          <w:ilvl w:val="0"/>
+          <w:numId w:val="2"/>
+        </w:numPr>
+        <w:rPr>
+          <w:lang w:val="en-US"/>
+        </w:rPr>
+      </w:pPr>
+      <w:r>
+        <w:rPr>
+          <w:lang w:val="en-US"/>
+        </w:rPr>
+        <w:t xml:space="preserve">In class Game: </w:t>
+      </w:r>
+      <w:r>
+        <w:rPr>
+          <w:rFonts w:ascii="Consolas" w:hAnsi="Consolas" w:cs="Consolas"/>
+          <w:highlight w:val="white"/>
+        </w:rPr>
+        <w:t>Scoreboard</w:t>
+      </w:r>
+      <w:r>
+        <w:rPr>
+          <w:rFonts w:ascii="Consolas" w:hAnsi="Consolas" w:cs="Consolas"/>
+          <w:lang w:val="en-US"/>
+        </w:rPr>
+        <w:t>.</w:t>
+      </w:r>
+    </w:p>
+    <w:p>
+      <w:pPr>
+        <w:pStyle w:val="ListParagraph"/>
+        <w:numPr>
+          <w:ilvl w:val="0"/>
+          <w:numId w:val="2"/>
+        </w:numPr>
+        <w:rPr>
+          <w:lang w:val="en-US"/>
+        </w:rPr>
+      </w:pPr>
+      <w:r>
+        <w:rPr>
+          <w:lang w:val="en-US"/>
+        </w:rPr>
+        <w:t xml:space="preserve">In class Game: </w:t>
+      </w:r>
+      <w:r>
+        <w:rPr>
+          <w:rFonts w:ascii="Consolas" w:hAnsi="Consolas" w:cs="Consolas"/>
+          <w:highlight w:val="white"/>
+        </w:rPr>
+        <w:t>Balloons</w:t>
+      </w:r>
+      <w:r>
+        <w:rPr>
+          <w:rFonts w:ascii="Consolas" w:hAnsi="Consolas" w:cs="Consolas"/>
+          <w:lang w:val="en-US"/>
+        </w:rPr>
+        <w:t>.</w:t>
+      </w:r>
     </w:p>
     <w:p>
       <w:pPr>
@@ -1696,13 +1696,27 @@
         <w:rPr>
           <w:lang w:val="en-US"/>
         </w:rPr>
-        <w:t>:</w:t>
-      </w:r>
-      <w:r>
-        <w:rPr>
-          <w:lang w:val="en-US"/>
-        </w:rPr>
-        <w:t xml:space="preserve"> Added trimming to the input before </w:t>
+        <w:t>: Added trimming</w:t>
+      </w:r>
+      <w:r>
+        <w:rPr>
+          <w:lang w:val="en-US"/>
+        </w:rPr>
+        <w:t xml:space="preserve"> and </w:t>
+      </w:r>
+      <w:proofErr w:type="spellStart"/>
+      <w:r>
+        <w:rPr>
+          <w:lang w:val="en-US"/>
+        </w:rPr>
+        <w:t>toLower</w:t>
+      </w:r>
+      <w:proofErr w:type="spellEnd"/>
+      <w:r>
+        <w:rPr>
+          <w:lang w:val="en-US"/>
+        </w:rPr>
+        <w:t xml:space="preserve"> to the input.</w:t>
       </w:r>
     </w:p>
     <w:p>

</xml_diff>